<commit_message>
Finished designdocument + updated xd-file
</commit_message>
<xml_diff>
--- a/DesignDocument/AFLOAT_designdocument.docx
+++ b/DesignDocument/AFLOAT_designdocument.docx
@@ -14,7 +14,7 @@
           <w:noProof/>
         </w:rPr>
         <w:drawing>
-          <wp:anchor distT="0" distB="0" distL="114300" distR="114300" simplePos="0" relativeHeight="251659264" behindDoc="1" locked="0" layoutInCell="1" allowOverlap="1" wp14:anchorId="7236B655" wp14:editId="37FDC1E8">
+          <wp:anchor distT="0" distB="0" distL="114300" distR="114300" simplePos="0" relativeHeight="251658240" behindDoc="1" locked="0" layoutInCell="1" allowOverlap="1" wp14:anchorId="7236B655" wp14:editId="37FDC1E8">
             <wp:simplePos x="0" y="0"/>
             <wp:positionH relativeFrom="column">
               <wp:posOffset>0</wp:posOffset>
@@ -39,7 +39,7 @@
                     </pic:cNvPicPr>
                   </pic:nvPicPr>
                   <pic:blipFill>
-                    <a:blip r:embed="rId10" cstate="print">
+                    <a:blip r:embed="rId11" cstate="print">
                       <a:extLst>
                         <a:ext uri="{28A0092B-C50C-407E-A947-70E740481C1C}">
                           <a14:useLocalDpi xmlns:a14="http://schemas.microsoft.com/office/drawing/2010/main" val="0"/>
@@ -399,14 +399,30 @@
         </w:rPr>
         <w:fldChar w:fldCharType="separate"/>
       </w:r>
-      <w:hyperlink r:id="rId11" w:anchor="_Toc3987892" w:history="1">
+      <w:hyperlink r:id="rId12" w:history="1">
         <w:r>
           <w:rPr>
             <w:rStyle w:val="Hyperlink"/>
             <w:noProof/>
             <w:lang w:val="nl-NL"/>
           </w:rPr>
-          <w:t>Probleemstelling</w:t>
+          <w:t>Problee</w:t>
+        </w:r>
+        <w:r>
+          <w:rPr>
+            <w:rStyle w:val="Hyperlink"/>
+            <w:noProof/>
+            <w:lang w:val="nl-NL"/>
+          </w:rPr>
+          <w:t>m</w:t>
+        </w:r>
+        <w:r>
+          <w:rPr>
+            <w:rStyle w:val="Hyperlink"/>
+            <w:noProof/>
+            <w:lang w:val="nl-NL"/>
+          </w:rPr>
+          <w:t>stelling</w:t>
         </w:r>
         <w:r>
           <w:rPr>
@@ -481,7 +497,7 @@
           <w:lang w:val="en-US"/>
         </w:rPr>
       </w:pPr>
-      <w:hyperlink r:id="rId12" w:anchor="_Toc3987893" w:history="1">
+      <w:hyperlink r:id="rId13" w:anchor="_Toc3987893" w:history="1">
         <w:r>
           <w:rPr>
             <w:rStyle w:val="Hyperlink"/>
@@ -546,6 +562,8 @@
           <w:fldChar w:fldCharType="end"/>
         </w:r>
       </w:hyperlink>
+      <w:bookmarkStart w:id="0" w:name="_GoBack"/>
+      <w:bookmarkEnd w:id="0"/>
     </w:p>
     <w:p>
       <w:pPr>
@@ -562,7 +580,7 @@
           <w:lang w:val="en-US"/>
         </w:rPr>
       </w:pPr>
-      <w:hyperlink r:id="rId13" w:anchor="_Toc3987894" w:history="1">
+      <w:hyperlink r:id="rId14" w:anchor="_Toc3987894" w:history="1">
         <w:r>
           <w:rPr>
             <w:rStyle w:val="Hyperlink"/>
@@ -643,7 +661,7 @@
           <w:lang w:val="en-US"/>
         </w:rPr>
       </w:pPr>
-      <w:hyperlink r:id="rId14" w:anchor="_Toc3987895" w:history="1">
+      <w:hyperlink r:id="rId15" w:anchor="_Toc3987895" w:history="1">
         <w:r>
           <w:rPr>
             <w:rStyle w:val="Hyperlink"/>
@@ -725,7 +743,7 @@
           <w:lang w:val="en-US"/>
         </w:rPr>
       </w:pPr>
-      <w:hyperlink r:id="rId15" w:anchor="_Toc3987897" w:history="1">
+      <w:hyperlink r:id="rId16" w:anchor="_Toc3987897" w:history="1">
         <w:r>
           <w:rPr>
             <w:rStyle w:val="Hyperlink"/>
@@ -768,7 +786,7 @@
           <w:lang w:val="en-US"/>
         </w:rPr>
       </w:pPr>
-      <w:hyperlink r:id="rId16" w:anchor="_Toc3987898" w:history="1">
+      <w:hyperlink r:id="rId17" w:anchor="_Toc3987898" w:history="1">
         <w:r>
           <w:rPr>
             <w:rStyle w:val="Hyperlink"/>
@@ -810,7 +828,7 @@
           <w:lang w:val="en-US"/>
         </w:rPr>
       </w:pPr>
-      <w:hyperlink r:id="rId17" w:anchor="_Toc3987899" w:history="1">
+      <w:hyperlink r:id="rId18" w:anchor="_Toc3987899" w:history="1">
         <w:r>
           <w:rPr>
             <w:rStyle w:val="Hyperlink"/>
@@ -852,7 +870,7 @@
           <w:lang w:val="en-US"/>
         </w:rPr>
       </w:pPr>
-      <w:hyperlink r:id="rId18" w:anchor="_Toc3987900" w:history="1">
+      <w:hyperlink r:id="rId19" w:anchor="_Toc3987900" w:history="1">
         <w:r>
           <w:rPr>
             <w:rStyle w:val="Hyperlink"/>
@@ -894,7 +912,7 @@
           <w:lang w:val="en-US"/>
         </w:rPr>
       </w:pPr>
-      <w:hyperlink r:id="rId19" w:anchor="_Toc3987901" w:history="1">
+      <w:hyperlink r:id="rId20" w:anchor="_Toc3987901" w:history="1">
         <w:r>
           <w:rPr>
             <w:rStyle w:val="Hyperlink"/>
@@ -935,7 +953,7 @@
           <w:lang w:val="en-US"/>
         </w:rPr>
       </w:pPr>
-      <w:hyperlink r:id="rId20" w:anchor="_Toc3987902" w:history="1">
+      <w:hyperlink r:id="rId21" w:anchor="_Toc3987902" w:history="1">
         <w:r>
           <w:rPr>
             <w:rStyle w:val="Hyperlink"/>
@@ -977,7 +995,7 @@
           <w:lang w:val="en-US"/>
         </w:rPr>
       </w:pPr>
-      <w:hyperlink r:id="rId21" w:anchor="_Toc3987903" w:history="1">
+      <w:hyperlink r:id="rId22" w:anchor="_Toc3987903" w:history="1">
         <w:r>
           <w:rPr>
             <w:rStyle w:val="Hyperlink"/>
@@ -1020,7 +1038,7 @@
           <w:lang w:val="en-US"/>
         </w:rPr>
       </w:pPr>
-      <w:hyperlink r:id="rId22" w:anchor="_Toc3987904" w:history="1">
+      <w:hyperlink r:id="rId23" w:anchor="_Toc3987904" w:history="1">
         <w:r>
           <w:rPr>
             <w:rStyle w:val="Hyperlink"/>
@@ -1056,7 +1074,7 @@
         <w:rPr>
           <w:noProof/>
         </w:rPr>
-        <w:t>8</w:t>
+        <w:t>9</w:t>
       </w:r>
     </w:p>
     <w:p>
@@ -1075,7 +1093,7 @@
           <w:lang w:val="en-US"/>
         </w:rPr>
       </w:pPr>
-      <w:hyperlink r:id="rId23" w:anchor="_Toc3987905" w:history="1">
+      <w:hyperlink r:id="rId24" w:anchor="_Toc3987905" w:history="1">
         <w:r>
           <w:rPr>
             <w:rStyle w:val="Hyperlink"/>
@@ -1098,7 +1116,15 @@
             <w:noProof/>
             <w:webHidden/>
           </w:rPr>
-          <w:t>9</w:t>
+          <w:t>10-</w:t>
+        </w:r>
+        <w:r>
+          <w:rPr>
+            <w:rStyle w:val="Hyperlink"/>
+            <w:noProof/>
+            <w:webHidden/>
+          </w:rPr>
+          <w:t>12</w:t>
         </w:r>
       </w:hyperlink>
     </w:p>
@@ -1113,13 +1139,57 @@
           <w:noProof/>
         </w:rPr>
       </w:pPr>
-      <w:hyperlink r:id="rId24" w:anchor="_Toc3987907" w:history="1">
+      <w:r>
+        <w:rPr>
+          <w:noProof/>
+        </w:rPr>
+        <w:t>Kleurschema</w:t>
+      </w:r>
+      <w:r>
+        <w:rPr>
+          <w:noProof/>
+          <w:webHidden/>
+        </w:rPr>
+        <w:tab/>
+      </w:r>
+      <w:r>
+        <w:rPr>
+          <w:noProof/>
+          <w:webHidden/>
+        </w:rPr>
+        <w:t>1</w:t>
+      </w:r>
+      <w:r>
+        <w:rPr>
+          <w:noProof/>
+          <w:webHidden/>
+        </w:rPr>
+        <w:t>3</w:t>
+      </w:r>
+    </w:p>
+    <w:p>
+      <w:pPr>
+        <w:pStyle w:val="Inhopg1"/>
+        <w:tabs>
+          <w:tab w:val="right" w:leader="dot" w:pos="9010"/>
+        </w:tabs>
+        <w:rPr>
+          <w:rFonts w:asciiTheme="minorHAnsi" w:hAnsiTheme="minorHAnsi" w:cstheme="minorBidi"/>
+          <w:bCs w:val="0"/>
+          <w:iCs w:val="0"/>
+          <w:noProof/>
+          <w:color w:val="auto"/>
+          <w:szCs w:val="24"/>
+          <w:lang w:val="en-US"/>
+        </w:rPr>
+      </w:pPr>
+      <w:hyperlink r:id="rId25" w:anchor="_Toc3987909" w:history="1">
         <w:r>
           <w:rPr>
             <w:rStyle w:val="Hyperlink"/>
             <w:noProof/>
           </w:rPr>
-          <w:t>Kleurschema</w:t>
+          <w:t>Typografie</w:t>
         </w:r>
         <w:r>
           <w:rPr>
@@ -1135,42 +1205,7 @@
             <w:noProof/>
             <w:webHidden/>
           </w:rPr>
-          <w:t>10</w:t>
-        </w:r>
-      </w:hyperlink>
-    </w:p>
-    <w:p>
-      <w:pPr>
-        <w:pStyle w:val="Inhopg1"/>
-        <w:tabs>
-          <w:tab w:val="right" w:leader="dot" w:pos="9010"/>
-        </w:tabs>
-        <w:rPr>
-          <w:rFonts w:asciiTheme="minorHAnsi" w:hAnsiTheme="minorHAnsi" w:cstheme="minorBidi"/>
-          <w:bCs w:val="0"/>
-          <w:iCs w:val="0"/>
-          <w:noProof/>
-          <w:color w:val="auto"/>
-          <w:szCs w:val="24"/>
-          <w:lang w:val="en-US"/>
-        </w:rPr>
-      </w:pPr>
-      <w:hyperlink r:id="rId25" w:anchor="_Toc3987909" w:history="1">
-        <w:r>
-          <w:rPr>
-            <w:rStyle w:val="Hyperlink"/>
-            <w:noProof/>
-          </w:rPr>
-          <w:t>Typografie</w:t>
-        </w:r>
-        <w:r>
-          <w:rPr>
-            <w:rStyle w:val="Hyperlink"/>
-            <w:noProof/>
-            <w:webHidden/>
-          </w:rPr>
-          <w:tab/>
-          <w:t>10</w:t>
+          <w:t>13</w:t>
         </w:r>
       </w:hyperlink>
     </w:p>
@@ -1212,7 +1247,7 @@
             <w:noProof/>
             <w:webHidden/>
           </w:rPr>
-          <w:t>11</w:t>
+          <w:t>14</w:t>
         </w:r>
       </w:hyperlink>
     </w:p>
@@ -1254,7 +1289,7 @@
             <w:noProof/>
             <w:webHidden/>
           </w:rPr>
-          <w:t>12</w:t>
+          <w:t>15</w:t>
         </w:r>
       </w:hyperlink>
     </w:p>
@@ -1322,14 +1357,14 @@
           <w:lang w:val="nl-NL"/>
         </w:rPr>
       </w:pPr>
-      <w:bookmarkStart w:id="0" w:name="_Toc3987892"/>
+      <w:bookmarkStart w:id="1" w:name="_Toc3987892"/>
       <w:r>
         <w:rPr>
           <w:lang w:val="nl-NL"/>
         </w:rPr>
         <w:t>Probleemstelling</w:t>
       </w:r>
-      <w:bookmarkEnd w:id="0"/>
+      <w:bookmarkEnd w:id="1"/>
     </w:p>
     <w:p>
       <w:pPr>
@@ -1339,7 +1374,7 @@
           <w:lang w:val="nl-NL"/>
         </w:rPr>
       </w:pPr>
-      <w:bookmarkStart w:id="1" w:name="_Toc3987893"/>
+      <w:bookmarkStart w:id="2" w:name="_Toc3987893"/>
       <w:r>
         <w:rPr>
           <w:i/>
@@ -1377,7 +1412,7 @@
         </w:rPr>
         <w:t>Oplossing</w:t>
       </w:r>
-      <w:bookmarkEnd w:id="1"/>
+      <w:bookmarkEnd w:id="2"/>
     </w:p>
     <w:p>
       <w:pPr>
@@ -1387,7 +1422,7 @@
           <w:lang w:val="nl-BE"/>
         </w:rPr>
       </w:pPr>
-      <w:bookmarkStart w:id="2" w:name="_Toc3987894"/>
+      <w:bookmarkStart w:id="3" w:name="_Toc3987894"/>
       <w:r>
         <w:rPr>
           <w:rFonts w:eastAsiaTheme="minorHAnsi" w:cstheme="minorBidi"/>
@@ -1395,7 +1430,7 @@
         </w:rPr>
         <w:t>Projectresultaat</w:t>
       </w:r>
-      <w:bookmarkEnd w:id="2"/>
+      <w:bookmarkEnd w:id="3"/>
       <w:r>
         <w:rPr>
           <w:rFonts w:eastAsiaTheme="minorHAnsi" w:cstheme="minorBidi"/>
@@ -1425,7 +1460,7 @@
           <w:lang w:val="nl-NL"/>
         </w:rPr>
       </w:pPr>
-      <w:bookmarkStart w:id="3" w:name="_Toc3987895"/>
+      <w:bookmarkStart w:id="4" w:name="_Toc3987895"/>
       <w:r>
         <w:rPr>
           <w:i/>
@@ -1511,7 +1546,7 @@
         </w:rPr>
         <w:t>Functionele eisen</w:t>
       </w:r>
-      <w:bookmarkEnd w:id="3"/>
+      <w:bookmarkEnd w:id="4"/>
     </w:p>
     <w:p>
       <w:pPr>
@@ -1534,32 +1569,24 @@
         </w:numPr>
       </w:pPr>
       <w:r>
-        <w:rPr>
-          <w:highlight w:val="green"/>
-        </w:rPr>
         <w:t xml:space="preserve">De smartphone wordt op het </w:t>
       </w:r>
       <w:proofErr w:type="spellStart"/>
       <w:r>
-        <w:rPr>
-          <w:highlight w:val="green"/>
-        </w:rPr>
         <w:t>beweegpad</w:t>
       </w:r>
       <w:proofErr w:type="spellEnd"/>
       <w:r>
-        <w:rPr>
-          <w:highlight w:val="green"/>
-        </w:rPr>
         <w:t xml:space="preserve"> gehouden via </w:t>
       </w:r>
       <w:r>
-        <w:rPr>
-          <w:b/>
-          <w:highlight w:val="green"/>
-        </w:rPr>
-        <w:t>plakband</w:t>
-      </w:r>
+        <w:t xml:space="preserve">een </w:t>
+      </w:r>
+      <w:proofErr w:type="spellStart"/>
+      <w:r>
+        <w:t>gripmat</w:t>
+      </w:r>
+      <w:proofErr w:type="spellEnd"/>
     </w:p>
     <w:p>
       <w:pPr>
@@ -1580,8 +1607,8 @@
       <w:r>
         <w:t xml:space="preserve"> mobile game worden</w:t>
       </w:r>
-      <w:bookmarkStart w:id="4" w:name="_gjdgxs"/>
-      <w:bookmarkEnd w:id="4"/>
+      <w:bookmarkStart w:id="5" w:name="_gjdgxs"/>
+      <w:bookmarkEnd w:id="5"/>
       <w:r>
         <w:t>, geschreven in HTML, CSS en</w:t>
       </w:r>
@@ -1608,14 +1635,14 @@
           <w:lang w:val="nl-NL"/>
         </w:rPr>
       </w:pPr>
-      <w:bookmarkStart w:id="5" w:name="_Toc3987897"/>
+      <w:bookmarkStart w:id="6" w:name="_Toc3987897"/>
       <w:r>
         <w:rPr>
           <w:lang w:val="nl-NL"/>
         </w:rPr>
         <w:t>Doelgroep</w:t>
       </w:r>
-      <w:bookmarkEnd w:id="5"/>
+      <w:bookmarkEnd w:id="6"/>
     </w:p>
     <w:p>
       <w:pPr>
@@ -1685,7 +1712,7 @@
           <w:lang w:val="nl-NL"/>
         </w:rPr>
       </w:pPr>
-      <w:bookmarkStart w:id="6" w:name="_Toc3987898"/>
+      <w:bookmarkStart w:id="7" w:name="_Toc3987898"/>
       <w:proofErr w:type="gramStart"/>
       <w:r>
         <w:rPr>
@@ -1695,7 +1722,7 @@
         <w:lastRenderedPageBreak/>
         <w:t>Concurrentie analyse</w:t>
       </w:r>
-      <w:bookmarkEnd w:id="6"/>
+      <w:bookmarkEnd w:id="7"/>
       <w:proofErr w:type="gramEnd"/>
     </w:p>
     <w:p>
@@ -2147,7 +2174,7 @@
           <w:lang w:val="nl-BE"/>
         </w:rPr>
       </w:pPr>
-      <w:bookmarkStart w:id="7" w:name="_Toc3987899"/>
+      <w:bookmarkStart w:id="8" w:name="_Toc3987899"/>
       <w:r>
         <w:rPr>
           <w:lang w:val="nl-BE"/>
@@ -2206,7 +2233,7 @@
         </w:rPr>
         <w:t>Conclusie</w:t>
       </w:r>
-      <w:bookmarkEnd w:id="7"/>
+      <w:bookmarkEnd w:id="8"/>
     </w:p>
     <w:p>
       <w:pPr>
@@ -2301,7 +2328,7 @@
           <w:lang w:val="nl-NL"/>
         </w:rPr>
       </w:pPr>
-      <w:bookmarkStart w:id="8" w:name="_Toc3987900"/>
+      <w:bookmarkStart w:id="9" w:name="_Toc3987900"/>
       <w:r>
         <w:rPr>
           <w:lang w:val="nl-NL"/>
@@ -2309,7 +2336,7 @@
         <w:lastRenderedPageBreak/>
         <w:t>Functionaliteiten</w:t>
       </w:r>
-      <w:bookmarkEnd w:id="8"/>
+      <w:bookmarkEnd w:id="9"/>
     </w:p>
     <w:p>
       <w:pPr>
@@ -2318,14 +2345,14 @@
           <w:lang w:val="nl-BE"/>
         </w:rPr>
       </w:pPr>
-      <w:bookmarkStart w:id="9" w:name="_Toc3987901"/>
+      <w:bookmarkStart w:id="10" w:name="_Toc3987901"/>
       <w:r>
         <w:rPr>
           <w:lang w:val="nl-BE"/>
         </w:rPr>
         <w:t>Taakanalyse</w:t>
       </w:r>
-      <w:bookmarkEnd w:id="9"/>
+      <w:bookmarkEnd w:id="10"/>
     </w:p>
     <w:p>
       <w:pPr>
@@ -2408,17 +2435,13 @@
         </w:numPr>
       </w:pPr>
       <w:r>
-        <w:t>K</w:t>
-      </w:r>
-      <w:r>
-        <w:t xml:space="preserve">lik op de knop </w:t>
-      </w:r>
-      <w:r>
-        <w:t>op het scherm</w:t>
-      </w:r>
-      <w:r>
-        <w:t xml:space="preserve"> </w:t>
-      </w:r>
+        <w:t xml:space="preserve">Naar voor of achter leunen op de </w:t>
+      </w:r>
+      <w:proofErr w:type="spellStart"/>
+      <w:r>
+        <w:t>beweegpad</w:t>
+      </w:r>
+      <w:proofErr w:type="spellEnd"/>
     </w:p>
     <w:p>
       <w:pPr>
@@ -2442,11 +2465,11 @@
           <w:i/>
         </w:rPr>
       </w:pPr>
-      <w:bookmarkStart w:id="10" w:name="_Toc3987902"/>
+      <w:bookmarkStart w:id="11" w:name="_Toc3987902"/>
       <w:r>
         <w:t>Minimum Viable Product</w:t>
       </w:r>
-      <w:bookmarkEnd w:id="10"/>
+      <w:bookmarkEnd w:id="11"/>
     </w:p>
     <w:p>
       <w:pPr>
@@ -2617,6 +2640,18 @@
     </w:p>
     <w:p>
       <w:pPr>
+        <w:pStyle w:val="Lijstalinea"/>
+        <w:numPr>
+          <w:ilvl w:val="0"/>
+          <w:numId w:val="7"/>
+        </w:numPr>
+      </w:pPr>
+      <w:r>
+        <w:t>Verschillende houdingen</w:t>
+      </w:r>
+    </w:p>
+    <w:p>
+      <w:pPr>
         <w:spacing w:after="160" w:line="259" w:lineRule="auto"/>
         <w:rPr>
           <w:rFonts w:eastAsiaTheme="majorEastAsia" w:cstheme="majorBidi"/>
@@ -2626,7 +2661,7 @@
           <w:lang w:val="nl-NL"/>
         </w:rPr>
       </w:pPr>
-      <w:bookmarkStart w:id="11" w:name="_Toc3987903"/>
+      <w:bookmarkStart w:id="12" w:name="_Toc3987903"/>
       <w:r>
         <w:rPr>
           <w:lang w:val="nl-NL"/>
@@ -2649,7 +2684,7 @@
         <w:lastRenderedPageBreak/>
         <w:t>Flows</w:t>
       </w:r>
-      <w:bookmarkEnd w:id="11"/>
+      <w:bookmarkEnd w:id="12"/>
       <w:proofErr w:type="spellEnd"/>
     </w:p>
     <w:p>
@@ -3010,7 +3045,7 @@
         </w:rPr>
         <w:br w:type="page"/>
       </w:r>
-      <w:bookmarkStart w:id="12" w:name="_Toc3987904"/>
+      <w:bookmarkStart w:id="13" w:name="_Toc3987904"/>
     </w:p>
     <w:p>
       <w:pPr>
@@ -3028,8 +3063,8 @@
         <w:lastRenderedPageBreak/>
         <w:t>Wireframes</w:t>
       </w:r>
-      <w:bookmarkStart w:id="13" w:name="_Toc3987905"/>
-      <w:bookmarkEnd w:id="12"/>
+      <w:bookmarkStart w:id="14" w:name="_Toc3987905"/>
+      <w:bookmarkEnd w:id="13"/>
       <w:proofErr w:type="spellEnd"/>
     </w:p>
     <w:p>
@@ -3041,21 +3076,20 @@
       <w:r>
         <w:rPr>
           <w:noProof/>
-          <w:lang w:val="nl-NL"/>
         </w:rPr>
         <w:drawing>
-          <wp:anchor distT="0" distB="0" distL="114300" distR="114300" simplePos="0" relativeHeight="251689984" behindDoc="0" locked="0" layoutInCell="1" allowOverlap="1" wp14:anchorId="0709EFA7" wp14:editId="1AA10701">
+          <wp:anchor distT="0" distB="0" distL="114300" distR="114300" simplePos="0" relativeHeight="251658245" behindDoc="0" locked="0" layoutInCell="1" allowOverlap="1" wp14:anchorId="2084AE1E" wp14:editId="54571D5B">
             <wp:simplePos x="0" y="0"/>
             <wp:positionH relativeFrom="margin">
               <wp:align>left</wp:align>
             </wp:positionH>
             <wp:positionV relativeFrom="paragraph">
-              <wp:posOffset>199872</wp:posOffset>
+              <wp:posOffset>185420</wp:posOffset>
             </wp:positionV>
-            <wp:extent cx="4619297" cy="2598291"/>
-            <wp:effectExtent l="0" t="0" r="0" b="0"/>
+            <wp:extent cx="4622913" cy="2600325"/>
+            <wp:effectExtent l="0" t="0" r="6350" b="0"/>
             <wp:wrapNone/>
-            <wp:docPr id="10" name="Afbeelding 10"/>
+            <wp:docPr id="2" name="Afbeelding 2"/>
             <wp:cNvGraphicFramePr>
               <a:graphicFrameLocks xmlns:a="http://schemas.openxmlformats.org/drawingml/2006/main" noChangeAspect="1"/>
             </wp:cNvGraphicFramePr>
@@ -3063,8 +3097,10 @@
               <a:graphicData uri="http://schemas.openxmlformats.org/drawingml/2006/picture">
                 <pic:pic xmlns:pic="http://schemas.openxmlformats.org/drawingml/2006/picture">
                   <pic:nvPicPr>
-                    <pic:cNvPr id="10" name="Start page.png"/>
-                    <pic:cNvPicPr/>
+                    <pic:cNvPr id="0" name="Picture 1"/>
+                    <pic:cNvPicPr>
+                      <a:picLocks noChangeAspect="1" noChangeArrowheads="1"/>
+                    </pic:cNvPicPr>
                   </pic:nvPicPr>
                   <pic:blipFill>
                     <a:blip r:embed="rId29" cstate="print">
@@ -3074,18 +3110,23 @@
                         </a:ext>
                       </a:extLst>
                     </a:blip>
+                    <a:srcRect/>
                     <a:stretch>
                       <a:fillRect/>
                     </a:stretch>
                   </pic:blipFill>
-                  <pic:spPr>
+                  <pic:spPr bwMode="auto">
                     <a:xfrm>
                       <a:off x="0" y="0"/>
-                      <a:ext cx="4619297" cy="2598291"/>
+                      <a:ext cx="4637937" cy="2608776"/>
                     </a:xfrm>
                     <a:prstGeom prst="rect">
                       <a:avLst/>
                     </a:prstGeom>
+                    <a:noFill/>
+                    <a:ln>
+                      <a:noFill/>
+                    </a:ln>
                   </pic:spPr>
                 </pic:pic>
               </a:graphicData>
@@ -3114,21 +3155,20 @@
       <w:r>
         <w:rPr>
           <w:noProof/>
-          <w:lang w:val="nl-NL"/>
         </w:rPr>
         <w:drawing>
-          <wp:anchor distT="0" distB="0" distL="114300" distR="114300" simplePos="0" relativeHeight="251692032" behindDoc="0" locked="0" layoutInCell="1" allowOverlap="1" wp14:anchorId="3086B701" wp14:editId="410920AC">
+          <wp:anchor distT="0" distB="0" distL="114300" distR="114300" simplePos="0" relativeHeight="251658247" behindDoc="0" locked="0" layoutInCell="1" allowOverlap="1" wp14:anchorId="75EDC74A" wp14:editId="388EB55B">
             <wp:simplePos x="0" y="0"/>
             <wp:positionH relativeFrom="margin">
               <wp:align>left</wp:align>
             </wp:positionH>
             <wp:positionV relativeFrom="paragraph">
-              <wp:posOffset>5395263</wp:posOffset>
+              <wp:posOffset>5352415</wp:posOffset>
             </wp:positionV>
-            <wp:extent cx="4634865" cy="2607047"/>
-            <wp:effectExtent l="0" t="0" r="0" b="3175"/>
+            <wp:extent cx="4676775" cy="2630621"/>
+            <wp:effectExtent l="0" t="0" r="0" b="0"/>
             <wp:wrapNone/>
-            <wp:docPr id="8" name="Afbeelding 8"/>
+            <wp:docPr id="13" name="Afbeelding 13"/>
             <wp:cNvGraphicFramePr>
               <a:graphicFrameLocks xmlns:a="http://schemas.openxmlformats.org/drawingml/2006/main" noChangeAspect="1"/>
             </wp:cNvGraphicFramePr>
@@ -3136,8 +3176,10 @@
               <a:graphicData uri="http://schemas.openxmlformats.org/drawingml/2006/picture">
                 <pic:pic xmlns:pic="http://schemas.openxmlformats.org/drawingml/2006/picture">
                   <pic:nvPicPr>
-                    <pic:cNvPr id="8" name="Naam keuze page - Red – singleplayer.png"/>
-                    <pic:cNvPicPr/>
+                    <pic:cNvPr id="0" name="Picture 5"/>
+                    <pic:cNvPicPr>
+                      <a:picLocks noChangeAspect="1" noChangeArrowheads="1"/>
+                    </pic:cNvPicPr>
                   </pic:nvPicPr>
                   <pic:blipFill>
                     <a:blip r:embed="rId30" cstate="print">
@@ -3147,18 +3189,23 @@
                         </a:ext>
                       </a:extLst>
                     </a:blip>
+                    <a:srcRect/>
                     <a:stretch>
                       <a:fillRect/>
                     </a:stretch>
                   </pic:blipFill>
-                  <pic:spPr>
+                  <pic:spPr bwMode="auto">
                     <a:xfrm>
                       <a:off x="0" y="0"/>
-                      <a:ext cx="4634865" cy="2607047"/>
+                      <a:ext cx="4676775" cy="2630621"/>
                     </a:xfrm>
                     <a:prstGeom prst="rect">
                       <a:avLst/>
                     </a:prstGeom>
+                    <a:noFill/>
+                    <a:ln>
+                      <a:noFill/>
+                    </a:ln>
                   </pic:spPr>
                 </pic:pic>
               </a:graphicData>
@@ -3175,21 +3222,20 @@
       <w:r>
         <w:rPr>
           <w:noProof/>
-          <w:lang w:val="nl-NL"/>
         </w:rPr>
         <w:drawing>
-          <wp:anchor distT="0" distB="0" distL="114300" distR="114300" simplePos="0" relativeHeight="251688960" behindDoc="0" locked="0" layoutInCell="1" allowOverlap="1" wp14:anchorId="2C5A1EAE" wp14:editId="020E5D3F">
+          <wp:anchor distT="0" distB="0" distL="114300" distR="114300" simplePos="0" relativeHeight="251658246" behindDoc="0" locked="0" layoutInCell="1" allowOverlap="1" wp14:anchorId="41180948" wp14:editId="59BF7204">
             <wp:simplePos x="0" y="0"/>
             <wp:positionH relativeFrom="margin">
               <wp:align>left</wp:align>
             </wp:positionH>
             <wp:positionV relativeFrom="paragraph">
-              <wp:posOffset>2607603</wp:posOffset>
+              <wp:posOffset>2590165</wp:posOffset>
             </wp:positionV>
-            <wp:extent cx="4635062" cy="2607158"/>
-            <wp:effectExtent l="0" t="0" r="0" b="3175"/>
+            <wp:extent cx="4648200" cy="2614548"/>
+            <wp:effectExtent l="0" t="0" r="0" b="0"/>
             <wp:wrapNone/>
-            <wp:docPr id="7" name="Afbeelding 7"/>
+            <wp:docPr id="11" name="Afbeelding 11"/>
             <wp:cNvGraphicFramePr>
               <a:graphicFrameLocks xmlns:a="http://schemas.openxmlformats.org/drawingml/2006/main" noChangeAspect="1"/>
             </wp:cNvGraphicFramePr>
@@ -3197,8 +3243,10 @@
               <a:graphicData uri="http://schemas.openxmlformats.org/drawingml/2006/picture">
                 <pic:pic xmlns:pic="http://schemas.openxmlformats.org/drawingml/2006/picture">
                   <pic:nvPicPr>
-                    <pic:cNvPr id="7" name="Lobby keuze page - lobby – 3.png"/>
-                    <pic:cNvPicPr/>
+                    <pic:cNvPr id="0" name="Picture 3"/>
+                    <pic:cNvPicPr>
+                      <a:picLocks noChangeAspect="1" noChangeArrowheads="1"/>
+                    </pic:cNvPicPr>
                   </pic:nvPicPr>
                   <pic:blipFill>
                     <a:blip r:embed="rId31" cstate="print">
@@ -3208,18 +3256,23 @@
                         </a:ext>
                       </a:extLst>
                     </a:blip>
+                    <a:srcRect/>
                     <a:stretch>
                       <a:fillRect/>
                     </a:stretch>
                   </pic:blipFill>
-                  <pic:spPr>
+                  <pic:spPr bwMode="auto">
                     <a:xfrm>
                       <a:off x="0" y="0"/>
-                      <a:ext cx="4635062" cy="2607158"/>
+                      <a:ext cx="4648200" cy="2614548"/>
                     </a:xfrm>
                     <a:prstGeom prst="rect">
                       <a:avLst/>
                     </a:prstGeom>
+                    <a:noFill/>
+                    <a:ln>
+                      <a:noFill/>
+                    </a:ln>
                   </pic:spPr>
                 </pic:pic>
               </a:graphicData>
@@ -3254,22 +3307,21 @@
       <w:r>
         <w:rPr>
           <w:noProof/>
-          <w:lang w:val="nl-NL"/>
         </w:rPr>
         <w:lastRenderedPageBreak/>
         <w:drawing>
-          <wp:anchor distT="0" distB="0" distL="114300" distR="114300" simplePos="0" relativeHeight="251686912" behindDoc="0" locked="0" layoutInCell="1" allowOverlap="1" wp14:anchorId="009DA732" wp14:editId="18D51853">
+          <wp:anchor distT="0" distB="0" distL="114300" distR="114300" simplePos="0" relativeHeight="251658250" behindDoc="0" locked="0" layoutInCell="1" allowOverlap="1" wp14:anchorId="389E8D79" wp14:editId="7163EE80">
             <wp:simplePos x="0" y="0"/>
             <wp:positionH relativeFrom="margin">
-              <wp:posOffset>13335</wp:posOffset>
+              <wp:align>left</wp:align>
             </wp:positionH>
             <wp:positionV relativeFrom="paragraph">
-              <wp:posOffset>6086836</wp:posOffset>
+              <wp:posOffset>5972176</wp:posOffset>
             </wp:positionV>
-            <wp:extent cx="4667534" cy="2625423"/>
+            <wp:extent cx="4622914" cy="2600325"/>
             <wp:effectExtent l="0" t="0" r="0" b="0"/>
             <wp:wrapNone/>
-            <wp:docPr id="4" name="Afbeelding 4"/>
+            <wp:docPr id="17" name="Afbeelding 17"/>
             <wp:cNvGraphicFramePr>
               <a:graphicFrameLocks xmlns:a="http://schemas.openxmlformats.org/drawingml/2006/main" noChangeAspect="1"/>
             </wp:cNvGraphicFramePr>
@@ -3277,8 +3329,10 @@
               <a:graphicData uri="http://schemas.openxmlformats.org/drawingml/2006/picture">
                 <pic:pic xmlns:pic="http://schemas.openxmlformats.org/drawingml/2006/picture">
                   <pic:nvPicPr>
-                    <pic:cNvPr id="4" name="Game sessie - single player – popup.png"/>
-                    <pic:cNvPicPr/>
+                    <pic:cNvPr id="0" name="Picture 11"/>
+                    <pic:cNvPicPr>
+                      <a:picLocks noChangeAspect="1" noChangeArrowheads="1"/>
+                    </pic:cNvPicPr>
                   </pic:nvPicPr>
                   <pic:blipFill>
                     <a:blip r:embed="rId32" cstate="print">
@@ -3288,18 +3342,23 @@
                         </a:ext>
                       </a:extLst>
                     </a:blip>
+                    <a:srcRect/>
                     <a:stretch>
                       <a:fillRect/>
                     </a:stretch>
                   </pic:blipFill>
-                  <pic:spPr>
+                  <pic:spPr bwMode="auto">
                     <a:xfrm>
                       <a:off x="0" y="0"/>
-                      <a:ext cx="4667534" cy="2625423"/>
+                      <a:ext cx="4624242" cy="2601072"/>
                     </a:xfrm>
                     <a:prstGeom prst="rect">
                       <a:avLst/>
                     </a:prstGeom>
+                    <a:noFill/>
+                    <a:ln>
+                      <a:noFill/>
+                    </a:ln>
                   </pic:spPr>
                 </pic:pic>
               </a:graphicData>
@@ -3316,21 +3375,20 @@
       <w:r>
         <w:rPr>
           <w:noProof/>
-          <w:lang w:val="nl-NL"/>
         </w:rPr>
         <w:drawing>
-          <wp:anchor distT="0" distB="0" distL="114300" distR="114300" simplePos="0" relativeHeight="251685888" behindDoc="0" locked="0" layoutInCell="1" allowOverlap="1" wp14:anchorId="7234168B" wp14:editId="2D81941C">
+          <wp:anchor distT="0" distB="0" distL="114300" distR="114300" simplePos="0" relativeHeight="251658249" behindDoc="0" locked="0" layoutInCell="1" allowOverlap="1" wp14:anchorId="6A88A9FC" wp14:editId="112E40CF">
             <wp:simplePos x="0" y="0"/>
-            <wp:positionH relativeFrom="margin">
-              <wp:align>left</wp:align>
+            <wp:positionH relativeFrom="column">
+              <wp:posOffset>19050</wp:posOffset>
             </wp:positionH>
             <wp:positionV relativeFrom="paragraph">
-              <wp:posOffset>3316369</wp:posOffset>
+              <wp:posOffset>3267075</wp:posOffset>
             </wp:positionV>
-            <wp:extent cx="4667250" cy="2625263"/>
-            <wp:effectExtent l="0" t="0" r="0" b="3810"/>
+            <wp:extent cx="4610100" cy="2593117"/>
+            <wp:effectExtent l="0" t="0" r="0" b="0"/>
             <wp:wrapNone/>
-            <wp:docPr id="5" name="Afbeelding 5"/>
+            <wp:docPr id="16" name="Afbeelding 16"/>
             <wp:cNvGraphicFramePr>
               <a:graphicFrameLocks xmlns:a="http://schemas.openxmlformats.org/drawingml/2006/main" noChangeAspect="1"/>
             </wp:cNvGraphicFramePr>
@@ -3338,8 +3396,10 @@
               <a:graphicData uri="http://schemas.openxmlformats.org/drawingml/2006/picture">
                 <pic:pic xmlns:pic="http://schemas.openxmlformats.org/drawingml/2006/picture">
                   <pic:nvPicPr>
-                    <pic:cNvPr id="5" name="Game sessie.png"/>
-                    <pic:cNvPicPr/>
+                    <pic:cNvPr id="0" name="Picture 9"/>
+                    <pic:cNvPicPr>
+                      <a:picLocks noChangeAspect="1" noChangeArrowheads="1"/>
+                    </pic:cNvPicPr>
                   </pic:nvPicPr>
                   <pic:blipFill>
                     <a:blip r:embed="rId33" cstate="print">
@@ -3349,18 +3409,23 @@
                         </a:ext>
                       </a:extLst>
                     </a:blip>
+                    <a:srcRect/>
                     <a:stretch>
                       <a:fillRect/>
                     </a:stretch>
                   </pic:blipFill>
-                  <pic:spPr>
+                  <pic:spPr bwMode="auto">
                     <a:xfrm>
                       <a:off x="0" y="0"/>
-                      <a:ext cx="4667250" cy="2625263"/>
+                      <a:ext cx="4619746" cy="2598543"/>
                     </a:xfrm>
                     <a:prstGeom prst="rect">
                       <a:avLst/>
                     </a:prstGeom>
+                    <a:noFill/>
+                    <a:ln>
+                      <a:noFill/>
+                    </a:ln>
                   </pic:spPr>
                 </pic:pic>
               </a:graphicData>
@@ -3377,21 +3442,20 @@
       <w:r>
         <w:rPr>
           <w:noProof/>
-          <w:lang w:val="nl-NL"/>
         </w:rPr>
         <w:drawing>
-          <wp:anchor distT="0" distB="0" distL="114300" distR="114300" simplePos="0" relativeHeight="251684864" behindDoc="0" locked="0" layoutInCell="1" allowOverlap="1" wp14:anchorId="2622AC34" wp14:editId="03F3EB85">
+          <wp:anchor distT="0" distB="0" distL="114300" distR="114300" simplePos="0" relativeHeight="251658248" behindDoc="0" locked="0" layoutInCell="1" allowOverlap="1" wp14:anchorId="5D1EA946" wp14:editId="02803842">
             <wp:simplePos x="0" y="0"/>
             <wp:positionH relativeFrom="margin">
               <wp:align>left</wp:align>
             </wp:positionH>
             <wp:positionV relativeFrom="paragraph">
-              <wp:posOffset>516861</wp:posOffset>
+              <wp:posOffset>600075</wp:posOffset>
             </wp:positionV>
-            <wp:extent cx="4667534" cy="2625423"/>
-            <wp:effectExtent l="0" t="0" r="0" b="3810"/>
+            <wp:extent cx="4589046" cy="2581275"/>
+            <wp:effectExtent l="0" t="0" r="2540" b="0"/>
             <wp:wrapNone/>
-            <wp:docPr id="3" name="Afbeelding 3"/>
+            <wp:docPr id="15" name="Afbeelding 15"/>
             <wp:cNvGraphicFramePr>
               <a:graphicFrameLocks xmlns:a="http://schemas.openxmlformats.org/drawingml/2006/main" noChangeAspect="1"/>
             </wp:cNvGraphicFramePr>
@@ -3399,8 +3463,10 @@
               <a:graphicData uri="http://schemas.openxmlformats.org/drawingml/2006/picture">
                 <pic:pic xmlns:pic="http://schemas.openxmlformats.org/drawingml/2006/picture">
                   <pic:nvPicPr>
-                    <pic:cNvPr id="3" name="Game lobby.png"/>
-                    <pic:cNvPicPr/>
+                    <pic:cNvPr id="0" name="Picture 7"/>
+                    <pic:cNvPicPr>
+                      <a:picLocks noChangeAspect="1" noChangeArrowheads="1"/>
+                    </pic:cNvPicPr>
                   </pic:nvPicPr>
                   <pic:blipFill>
                     <a:blip r:embed="rId34" cstate="print">
@@ -3410,18 +3476,23 @@
                         </a:ext>
                       </a:extLst>
                     </a:blip>
+                    <a:srcRect/>
                     <a:stretch>
                       <a:fillRect/>
                     </a:stretch>
                   </pic:blipFill>
-                  <pic:spPr>
+                  <pic:spPr bwMode="auto">
                     <a:xfrm>
                       <a:off x="0" y="0"/>
-                      <a:ext cx="4667534" cy="2625423"/>
+                      <a:ext cx="4589046" cy="2581275"/>
                     </a:xfrm>
                     <a:prstGeom prst="rect">
                       <a:avLst/>
                     </a:prstGeom>
+                    <a:noFill/>
+                    <a:ln>
+                      <a:noFill/>
+                    </a:ln>
                   </pic:spPr>
                 </pic:pic>
               </a:graphicData>
@@ -3444,11 +3515,78 @@
       <w:r>
         <w:rPr>
           <w:noProof/>
-          <w:lang w:val="nl-NL"/>
         </w:rPr>
         <w:lastRenderedPageBreak/>
         <w:drawing>
-          <wp:anchor distT="0" distB="0" distL="114300" distR="114300" simplePos="0" relativeHeight="251687936" behindDoc="0" locked="0" layoutInCell="1" allowOverlap="1" wp14:anchorId="0B6DBE16" wp14:editId="60A16226">
+          <wp:anchor distT="0" distB="0" distL="114300" distR="114300" simplePos="0" relativeHeight="251658251" behindDoc="1" locked="0" layoutInCell="1" allowOverlap="1" wp14:anchorId="6B3CB906" wp14:editId="276B57F1">
+            <wp:simplePos x="0" y="0"/>
+            <wp:positionH relativeFrom="margin">
+              <wp:align>left</wp:align>
+            </wp:positionH>
+            <wp:positionV relativeFrom="paragraph">
+              <wp:posOffset>6124575</wp:posOffset>
+            </wp:positionV>
+            <wp:extent cx="4658360" cy="2620263"/>
+            <wp:effectExtent l="0" t="0" r="8890" b="8890"/>
+            <wp:wrapNone/>
+            <wp:docPr id="18" name="Afbeelding 18"/>
+            <wp:cNvGraphicFramePr>
+              <a:graphicFrameLocks xmlns:a="http://schemas.openxmlformats.org/drawingml/2006/main" noChangeAspect="1"/>
+            </wp:cNvGraphicFramePr>
+            <a:graphic xmlns:a="http://schemas.openxmlformats.org/drawingml/2006/main">
+              <a:graphicData uri="http://schemas.openxmlformats.org/drawingml/2006/picture">
+                <pic:pic xmlns:pic="http://schemas.openxmlformats.org/drawingml/2006/picture">
+                  <pic:nvPicPr>
+                    <pic:cNvPr id="0" name="Picture 13"/>
+                    <pic:cNvPicPr>
+                      <a:picLocks noChangeAspect="1" noChangeArrowheads="1"/>
+                    </pic:cNvPicPr>
+                  </pic:nvPicPr>
+                  <pic:blipFill>
+                    <a:blip r:embed="rId35" cstate="print">
+                      <a:extLst>
+                        <a:ext uri="{28A0092B-C50C-407E-A947-70E740481C1C}">
+                          <a14:useLocalDpi xmlns:a14="http://schemas.microsoft.com/office/drawing/2010/main" val="0"/>
+                        </a:ext>
+                      </a:extLst>
+                    </a:blip>
+                    <a:srcRect/>
+                    <a:stretch>
+                      <a:fillRect/>
+                    </a:stretch>
+                  </pic:blipFill>
+                  <pic:spPr bwMode="auto">
+                    <a:xfrm>
+                      <a:off x="0" y="0"/>
+                      <a:ext cx="4658360" cy="2620263"/>
+                    </a:xfrm>
+                    <a:prstGeom prst="rect">
+                      <a:avLst/>
+                    </a:prstGeom>
+                    <a:noFill/>
+                    <a:ln>
+                      <a:noFill/>
+                    </a:ln>
+                  </pic:spPr>
+                </pic:pic>
+              </a:graphicData>
+            </a:graphic>
+            <wp14:sizeRelH relativeFrom="page">
+              <wp14:pctWidth>0</wp14:pctWidth>
+            </wp14:sizeRelH>
+            <wp14:sizeRelV relativeFrom="page">
+              <wp14:pctHeight>0</wp14:pctHeight>
+            </wp14:sizeRelV>
+          </wp:anchor>
+        </w:drawing>
+      </w:r>
+      <w:r>
+        <w:rPr>
+          <w:noProof/>
+          <w:lang w:val="nl-NL"/>
+        </w:rPr>
+        <w:drawing>
+          <wp:anchor distT="0" distB="0" distL="114300" distR="114300" simplePos="0" relativeHeight="251658243" behindDoc="0" locked="0" layoutInCell="1" allowOverlap="1" wp14:anchorId="0B6DBE16" wp14:editId="60A16226">
             <wp:simplePos x="0" y="0"/>
             <wp:positionH relativeFrom="margin">
               <wp:align>left</wp:align>
@@ -3471,7 +3609,7 @@
                     <pic:cNvPicPr/>
                   </pic:nvPicPr>
                   <pic:blipFill>
-                    <a:blip r:embed="rId35" cstate="print">
+                    <a:blip r:embed="rId36" cstate="print">
                       <a:extLst>
                         <a:ext uri="{28A0092B-C50C-407E-A947-70E740481C1C}">
                           <a14:useLocalDpi xmlns:a14="http://schemas.microsoft.com/office/drawing/2010/main" val="0"/>
@@ -3509,7 +3647,7 @@
           <w:lang w:val="nl-NL"/>
         </w:rPr>
         <w:drawing>
-          <wp:anchor distT="0" distB="0" distL="114300" distR="114300" simplePos="0" relativeHeight="251691008" behindDoc="0" locked="0" layoutInCell="1" allowOverlap="1" wp14:anchorId="65B75A6F" wp14:editId="7059F27D">
+          <wp:anchor distT="0" distB="0" distL="114300" distR="114300" simplePos="0" relativeHeight="251658244" behindDoc="0" locked="0" layoutInCell="1" allowOverlap="1" wp14:anchorId="65B75A6F" wp14:editId="7059F27D">
             <wp:simplePos x="0" y="0"/>
             <wp:positionH relativeFrom="margin">
               <wp:align>left</wp:align>
@@ -3532,7 +3670,7 @@
                     <pic:cNvPicPr/>
                   </pic:nvPicPr>
                   <pic:blipFill>
-                    <a:blip r:embed="rId36" cstate="print">
+                    <a:blip r:embed="rId37" cstate="print">
                       <a:extLst>
                         <a:ext uri="{28A0092B-C50C-407E-A947-70E740481C1C}">
                           <a14:useLocalDpi xmlns:a14="http://schemas.microsoft.com/office/drawing/2010/main" val="0"/>
@@ -3580,131 +3718,2506 @@
       </w:pPr>
       <w:r>
         <w:rPr>
-          <w:highlight w:val="green"/>
           <w:lang w:val="nl-NL"/>
         </w:rPr>
         <w:lastRenderedPageBreak/>
         <w:t>Testresultaten</w:t>
       </w:r>
-      <w:bookmarkEnd w:id="13"/>
+      <w:bookmarkEnd w:id="14"/>
+    </w:p>
+    <w:p>
+      <w:pPr>
+        <w:rPr>
+          <w:lang w:val="nl-NL"/>
+        </w:rPr>
+      </w:pPr>
+      <w:r>
+        <w:rPr>
+          <w:lang w:val="nl-NL"/>
+        </w:rPr>
+        <w:t>Als user</w:t>
+      </w:r>
+      <w:r>
+        <w:rPr>
+          <w:lang w:val="nl-NL"/>
+        </w:rPr>
+        <w:t xml:space="preserve"> </w:t>
+      </w:r>
+      <w:proofErr w:type="spellStart"/>
+      <w:r>
+        <w:rPr>
+          <w:lang w:val="nl-NL"/>
+        </w:rPr>
+        <w:t>testing</w:t>
+      </w:r>
+      <w:proofErr w:type="spellEnd"/>
+      <w:r>
+        <w:rPr>
+          <w:lang w:val="nl-NL"/>
+        </w:rPr>
+        <w:t xml:space="preserve"> kregen we enkele groepjes van maximum 2 kinderen </w:t>
+      </w:r>
+      <w:r>
+        <w:rPr>
+          <w:lang w:val="nl-NL"/>
+        </w:rPr>
+        <w:t>uit het 5</w:t>
+      </w:r>
+      <w:r>
+        <w:rPr>
+          <w:vertAlign w:val="superscript"/>
+          <w:lang w:val="nl-NL"/>
+        </w:rPr>
+        <w:t>e</w:t>
+      </w:r>
+      <w:r>
+        <w:rPr>
+          <w:lang w:val="nl-NL"/>
+        </w:rPr>
+        <w:t xml:space="preserve"> leerjaar </w:t>
+      </w:r>
+      <w:r>
+        <w:rPr>
+          <w:lang w:val="nl-NL"/>
+        </w:rPr>
+        <w:t xml:space="preserve">die </w:t>
+      </w:r>
+      <w:r>
+        <w:rPr>
+          <w:lang w:val="nl-NL"/>
+        </w:rPr>
+        <w:t xml:space="preserve">het spel uitgebreid hebben getest. Na deze </w:t>
+      </w:r>
+      <w:proofErr w:type="spellStart"/>
+      <w:r>
+        <w:rPr>
+          <w:lang w:val="nl-NL"/>
+        </w:rPr>
+        <w:t>testing</w:t>
+      </w:r>
+      <w:proofErr w:type="spellEnd"/>
+      <w:r>
+        <w:rPr>
+          <w:lang w:val="nl-NL"/>
+        </w:rPr>
+        <w:t xml:space="preserve"> zijn heel wat zaken </w:t>
+      </w:r>
+      <w:r>
+        <w:rPr>
+          <w:lang w:val="nl-NL"/>
+        </w:rPr>
+        <w:t xml:space="preserve">naar boven gekomen dat beter konden. </w:t>
+      </w:r>
+      <w:r>
+        <w:rPr>
+          <w:lang w:val="nl-NL"/>
+        </w:rPr>
+        <w:br/>
+      </w:r>
+      <w:r>
+        <w:rPr>
+          <w:lang w:val="nl-NL"/>
+        </w:rPr>
+        <w:t xml:space="preserve">Bij deze user </w:t>
+      </w:r>
+      <w:proofErr w:type="spellStart"/>
+      <w:r>
+        <w:rPr>
+          <w:lang w:val="nl-NL"/>
+        </w:rPr>
+        <w:t>testing</w:t>
+      </w:r>
+      <w:proofErr w:type="spellEnd"/>
+      <w:r>
+        <w:rPr>
+          <w:lang w:val="nl-NL"/>
+        </w:rPr>
+        <w:t xml:space="preserve"> </w:t>
+      </w:r>
+      <w:r>
+        <w:rPr>
+          <w:lang w:val="nl-NL"/>
+        </w:rPr>
+        <w:t>hebben we volgende punten getest:</w:t>
+      </w:r>
+    </w:p>
+    <w:p>
+      <w:pPr>
+        <w:pStyle w:val="Lijstalinea"/>
+        <w:numPr>
+          <w:ilvl w:val="0"/>
+          <w:numId w:val="14"/>
+        </w:numPr>
+        <w:rPr>
+          <w:lang w:val="nl-NL"/>
+        </w:rPr>
+      </w:pPr>
+      <w:r>
+        <w:rPr>
+          <w:i w:val="0"/>
+          <w:lang w:val="nl-NL"/>
+        </w:rPr>
+        <w:t xml:space="preserve"> Game </w:t>
+      </w:r>
+      <w:proofErr w:type="spellStart"/>
+      <w:r>
+        <w:rPr>
+          <w:i w:val="0"/>
+          <w:lang w:val="nl-NL"/>
+        </w:rPr>
+        <w:t>Testing</w:t>
+      </w:r>
+      <w:proofErr w:type="spellEnd"/>
+    </w:p>
+    <w:p>
+      <w:pPr>
+        <w:pStyle w:val="Lijstalinea"/>
+        <w:numPr>
+          <w:ilvl w:val="1"/>
+          <w:numId w:val="14"/>
+        </w:numPr>
+        <w:rPr>
+          <w:lang w:val="nl-NL"/>
+        </w:rPr>
+      </w:pPr>
+      <w:proofErr w:type="spellStart"/>
+      <w:r>
+        <w:rPr>
+          <w:i w:val="0"/>
+          <w:lang w:val="nl-NL"/>
+        </w:rPr>
+        <w:t>Singleplayer</w:t>
+      </w:r>
+      <w:proofErr w:type="spellEnd"/>
+    </w:p>
+    <w:p>
+      <w:pPr>
+        <w:pStyle w:val="Lijstalinea"/>
+        <w:numPr>
+          <w:ilvl w:val="1"/>
+          <w:numId w:val="14"/>
+        </w:numPr>
+        <w:rPr>
+          <w:lang w:val="nl-NL"/>
+        </w:rPr>
+      </w:pPr>
+      <w:proofErr w:type="spellStart"/>
+      <w:r>
+        <w:rPr>
+          <w:i w:val="0"/>
+          <w:lang w:val="nl-NL"/>
+        </w:rPr>
+        <w:t>Multiplayer</w:t>
+      </w:r>
+      <w:proofErr w:type="spellEnd"/>
+    </w:p>
+    <w:p>
+      <w:pPr>
+        <w:pStyle w:val="Lijstalinea"/>
+        <w:numPr>
+          <w:ilvl w:val="0"/>
+          <w:numId w:val="14"/>
+        </w:numPr>
+        <w:rPr>
+          <w:lang w:val="nl-NL"/>
+        </w:rPr>
+      </w:pPr>
+      <w:r>
+        <w:rPr>
+          <w:i w:val="0"/>
+          <w:lang w:val="nl-NL"/>
+        </w:rPr>
+        <w:t xml:space="preserve"> User </w:t>
+      </w:r>
+      <w:proofErr w:type="spellStart"/>
+      <w:r>
+        <w:rPr>
+          <w:i w:val="0"/>
+          <w:lang w:val="nl-NL"/>
+        </w:rPr>
+        <w:t>Flows</w:t>
+      </w:r>
+      <w:proofErr w:type="spellEnd"/>
+    </w:p>
+    <w:p>
+      <w:pPr>
+        <w:pStyle w:val="Lijstalinea"/>
+        <w:numPr>
+          <w:ilvl w:val="0"/>
+          <w:numId w:val="14"/>
+        </w:numPr>
+        <w:rPr>
+          <w:lang w:val="nl-NL"/>
+        </w:rPr>
+      </w:pPr>
+      <w:r>
+        <w:rPr>
+          <w:i w:val="0"/>
+          <w:lang w:val="nl-NL"/>
+        </w:rPr>
+        <w:t xml:space="preserve"> Intensiviteit van de game</w:t>
+      </w:r>
+    </w:p>
+    <w:p>
+      <w:pPr>
+        <w:pStyle w:val="Lijstalinea"/>
+        <w:numPr>
+          <w:ilvl w:val="0"/>
+          <w:numId w:val="14"/>
+        </w:numPr>
+        <w:rPr>
+          <w:lang w:val="nl-NL"/>
+        </w:rPr>
+      </w:pPr>
+      <w:r>
+        <w:rPr>
+          <w:i w:val="0"/>
+          <w:lang w:val="nl-NL"/>
+        </w:rPr>
+        <w:t xml:space="preserve"> Game </w:t>
+      </w:r>
+      <w:proofErr w:type="spellStart"/>
+      <w:r>
+        <w:rPr>
+          <w:i w:val="0"/>
+          <w:lang w:val="nl-NL"/>
+        </w:rPr>
+        <w:t>opinions</w:t>
+      </w:r>
+      <w:proofErr w:type="spellEnd"/>
+    </w:p>
+    <w:p>
+      <w:pPr>
+        <w:rPr>
+          <w:lang w:val="nl-NL"/>
+        </w:rPr>
+      </w:pPr>
     </w:p>
     <w:p>
       <w:pPr>
         <w:rPr>
           <w:sz w:val="32"/>
+          <w:lang w:val="nl-NL"/>
+        </w:rPr>
+      </w:pPr>
+      <w:r>
+        <w:rPr>
+          <w:sz w:val="32"/>
+          <w:lang w:val="nl-NL"/>
+        </w:rPr>
+        <w:t>Groep 1</w:t>
+      </w:r>
+    </w:p>
+    <w:p>
+      <w:pPr>
+        <w:pStyle w:val="Lijstalinea"/>
+        <w:numPr>
+          <w:ilvl w:val="0"/>
+          <w:numId w:val="14"/>
+        </w:numPr>
+        <w:rPr>
+          <w:lang w:val="nl-NL"/>
+        </w:rPr>
+      </w:pPr>
+      <w:r>
+        <w:rPr>
+          <w:i w:val="0"/>
+          <w:lang w:val="nl-NL"/>
+        </w:rPr>
+        <w:t xml:space="preserve">Game </w:t>
+      </w:r>
+      <w:proofErr w:type="spellStart"/>
+      <w:r>
+        <w:rPr>
+          <w:i w:val="0"/>
+          <w:lang w:val="nl-NL"/>
+        </w:rPr>
+        <w:t>Testing</w:t>
+      </w:r>
+      <w:proofErr w:type="spellEnd"/>
+    </w:p>
+    <w:p>
+      <w:pPr>
+        <w:pStyle w:val="Lijstalinea"/>
+        <w:numPr>
+          <w:ilvl w:val="1"/>
+          <w:numId w:val="14"/>
+        </w:numPr>
+      </w:pPr>
+      <w:proofErr w:type="spellStart"/>
+      <w:r>
+        <w:rPr>
+          <w:b/>
+          <w:i w:val="0"/>
+        </w:rPr>
+        <w:t>Singleplayer</w:t>
+      </w:r>
+      <w:proofErr w:type="spellEnd"/>
+      <w:r>
+        <w:rPr>
+          <w:i w:val="0"/>
+        </w:rPr>
+        <w:t>: Alles verliep perfect</w:t>
+      </w:r>
+      <w:r>
+        <w:rPr>
+          <w:i w:val="0"/>
+        </w:rPr>
+        <w:t>, door het</w:t>
+      </w:r>
+      <w:r>
+        <w:rPr>
+          <w:i w:val="0"/>
+        </w:rPr>
+        <w:t xml:space="preserve"> tonen van de highscore werd duidelijk dat de kinderen gemotiveerd waren om deze te verbreken. </w:t>
+      </w:r>
+    </w:p>
+    <w:p>
+      <w:pPr>
+        <w:pStyle w:val="Lijstalinea"/>
+        <w:numPr>
+          <w:ilvl w:val="1"/>
+          <w:numId w:val="14"/>
+        </w:numPr>
+        <w:rPr>
+          <w:lang w:val="nl-NL"/>
+        </w:rPr>
+      </w:pPr>
+      <w:proofErr w:type="spellStart"/>
+      <w:r>
+        <w:rPr>
+          <w:b/>
+          <w:i w:val="0"/>
+          <w:lang w:val="nl-NL"/>
+        </w:rPr>
+        <w:t>Multiplayer</w:t>
+      </w:r>
+      <w:proofErr w:type="spellEnd"/>
+      <w:r>
+        <w:rPr>
+          <w:i w:val="0"/>
+          <w:lang w:val="nl-NL"/>
+        </w:rPr>
+        <w:t xml:space="preserve">: </w:t>
+      </w:r>
+      <w:r>
+        <w:rPr>
+          <w:i w:val="0"/>
+          <w:lang w:val="nl-NL"/>
+        </w:rPr>
+        <w:t xml:space="preserve">Begon vlot maar na enkele spelletjes kwamen er fouten zichtbaar zoals </w:t>
+      </w:r>
+      <w:r>
+        <w:rPr>
+          <w:i w:val="0"/>
+          <w:lang w:val="nl-NL"/>
+        </w:rPr>
+        <w:t xml:space="preserve">objecten die niet in beeld kwamen, spelers zagen elkaar niet en </w:t>
+      </w:r>
+      <w:r>
+        <w:rPr>
+          <w:i w:val="0"/>
+          <w:lang w:val="nl-NL"/>
+        </w:rPr>
+        <w:t xml:space="preserve">het </w:t>
+      </w:r>
+      <w:proofErr w:type="spellStart"/>
+      <w:r>
+        <w:rPr>
+          <w:i w:val="0"/>
+          <w:lang w:val="nl-NL"/>
+        </w:rPr>
+        <w:t>joinen</w:t>
+      </w:r>
+      <w:proofErr w:type="spellEnd"/>
+      <w:r>
+        <w:rPr>
+          <w:i w:val="0"/>
+          <w:lang w:val="nl-NL"/>
+        </w:rPr>
+        <w:t xml:space="preserve"> van de lobby</w:t>
+      </w:r>
+      <w:r>
+        <w:rPr>
+          <w:i w:val="0"/>
+          <w:lang w:val="nl-NL"/>
+        </w:rPr>
+        <w:t xml:space="preserve"> verliep niet altijd even goed</w:t>
+      </w:r>
+    </w:p>
+    <w:p>
+      <w:pPr>
+        <w:pStyle w:val="Lijstalinea"/>
+        <w:numPr>
+          <w:ilvl w:val="0"/>
+          <w:numId w:val="14"/>
+        </w:numPr>
+        <w:rPr>
+          <w:lang w:val="nl-NL"/>
+        </w:rPr>
+      </w:pPr>
+      <w:r>
+        <w:rPr>
+          <w:i w:val="0"/>
+          <w:lang w:val="nl-NL"/>
+        </w:rPr>
+        <w:t xml:space="preserve"> User </w:t>
+      </w:r>
+      <w:proofErr w:type="spellStart"/>
+      <w:r>
+        <w:rPr>
+          <w:i w:val="0"/>
+          <w:lang w:val="nl-NL"/>
+        </w:rPr>
+        <w:t>Flows</w:t>
+      </w:r>
+      <w:proofErr w:type="spellEnd"/>
+    </w:p>
+    <w:p>
+      <w:pPr>
+        <w:pStyle w:val="Lijstalinea"/>
+        <w:numPr>
+          <w:ilvl w:val="1"/>
+          <w:numId w:val="14"/>
+        </w:numPr>
+      </w:pPr>
+      <w:r>
+        <w:rPr>
+          <w:i w:val="0"/>
+        </w:rPr>
+        <w:t xml:space="preserve">User </w:t>
+      </w:r>
+      <w:proofErr w:type="spellStart"/>
+      <w:r>
+        <w:rPr>
+          <w:i w:val="0"/>
+        </w:rPr>
+        <w:t>flows</w:t>
+      </w:r>
+      <w:proofErr w:type="spellEnd"/>
+      <w:r>
+        <w:rPr>
+          <w:i w:val="0"/>
+        </w:rPr>
+        <w:t xml:space="preserve"> verliepen goed, lobby was niet vol</w:t>
+      </w:r>
+      <w:r>
+        <w:rPr>
+          <w:i w:val="0"/>
+        </w:rPr>
+        <w:t>ledig duidelijk</w:t>
+      </w:r>
+    </w:p>
+    <w:p>
+      <w:pPr>
+        <w:pStyle w:val="Lijstalinea"/>
+        <w:numPr>
+          <w:ilvl w:val="0"/>
+          <w:numId w:val="14"/>
+        </w:numPr>
+        <w:rPr>
+          <w:lang w:val="nl-NL"/>
+        </w:rPr>
+      </w:pPr>
+      <w:r>
+        <w:rPr>
+          <w:i w:val="0"/>
+        </w:rPr>
+        <w:t xml:space="preserve"> </w:t>
+      </w:r>
+      <w:r>
+        <w:rPr>
+          <w:i w:val="0"/>
+          <w:lang w:val="nl-NL"/>
+        </w:rPr>
+        <w:t>Intensiviteit van de game</w:t>
+      </w:r>
+    </w:p>
+    <w:p>
+      <w:pPr>
+        <w:pStyle w:val="Lijstalinea"/>
+        <w:numPr>
+          <w:ilvl w:val="1"/>
+          <w:numId w:val="14"/>
+        </w:numPr>
+        <w:rPr>
+          <w:lang w:val="nl-NL"/>
+        </w:rPr>
+      </w:pPr>
+      <w:r>
+        <w:rPr>
+          <w:i w:val="0"/>
+          <w:lang w:val="nl-NL"/>
+        </w:rPr>
+        <w:t xml:space="preserve">Het viel op dat plankhouding te lastig was </w:t>
+      </w:r>
+      <w:r>
+        <w:rPr>
+          <w:i w:val="0"/>
+          <w:lang w:val="nl-NL"/>
+        </w:rPr>
+        <w:t>naargelang de duur van het spel</w:t>
+      </w:r>
+    </w:p>
+    <w:p>
+      <w:pPr>
+        <w:pStyle w:val="Lijstalinea"/>
+        <w:numPr>
+          <w:ilvl w:val="0"/>
+          <w:numId w:val="14"/>
+        </w:numPr>
+        <w:rPr>
+          <w:lang w:val="nl-NL"/>
+        </w:rPr>
+      </w:pPr>
+      <w:r>
+        <w:rPr>
+          <w:i w:val="0"/>
+          <w:lang w:val="nl-NL"/>
+        </w:rPr>
+        <w:t xml:space="preserve"> Game </w:t>
+      </w:r>
+      <w:proofErr w:type="spellStart"/>
+      <w:r>
+        <w:rPr>
+          <w:i w:val="0"/>
+          <w:lang w:val="nl-NL"/>
+        </w:rPr>
+        <w:t>opinions</w:t>
+      </w:r>
+      <w:proofErr w:type="spellEnd"/>
+    </w:p>
+    <w:p>
+      <w:pPr>
+        <w:pStyle w:val="Lijstalinea"/>
+        <w:numPr>
+          <w:ilvl w:val="1"/>
+          <w:numId w:val="14"/>
+        </w:numPr>
+        <w:rPr>
+          <w:lang w:val="nl-NL"/>
+        </w:rPr>
+      </w:pPr>
+      <w:r>
+        <w:rPr>
+          <w:i w:val="0"/>
+          <w:lang w:val="nl-NL"/>
+        </w:rPr>
+        <w:t>He</w:t>
+      </w:r>
+      <w:r>
+        <w:rPr>
+          <w:i w:val="0"/>
+          <w:lang w:val="nl-NL"/>
+        </w:rPr>
+        <w:t>t eerste groepje vond het spel leuk, bleef zelf 25 minuten lang spelen</w:t>
+      </w:r>
+    </w:p>
+    <w:p>
+      <w:pPr>
+        <w:pStyle w:val="Lijstalinea"/>
+        <w:numPr>
+          <w:ilvl w:val="1"/>
+          <w:numId w:val="14"/>
+        </w:numPr>
+        <w:rPr>
+          <w:lang w:val="nl-NL"/>
+        </w:rPr>
+      </w:pPr>
+      <w:r>
+        <w:rPr>
+          <w:i w:val="0"/>
+          <w:lang w:val="nl-NL"/>
+        </w:rPr>
+        <w:t xml:space="preserve">Tip: hartjes laten vallen zodat </w:t>
+      </w:r>
+      <w:r>
+        <w:rPr>
+          <w:i w:val="0"/>
+          <w:lang w:val="nl-NL"/>
+        </w:rPr>
+        <w:t>je leventjes bij krijgt</w:t>
+      </w:r>
+    </w:p>
+    <w:p>
+      <w:pPr>
+        <w:rPr>
+          <w:lang w:val="nl-NL"/>
+        </w:rPr>
+      </w:pPr>
+    </w:p>
+    <w:p>
+      <w:pPr>
+        <w:rPr>
+          <w:sz w:val="32"/>
+          <w:lang w:val="nl-NL"/>
+        </w:rPr>
+      </w:pPr>
+      <w:r>
+        <w:rPr>
+          <w:sz w:val="32"/>
+          <w:lang w:val="nl-NL"/>
+        </w:rPr>
+        <w:t xml:space="preserve">Groep </w:t>
+      </w:r>
+      <w:r>
+        <w:rPr>
+          <w:sz w:val="32"/>
+          <w:lang w:val="nl-NL"/>
+        </w:rPr>
+        <w:t>2</w:t>
+      </w:r>
+    </w:p>
+    <w:p>
+      <w:pPr>
+        <w:pStyle w:val="Lijstalinea"/>
+        <w:numPr>
+          <w:ilvl w:val="0"/>
+          <w:numId w:val="14"/>
+        </w:numPr>
+        <w:rPr>
+          <w:lang w:val="nl-NL"/>
+        </w:rPr>
+      </w:pPr>
+      <w:r>
+        <w:rPr>
+          <w:i w:val="0"/>
+          <w:lang w:val="nl-NL"/>
+        </w:rPr>
+        <w:t xml:space="preserve">Game </w:t>
+      </w:r>
+      <w:proofErr w:type="spellStart"/>
+      <w:r>
+        <w:rPr>
+          <w:i w:val="0"/>
+          <w:lang w:val="nl-NL"/>
+        </w:rPr>
+        <w:t>Testing</w:t>
+      </w:r>
+      <w:proofErr w:type="spellEnd"/>
+    </w:p>
+    <w:p>
+      <w:pPr>
+        <w:pStyle w:val="Lijstalinea"/>
+        <w:numPr>
+          <w:ilvl w:val="1"/>
+          <w:numId w:val="14"/>
+        </w:numPr>
+      </w:pPr>
+      <w:proofErr w:type="spellStart"/>
+      <w:r>
+        <w:rPr>
+          <w:b/>
+          <w:i w:val="0"/>
+        </w:rPr>
+        <w:t>Singleplayer</w:t>
+      </w:r>
+      <w:proofErr w:type="spellEnd"/>
+      <w:r>
+        <w:rPr>
+          <w:i w:val="0"/>
+        </w:rPr>
+        <w:t xml:space="preserve">: </w:t>
+      </w:r>
+      <w:r>
+        <w:rPr>
+          <w:i w:val="0"/>
+        </w:rPr>
+        <w:t>Alles verliep vlot</w:t>
+      </w:r>
+      <w:r>
+        <w:rPr>
+          <w:i w:val="0"/>
+        </w:rPr>
+        <w:t xml:space="preserve"> </w:t>
+      </w:r>
+    </w:p>
+    <w:p>
+      <w:pPr>
+        <w:pStyle w:val="Lijstalinea"/>
+        <w:numPr>
+          <w:ilvl w:val="1"/>
+          <w:numId w:val="14"/>
+        </w:numPr>
+        <w:rPr>
+          <w:lang w:val="nl-NL"/>
+        </w:rPr>
+      </w:pPr>
+      <w:proofErr w:type="spellStart"/>
+      <w:r>
+        <w:rPr>
+          <w:b/>
+          <w:i w:val="0"/>
+          <w:lang w:val="nl-NL"/>
+        </w:rPr>
+        <w:t>Multiplayer</w:t>
+      </w:r>
+      <w:proofErr w:type="spellEnd"/>
+      <w:r>
+        <w:rPr>
+          <w:i w:val="0"/>
+          <w:lang w:val="nl-NL"/>
+        </w:rPr>
+        <w:t xml:space="preserve">: </w:t>
+      </w:r>
+      <w:r>
+        <w:rPr>
+          <w:i w:val="0"/>
+          <w:lang w:val="nl-NL"/>
+        </w:rPr>
+        <w:t xml:space="preserve">Verliep vlot, deze keer </w:t>
+      </w:r>
+      <w:r>
+        <w:rPr>
+          <w:i w:val="0"/>
+          <w:lang w:val="nl-NL"/>
+        </w:rPr>
+        <w:t>vonden er geen problemen plaats</w:t>
+      </w:r>
+    </w:p>
+    <w:p>
+      <w:pPr>
+        <w:pStyle w:val="Lijstalinea"/>
+        <w:numPr>
+          <w:ilvl w:val="0"/>
+          <w:numId w:val="14"/>
+        </w:numPr>
+        <w:rPr>
+          <w:lang w:val="nl-NL"/>
+        </w:rPr>
+      </w:pPr>
+      <w:r>
+        <w:rPr>
+          <w:i w:val="0"/>
+          <w:lang w:val="nl-NL"/>
+        </w:rPr>
+        <w:t xml:space="preserve"> User </w:t>
+      </w:r>
+      <w:proofErr w:type="spellStart"/>
+      <w:r>
+        <w:rPr>
+          <w:i w:val="0"/>
+          <w:lang w:val="nl-NL"/>
+        </w:rPr>
+        <w:t>Flows</w:t>
+      </w:r>
+      <w:proofErr w:type="spellEnd"/>
+    </w:p>
+    <w:p>
+      <w:pPr>
+        <w:pStyle w:val="Lijstalinea"/>
+        <w:numPr>
+          <w:ilvl w:val="1"/>
+          <w:numId w:val="14"/>
+        </w:numPr>
+      </w:pPr>
+      <w:r>
+        <w:rPr>
+          <w:i w:val="0"/>
+        </w:rPr>
+        <w:t>De kinderen vonden direct hun weg, alles was duidelijk</w:t>
+      </w:r>
+    </w:p>
+    <w:p>
+      <w:pPr>
+        <w:pStyle w:val="Lijstalinea"/>
+        <w:numPr>
+          <w:ilvl w:val="0"/>
+          <w:numId w:val="14"/>
+        </w:numPr>
+        <w:rPr>
+          <w:lang w:val="nl-NL"/>
+        </w:rPr>
+      </w:pPr>
+      <w:r>
+        <w:rPr>
+          <w:i w:val="0"/>
+        </w:rPr>
+        <w:t xml:space="preserve"> </w:t>
+      </w:r>
+      <w:r>
+        <w:rPr>
+          <w:i w:val="0"/>
+          <w:lang w:val="nl-NL"/>
+        </w:rPr>
+        <w:t>Intensiviteit van de game</w:t>
+      </w:r>
+    </w:p>
+    <w:p>
+      <w:pPr>
+        <w:pStyle w:val="Lijstalinea"/>
+        <w:numPr>
+          <w:ilvl w:val="1"/>
+          <w:numId w:val="14"/>
+        </w:numPr>
+        <w:rPr>
+          <w:lang w:val="nl-NL"/>
+        </w:rPr>
+      </w:pPr>
+      <w:r>
+        <w:rPr>
+          <w:i w:val="0"/>
+          <w:lang w:val="nl-NL"/>
+        </w:rPr>
+        <w:t xml:space="preserve">Ook bij groep 2 werd duidelijk dat </w:t>
+      </w:r>
+      <w:r>
+        <w:rPr>
+          <w:i w:val="0"/>
+          <w:lang w:val="nl-NL"/>
+        </w:rPr>
+        <w:t>ze te lang moesten wachten op de objecten waardoor de houding te lastig werd en ze uiteindelijk het spel op de knieën spelen</w:t>
+      </w:r>
+    </w:p>
+    <w:p>
+      <w:pPr>
+        <w:pStyle w:val="Lijstalinea"/>
+        <w:numPr>
+          <w:ilvl w:val="0"/>
+          <w:numId w:val="14"/>
+        </w:numPr>
+        <w:rPr>
+          <w:lang w:val="nl-NL"/>
+        </w:rPr>
+      </w:pPr>
+      <w:r>
+        <w:rPr>
+          <w:i w:val="0"/>
+          <w:lang w:val="nl-NL"/>
+        </w:rPr>
+        <w:t xml:space="preserve"> Game </w:t>
+      </w:r>
+      <w:proofErr w:type="spellStart"/>
+      <w:r>
+        <w:rPr>
+          <w:i w:val="0"/>
+          <w:lang w:val="nl-NL"/>
+        </w:rPr>
+        <w:t>opinions</w:t>
+      </w:r>
+      <w:proofErr w:type="spellEnd"/>
+    </w:p>
+    <w:p>
+      <w:pPr>
+        <w:pStyle w:val="Lijstalinea"/>
+        <w:numPr>
+          <w:ilvl w:val="1"/>
+          <w:numId w:val="14"/>
+        </w:numPr>
+        <w:rPr>
+          <w:lang w:val="nl-NL"/>
+        </w:rPr>
+      </w:pPr>
+      <w:r>
+        <w:rPr>
+          <w:i w:val="0"/>
+          <w:lang w:val="nl-NL"/>
+        </w:rPr>
+        <w:t xml:space="preserve">Het spel was leuk maar te laag niveau, </w:t>
+      </w:r>
+      <w:r>
+        <w:rPr>
+          <w:i w:val="0"/>
+          <w:lang w:val="nl-NL"/>
+        </w:rPr>
+        <w:t>pinguïns mochten sneller komen</w:t>
+      </w:r>
+    </w:p>
+    <w:p>
+      <w:pPr>
+        <w:pStyle w:val="Lijstalinea"/>
+        <w:numPr>
+          <w:ilvl w:val="1"/>
+          <w:numId w:val="14"/>
+        </w:numPr>
+        <w:rPr>
+          <w:lang w:val="nl-NL"/>
+        </w:rPr>
+      </w:pPr>
+      <w:r>
+        <w:rPr>
+          <w:i w:val="0"/>
+          <w:lang w:val="nl-NL"/>
+        </w:rPr>
+        <w:t xml:space="preserve">Tip: maak ook gebruik van </w:t>
+      </w:r>
+      <w:r>
+        <w:rPr>
+          <w:i w:val="0"/>
+          <w:lang w:val="nl-NL"/>
+        </w:rPr>
+        <w:t xml:space="preserve">frontale bewegingen </w:t>
+      </w:r>
+      <w:r>
+        <w:rPr>
+          <w:i w:val="0"/>
+          <w:lang w:val="nl-NL"/>
+        </w:rPr>
+        <w:t xml:space="preserve">via het </w:t>
+      </w:r>
+      <w:proofErr w:type="spellStart"/>
+      <w:r>
+        <w:rPr>
+          <w:i w:val="0"/>
+          <w:lang w:val="nl-NL"/>
+        </w:rPr>
+        <w:t>beweegpad</w:t>
+      </w:r>
+      <w:proofErr w:type="spellEnd"/>
+    </w:p>
+    <w:p>
+      <w:pPr>
+        <w:rPr>
+          <w:lang w:val="nl-NL"/>
+        </w:rPr>
+      </w:pPr>
+    </w:p>
+    <w:p>
+      <w:pPr>
+        <w:rPr>
+          <w:sz w:val="32"/>
+          <w:lang w:val="nl-NL"/>
+        </w:rPr>
+      </w:pPr>
+      <w:r>
+        <w:rPr>
+          <w:sz w:val="32"/>
+          <w:lang w:val="nl-NL"/>
+        </w:rPr>
+        <w:lastRenderedPageBreak/>
+        <w:t xml:space="preserve">Groep </w:t>
+      </w:r>
+      <w:r>
+        <w:rPr>
+          <w:sz w:val="32"/>
+          <w:lang w:val="nl-NL"/>
+        </w:rPr>
+        <w:t>3</w:t>
+      </w:r>
+    </w:p>
+    <w:p>
+      <w:pPr>
+        <w:pStyle w:val="Lijstalinea"/>
+        <w:numPr>
+          <w:ilvl w:val="0"/>
+          <w:numId w:val="14"/>
+        </w:numPr>
+        <w:rPr>
+          <w:lang w:val="nl-NL"/>
+        </w:rPr>
+      </w:pPr>
+      <w:r>
+        <w:rPr>
+          <w:i w:val="0"/>
+          <w:lang w:val="nl-NL"/>
+        </w:rPr>
+        <w:t xml:space="preserve">Game </w:t>
+      </w:r>
+      <w:proofErr w:type="spellStart"/>
+      <w:r>
+        <w:rPr>
+          <w:i w:val="0"/>
+          <w:lang w:val="nl-NL"/>
+        </w:rPr>
+        <w:t>Testing</w:t>
+      </w:r>
+      <w:proofErr w:type="spellEnd"/>
+    </w:p>
+    <w:p>
+      <w:pPr>
+        <w:pStyle w:val="Lijstalinea"/>
+        <w:numPr>
+          <w:ilvl w:val="1"/>
+          <w:numId w:val="14"/>
+        </w:numPr>
+      </w:pPr>
+      <w:proofErr w:type="spellStart"/>
+      <w:r>
+        <w:rPr>
+          <w:b/>
+          <w:i w:val="0"/>
+        </w:rPr>
+        <w:t>Singleplayer</w:t>
+      </w:r>
+      <w:proofErr w:type="spellEnd"/>
+      <w:r>
+        <w:rPr>
+          <w:i w:val="0"/>
+        </w:rPr>
+        <w:t>: Alles verliep perfect</w:t>
+      </w:r>
+      <w:r>
+        <w:rPr>
+          <w:i w:val="0"/>
+        </w:rPr>
+        <w:t xml:space="preserve"> </w:t>
+      </w:r>
+    </w:p>
+    <w:p>
+      <w:pPr>
+        <w:pStyle w:val="Lijstalinea"/>
+        <w:numPr>
+          <w:ilvl w:val="1"/>
+          <w:numId w:val="14"/>
+        </w:numPr>
+      </w:pPr>
+      <w:proofErr w:type="spellStart"/>
+      <w:r>
+        <w:rPr>
+          <w:b/>
+          <w:i w:val="0"/>
+        </w:rPr>
+        <w:t>Multiplayer</w:t>
+      </w:r>
+      <w:proofErr w:type="spellEnd"/>
+      <w:r>
+        <w:rPr>
+          <w:i w:val="0"/>
+        </w:rPr>
+        <w:t xml:space="preserve">: </w:t>
+      </w:r>
+      <w:proofErr w:type="spellStart"/>
+      <w:r>
+        <w:rPr>
+          <w:i w:val="0"/>
+        </w:rPr>
+        <w:t>lobbies</w:t>
+      </w:r>
+      <w:proofErr w:type="spellEnd"/>
+      <w:r>
+        <w:rPr>
+          <w:i w:val="0"/>
+        </w:rPr>
+        <w:t xml:space="preserve"> bleven soms staan</w:t>
+      </w:r>
+      <w:r>
+        <w:rPr>
+          <w:i w:val="0"/>
+        </w:rPr>
+        <w:t xml:space="preserve"> z</w:t>
+      </w:r>
+      <w:r>
+        <w:rPr>
+          <w:i w:val="0"/>
+        </w:rPr>
+        <w:t>onder spelers in, er werd soms een 3</w:t>
+      </w:r>
+      <w:r>
+        <w:rPr>
+          <w:i w:val="0"/>
+          <w:vertAlign w:val="superscript"/>
+        </w:rPr>
+        <w:t>e</w:t>
+      </w:r>
+      <w:r>
+        <w:rPr>
+          <w:i w:val="0"/>
+        </w:rPr>
+        <w:t xml:space="preserve"> speler getoond in het s</w:t>
+      </w:r>
+      <w:r>
+        <w:rPr>
+          <w:i w:val="0"/>
+        </w:rPr>
+        <w:t>pel</w:t>
+      </w:r>
+    </w:p>
+    <w:p>
+      <w:pPr>
+        <w:pStyle w:val="Lijstalinea"/>
+        <w:numPr>
+          <w:ilvl w:val="0"/>
+          <w:numId w:val="14"/>
+        </w:numPr>
+        <w:rPr>
+          <w:lang w:val="nl-NL"/>
+        </w:rPr>
+      </w:pPr>
+      <w:r>
+        <w:rPr>
+          <w:i w:val="0"/>
+        </w:rPr>
+        <w:t xml:space="preserve"> </w:t>
+      </w:r>
+      <w:r>
+        <w:rPr>
+          <w:i w:val="0"/>
+          <w:lang w:val="nl-NL"/>
+        </w:rPr>
+        <w:t xml:space="preserve">User </w:t>
+      </w:r>
+      <w:proofErr w:type="spellStart"/>
+      <w:r>
+        <w:rPr>
+          <w:i w:val="0"/>
+          <w:lang w:val="nl-NL"/>
+        </w:rPr>
+        <w:t>Flows</w:t>
+      </w:r>
+      <w:proofErr w:type="spellEnd"/>
+    </w:p>
+    <w:p>
+      <w:pPr>
+        <w:pStyle w:val="Lijstalinea"/>
+        <w:numPr>
+          <w:ilvl w:val="1"/>
+          <w:numId w:val="14"/>
+        </w:numPr>
+      </w:pPr>
+      <w:r>
+        <w:rPr>
+          <w:i w:val="0"/>
+        </w:rPr>
+        <w:t xml:space="preserve">User </w:t>
+      </w:r>
+      <w:proofErr w:type="spellStart"/>
+      <w:r>
+        <w:rPr>
+          <w:i w:val="0"/>
+        </w:rPr>
+        <w:t>flows</w:t>
+      </w:r>
+      <w:proofErr w:type="spellEnd"/>
+      <w:r>
+        <w:rPr>
+          <w:i w:val="0"/>
+        </w:rPr>
+        <w:t xml:space="preserve"> verliepen </w:t>
+      </w:r>
+      <w:r>
+        <w:rPr>
+          <w:i w:val="0"/>
+        </w:rPr>
+        <w:t>vlot, kinderen gaven aan dat er niet veel veranderd moet worden</w:t>
+      </w:r>
+      <w:r>
+        <w:rPr>
+          <w:i w:val="0"/>
+        </w:rPr>
+        <w:t>. Enkel wanneer 1 van de 2 spelers doodgaat weet deze niet wat te doen aangezien het scherm gewoon zwart/wit wordt</w:t>
+      </w:r>
+    </w:p>
+    <w:p>
+      <w:pPr>
+        <w:pStyle w:val="Lijstalinea"/>
+        <w:numPr>
+          <w:ilvl w:val="0"/>
+          <w:numId w:val="14"/>
+        </w:numPr>
+        <w:rPr>
+          <w:lang w:val="nl-NL"/>
+        </w:rPr>
+      </w:pPr>
+      <w:r>
+        <w:rPr>
+          <w:i w:val="0"/>
+        </w:rPr>
+        <w:t xml:space="preserve"> </w:t>
+      </w:r>
+      <w:r>
+        <w:rPr>
+          <w:i w:val="0"/>
+          <w:lang w:val="nl-NL"/>
+        </w:rPr>
+        <w:t>Intensiviteit van de game</w:t>
+      </w:r>
+    </w:p>
+    <w:p>
+      <w:pPr>
+        <w:pStyle w:val="Lijstalinea"/>
+        <w:numPr>
+          <w:ilvl w:val="1"/>
+          <w:numId w:val="14"/>
+        </w:numPr>
+        <w:rPr>
+          <w:lang w:val="nl-NL"/>
+        </w:rPr>
+      </w:pPr>
+      <w:r>
+        <w:rPr>
+          <w:i w:val="0"/>
+          <w:lang w:val="nl-NL"/>
+        </w:rPr>
+        <w:t>Opnieuw het probleem dat de kinderen de houding niet</w:t>
+      </w:r>
+      <w:r>
+        <w:rPr>
+          <w:i w:val="0"/>
+          <w:lang w:val="nl-NL"/>
+        </w:rPr>
+        <w:t xml:space="preserve"> konden volhouden</w:t>
+      </w:r>
+    </w:p>
+    <w:p>
+      <w:pPr>
+        <w:pStyle w:val="Lijstalinea"/>
+        <w:numPr>
+          <w:ilvl w:val="0"/>
+          <w:numId w:val="14"/>
+        </w:numPr>
+        <w:rPr>
+          <w:lang w:val="nl-NL"/>
+        </w:rPr>
+      </w:pPr>
+      <w:r>
+        <w:rPr>
+          <w:i w:val="0"/>
+          <w:lang w:val="nl-NL"/>
+        </w:rPr>
+        <w:t xml:space="preserve">Game </w:t>
+      </w:r>
+      <w:proofErr w:type="spellStart"/>
+      <w:r>
+        <w:rPr>
+          <w:i w:val="0"/>
+          <w:lang w:val="nl-NL"/>
+        </w:rPr>
+        <w:t>opinions</w:t>
+      </w:r>
+      <w:proofErr w:type="spellEnd"/>
+    </w:p>
+    <w:p>
+      <w:pPr>
+        <w:pStyle w:val="Lijstalinea"/>
+        <w:numPr>
+          <w:ilvl w:val="1"/>
+          <w:numId w:val="14"/>
+        </w:numPr>
+        <w:rPr>
+          <w:lang w:val="nl-NL"/>
+        </w:rPr>
+      </w:pPr>
+      <w:r>
+        <w:rPr>
+          <w:i w:val="0"/>
+          <w:lang w:val="nl-NL"/>
+        </w:rPr>
+        <w:t>De 2</w:t>
+      </w:r>
+      <w:r>
+        <w:rPr>
+          <w:i w:val="0"/>
+          <w:vertAlign w:val="superscript"/>
+          <w:lang w:val="nl-NL"/>
+        </w:rPr>
+        <w:t>e</w:t>
+      </w:r>
+      <w:r>
+        <w:rPr>
+          <w:i w:val="0"/>
+          <w:lang w:val="nl-NL"/>
+        </w:rPr>
+        <w:t xml:space="preserve"> persoon in </w:t>
+      </w:r>
+      <w:proofErr w:type="spellStart"/>
+      <w:r>
+        <w:rPr>
+          <w:i w:val="0"/>
+          <w:lang w:val="nl-NL"/>
+        </w:rPr>
+        <w:t>multiplayer</w:t>
+      </w:r>
+      <w:proofErr w:type="spellEnd"/>
+      <w:r>
+        <w:rPr>
+          <w:i w:val="0"/>
+          <w:lang w:val="nl-NL"/>
+        </w:rPr>
+        <w:t xml:space="preserve"> was niet genoeg zichtbaar</w:t>
+      </w:r>
+    </w:p>
+    <w:p>
+      <w:pPr>
+        <w:pStyle w:val="Lijstalinea"/>
+        <w:numPr>
+          <w:ilvl w:val="1"/>
+          <w:numId w:val="14"/>
+        </w:numPr>
+        <w:rPr>
+          <w:lang w:val="nl-NL"/>
+        </w:rPr>
+      </w:pPr>
+      <w:r>
+        <w:rPr>
+          <w:i w:val="0"/>
+          <w:lang w:val="nl-NL"/>
+        </w:rPr>
+        <w:t>Snelheid van de objecten mocht hoger</w:t>
+      </w:r>
+    </w:p>
+    <w:p>
+      <w:pPr>
+        <w:rPr>
+          <w:lang w:val="nl-NL"/>
+        </w:rPr>
+      </w:pPr>
+    </w:p>
+    <w:p>
+      <w:pPr>
+        <w:rPr>
+          <w:sz w:val="32"/>
+          <w:lang w:val="nl-NL"/>
+        </w:rPr>
+      </w:pPr>
+      <w:r>
+        <w:rPr>
+          <w:sz w:val="32"/>
+          <w:lang w:val="nl-NL"/>
+        </w:rPr>
+        <w:t xml:space="preserve">Groep </w:t>
+      </w:r>
+      <w:r>
+        <w:rPr>
+          <w:sz w:val="32"/>
+          <w:lang w:val="nl-NL"/>
+        </w:rPr>
+        <w:t>4</w:t>
+      </w:r>
+    </w:p>
+    <w:p>
+      <w:pPr>
+        <w:pStyle w:val="Lijstalinea"/>
+        <w:numPr>
+          <w:ilvl w:val="0"/>
+          <w:numId w:val="14"/>
+        </w:numPr>
+        <w:rPr>
+          <w:lang w:val="nl-NL"/>
+        </w:rPr>
+      </w:pPr>
+      <w:r>
+        <w:rPr>
+          <w:i w:val="0"/>
+          <w:lang w:val="nl-NL"/>
+        </w:rPr>
+        <w:t xml:space="preserve">Game </w:t>
+      </w:r>
+      <w:proofErr w:type="spellStart"/>
+      <w:r>
+        <w:rPr>
+          <w:i w:val="0"/>
+          <w:lang w:val="nl-NL"/>
+        </w:rPr>
+        <w:t>Testing</w:t>
+      </w:r>
+      <w:proofErr w:type="spellEnd"/>
+    </w:p>
+    <w:p>
+      <w:pPr>
+        <w:pStyle w:val="Lijstalinea"/>
+        <w:numPr>
+          <w:ilvl w:val="1"/>
+          <w:numId w:val="14"/>
+        </w:numPr>
+      </w:pPr>
+      <w:proofErr w:type="spellStart"/>
+      <w:r>
+        <w:rPr>
+          <w:b/>
+          <w:i w:val="0"/>
+        </w:rPr>
+        <w:t>Singleplayer</w:t>
+      </w:r>
+      <w:proofErr w:type="spellEnd"/>
+      <w:r>
+        <w:rPr>
+          <w:i w:val="0"/>
+        </w:rPr>
+        <w:t xml:space="preserve">: </w:t>
+      </w:r>
+      <w:r>
+        <w:rPr>
+          <w:i w:val="0"/>
+        </w:rPr>
+        <w:t>Alles verliep opnieuw vlot</w:t>
+      </w:r>
+      <w:r>
+        <w:rPr>
+          <w:i w:val="0"/>
+        </w:rPr>
+        <w:t xml:space="preserve"> </w:t>
+      </w:r>
+    </w:p>
+    <w:p>
+      <w:pPr>
+        <w:pStyle w:val="Lijstalinea"/>
+        <w:numPr>
+          <w:ilvl w:val="1"/>
+          <w:numId w:val="14"/>
+        </w:numPr>
+        <w:rPr>
+          <w:lang w:val="nl-NL"/>
+        </w:rPr>
+      </w:pPr>
+      <w:proofErr w:type="spellStart"/>
+      <w:r>
+        <w:rPr>
+          <w:b/>
+          <w:i w:val="0"/>
+          <w:lang w:val="nl-NL"/>
+        </w:rPr>
+        <w:t>Multiplayer</w:t>
+      </w:r>
+      <w:proofErr w:type="spellEnd"/>
+      <w:r>
+        <w:rPr>
+          <w:i w:val="0"/>
+          <w:lang w:val="nl-NL"/>
+        </w:rPr>
+        <w:t xml:space="preserve">: </w:t>
+      </w:r>
+      <w:r>
+        <w:rPr>
+          <w:i w:val="0"/>
+          <w:lang w:val="nl-NL"/>
+        </w:rPr>
+        <w:t xml:space="preserve">Enkele problemen met de </w:t>
+      </w:r>
+      <w:proofErr w:type="spellStart"/>
+      <w:r>
+        <w:rPr>
+          <w:i w:val="0"/>
+          <w:lang w:val="nl-NL"/>
+        </w:rPr>
+        <w:t>lobbies</w:t>
+      </w:r>
+      <w:proofErr w:type="spellEnd"/>
+      <w:r>
+        <w:rPr>
+          <w:i w:val="0"/>
+          <w:lang w:val="nl-NL"/>
+        </w:rPr>
+        <w:t>, ook hadden we het probleem wanneer je in de lobby op hetzelfde moment het spel start dat er 2 games gestart worden</w:t>
+      </w:r>
+    </w:p>
+    <w:p>
+      <w:pPr>
+        <w:pStyle w:val="Lijstalinea"/>
+        <w:numPr>
+          <w:ilvl w:val="0"/>
+          <w:numId w:val="14"/>
+        </w:numPr>
+        <w:rPr>
+          <w:lang w:val="nl-NL"/>
+        </w:rPr>
+      </w:pPr>
+      <w:r>
+        <w:rPr>
+          <w:i w:val="0"/>
+          <w:lang w:val="nl-NL"/>
+        </w:rPr>
+        <w:t xml:space="preserve"> User </w:t>
+      </w:r>
+      <w:proofErr w:type="spellStart"/>
+      <w:r>
+        <w:rPr>
+          <w:i w:val="0"/>
+          <w:lang w:val="nl-NL"/>
+        </w:rPr>
+        <w:t>Flows</w:t>
+      </w:r>
+      <w:proofErr w:type="spellEnd"/>
+    </w:p>
+    <w:p>
+      <w:pPr>
+        <w:pStyle w:val="Lijstalinea"/>
+        <w:numPr>
+          <w:ilvl w:val="1"/>
+          <w:numId w:val="14"/>
+        </w:numPr>
+      </w:pPr>
+      <w:r>
+        <w:rPr>
+          <w:i w:val="0"/>
+        </w:rPr>
+        <w:t xml:space="preserve">Begeleiding op vlak van </w:t>
+      </w:r>
+      <w:proofErr w:type="spellStart"/>
+      <w:r>
+        <w:rPr>
+          <w:i w:val="0"/>
+        </w:rPr>
+        <w:t>lobbies</w:t>
+      </w:r>
+      <w:proofErr w:type="spellEnd"/>
+      <w:r>
+        <w:rPr>
+          <w:i w:val="0"/>
+        </w:rPr>
+        <w:t>, de rest was duidelijk</w:t>
+      </w:r>
+    </w:p>
+    <w:p>
+      <w:pPr>
+        <w:pStyle w:val="Lijstalinea"/>
+        <w:numPr>
+          <w:ilvl w:val="0"/>
+          <w:numId w:val="14"/>
+        </w:numPr>
+        <w:rPr>
+          <w:lang w:val="nl-NL"/>
+        </w:rPr>
+      </w:pPr>
+      <w:r>
+        <w:rPr>
+          <w:i w:val="0"/>
+        </w:rPr>
+        <w:t xml:space="preserve"> </w:t>
+      </w:r>
+      <w:r>
+        <w:rPr>
+          <w:i w:val="0"/>
+          <w:lang w:val="nl-NL"/>
+        </w:rPr>
+        <w:t>Intensiviteit van de game</w:t>
+      </w:r>
+    </w:p>
+    <w:p>
+      <w:pPr>
+        <w:pStyle w:val="Lijstalinea"/>
+        <w:numPr>
+          <w:ilvl w:val="1"/>
+          <w:numId w:val="14"/>
+        </w:numPr>
+        <w:rPr>
+          <w:lang w:val="nl-NL"/>
+        </w:rPr>
+      </w:pPr>
+      <w:r>
+        <w:rPr>
+          <w:i w:val="0"/>
+          <w:lang w:val="nl-NL"/>
+        </w:rPr>
+        <w:t>Bij dit groepje hielden ze de houding wel vol en ging het snel genoeg</w:t>
+      </w:r>
+    </w:p>
+    <w:p>
+      <w:pPr>
+        <w:pStyle w:val="Lijstalinea"/>
+        <w:numPr>
+          <w:ilvl w:val="0"/>
+          <w:numId w:val="14"/>
+        </w:numPr>
+        <w:rPr>
+          <w:lang w:val="nl-NL"/>
+        </w:rPr>
+      </w:pPr>
+      <w:r>
+        <w:rPr>
+          <w:i w:val="0"/>
+          <w:lang w:val="nl-NL"/>
+        </w:rPr>
+        <w:t xml:space="preserve"> Game </w:t>
+      </w:r>
+      <w:proofErr w:type="spellStart"/>
+      <w:r>
+        <w:rPr>
+          <w:i w:val="0"/>
+          <w:lang w:val="nl-NL"/>
+        </w:rPr>
+        <w:t>opinions</w:t>
+      </w:r>
+      <w:proofErr w:type="spellEnd"/>
+    </w:p>
+    <w:p>
+      <w:pPr>
+        <w:pStyle w:val="Lijstalinea"/>
+        <w:numPr>
+          <w:ilvl w:val="1"/>
+          <w:numId w:val="14"/>
+        </w:numPr>
+        <w:rPr>
+          <w:lang w:val="nl-NL"/>
+        </w:rPr>
+      </w:pPr>
+      <w:r>
+        <w:rPr>
+          <w:i w:val="0"/>
+          <w:lang w:val="nl-NL"/>
+        </w:rPr>
+        <w:t>Positieve reactie op het spel zelf</w:t>
+      </w:r>
+    </w:p>
+    <w:p>
+      <w:pPr>
+        <w:pStyle w:val="Lijstalinea"/>
+        <w:numPr>
+          <w:ilvl w:val="1"/>
+          <w:numId w:val="14"/>
+        </w:numPr>
+        <w:rPr>
+          <w:lang w:val="nl-NL"/>
+        </w:rPr>
+      </w:pPr>
+      <w:r>
+        <w:rPr>
+          <w:i w:val="0"/>
+          <w:lang w:val="nl-NL"/>
+        </w:rPr>
+        <w:t>Objecten mochten sneller komen</w:t>
+      </w:r>
+    </w:p>
+    <w:p>
+      <w:pPr>
+        <w:pStyle w:val="Lijstalinea"/>
+        <w:numPr>
+          <w:ilvl w:val="1"/>
+          <w:numId w:val="14"/>
+        </w:numPr>
+        <w:rPr>
+          <w:lang w:val="nl-NL"/>
+        </w:rPr>
+      </w:pPr>
+      <w:r>
+        <w:rPr>
+          <w:i w:val="0"/>
+          <w:lang w:val="nl-NL"/>
+        </w:rPr>
+        <w:t>Spel mocht moeilijker worden naarmate de tijd</w:t>
+      </w:r>
+    </w:p>
+    <w:p>
+      <w:pPr>
+        <w:spacing w:after="160" w:line="259" w:lineRule="auto"/>
+        <w:rPr>
+          <w:lang w:val="nl-NL"/>
+        </w:rPr>
+      </w:pPr>
+      <w:r>
+        <w:rPr>
+          <w:lang w:val="nl-NL"/>
+        </w:rPr>
+        <w:br w:type="page"/>
+      </w:r>
+    </w:p>
+    <w:p>
+      <w:pPr>
+        <w:rPr>
+          <w:lang w:val="nl-NL"/>
+        </w:rPr>
+      </w:pPr>
+    </w:p>
+    <w:p>
+      <w:pPr>
+        <w:rPr>
+          <w:sz w:val="32"/>
+          <w:lang w:val="nl-NL"/>
+        </w:rPr>
+      </w:pPr>
+      <w:r>
+        <w:rPr>
+          <w:sz w:val="32"/>
+          <w:lang w:val="nl-NL"/>
+        </w:rPr>
+        <w:t xml:space="preserve">Groep </w:t>
+      </w:r>
+      <w:r>
+        <w:rPr>
+          <w:sz w:val="32"/>
+          <w:lang w:val="nl-NL"/>
+        </w:rPr>
+        <w:t>5</w:t>
+      </w:r>
+    </w:p>
+    <w:p>
+      <w:pPr>
+        <w:pStyle w:val="Lijstalinea"/>
+        <w:numPr>
+          <w:ilvl w:val="0"/>
+          <w:numId w:val="14"/>
+        </w:numPr>
+        <w:rPr>
+          <w:lang w:val="nl-NL"/>
+        </w:rPr>
+      </w:pPr>
+      <w:r>
+        <w:rPr>
+          <w:i w:val="0"/>
+          <w:lang w:val="nl-NL"/>
+        </w:rPr>
+        <w:t xml:space="preserve">Game </w:t>
+      </w:r>
+      <w:proofErr w:type="spellStart"/>
+      <w:r>
+        <w:rPr>
+          <w:i w:val="0"/>
+          <w:lang w:val="nl-NL"/>
+        </w:rPr>
+        <w:t>Testing</w:t>
+      </w:r>
+      <w:proofErr w:type="spellEnd"/>
+    </w:p>
+    <w:p>
+      <w:pPr>
+        <w:pStyle w:val="Lijstalinea"/>
+        <w:numPr>
+          <w:ilvl w:val="1"/>
+          <w:numId w:val="14"/>
+        </w:numPr>
+      </w:pPr>
+      <w:proofErr w:type="spellStart"/>
+      <w:r>
+        <w:rPr>
+          <w:b/>
+          <w:i w:val="0"/>
+        </w:rPr>
+        <w:t>Singleplayer</w:t>
+      </w:r>
+      <w:proofErr w:type="spellEnd"/>
+      <w:r>
+        <w:rPr>
+          <w:i w:val="0"/>
+        </w:rPr>
+        <w:t xml:space="preserve">: </w:t>
+      </w:r>
+      <w:r>
+        <w:rPr>
+          <w:i w:val="0"/>
+        </w:rPr>
+        <w:t xml:space="preserve">Het spelen verliep vlot nadat we eerst het probleem hadden dat de speler </w:t>
+      </w:r>
+      <w:r>
+        <w:rPr>
+          <w:i w:val="0"/>
+        </w:rPr>
+        <w:t xml:space="preserve">uit </w:t>
+      </w:r>
+      <w:r>
+        <w:rPr>
+          <w:i w:val="0"/>
+        </w:rPr>
+        <w:t xml:space="preserve">de </w:t>
+      </w:r>
+      <w:proofErr w:type="spellStart"/>
+      <w:r>
+        <w:rPr>
+          <w:i w:val="0"/>
+        </w:rPr>
+        <w:t>fullscreen</w:t>
+      </w:r>
+      <w:proofErr w:type="spellEnd"/>
+      <w:r>
+        <w:rPr>
+          <w:i w:val="0"/>
+        </w:rPr>
+        <w:t xml:space="preserve"> </w:t>
+      </w:r>
+      <w:r>
+        <w:rPr>
+          <w:i w:val="0"/>
+        </w:rPr>
+        <w:t>was waardoor een deel van het scherm niet gezien werd</w:t>
+      </w:r>
+    </w:p>
+    <w:p>
+      <w:pPr>
+        <w:pStyle w:val="Lijstalinea"/>
+        <w:numPr>
+          <w:ilvl w:val="1"/>
+          <w:numId w:val="14"/>
+        </w:numPr>
+        <w:rPr>
+          <w:lang w:val="nl-NL"/>
+        </w:rPr>
+      </w:pPr>
+      <w:proofErr w:type="spellStart"/>
+      <w:r>
+        <w:rPr>
+          <w:b/>
+          <w:i w:val="0"/>
+          <w:lang w:val="nl-NL"/>
+        </w:rPr>
+        <w:t>Multiplayer</w:t>
+      </w:r>
+      <w:proofErr w:type="spellEnd"/>
+      <w:r>
+        <w:rPr>
+          <w:i w:val="0"/>
+          <w:lang w:val="nl-NL"/>
+        </w:rPr>
+        <w:t xml:space="preserve">: </w:t>
+      </w:r>
+      <w:r>
+        <w:rPr>
+          <w:i w:val="0"/>
+          <w:lang w:val="nl-NL"/>
+        </w:rPr>
+        <w:t>verliep vlot</w:t>
+      </w:r>
+    </w:p>
+    <w:p>
+      <w:pPr>
+        <w:pStyle w:val="Lijstalinea"/>
+        <w:numPr>
+          <w:ilvl w:val="0"/>
+          <w:numId w:val="14"/>
+        </w:numPr>
+        <w:rPr>
+          <w:lang w:val="nl-NL"/>
+        </w:rPr>
+      </w:pPr>
+      <w:r>
+        <w:rPr>
+          <w:i w:val="0"/>
+          <w:lang w:val="nl-NL"/>
+        </w:rPr>
+        <w:t xml:space="preserve"> User </w:t>
+      </w:r>
+      <w:proofErr w:type="spellStart"/>
+      <w:r>
+        <w:rPr>
+          <w:i w:val="0"/>
+          <w:lang w:val="nl-NL"/>
+        </w:rPr>
+        <w:t>Flows</w:t>
+      </w:r>
+      <w:proofErr w:type="spellEnd"/>
+    </w:p>
+    <w:p>
+      <w:pPr>
+        <w:pStyle w:val="Lijstalinea"/>
+        <w:numPr>
+          <w:ilvl w:val="1"/>
+          <w:numId w:val="14"/>
+        </w:numPr>
+      </w:pPr>
+      <w:r>
+        <w:rPr>
+          <w:i w:val="0"/>
+        </w:rPr>
+        <w:t>Alles werd direct gevonden zonder hulp</w:t>
+      </w:r>
+    </w:p>
+    <w:p>
+      <w:pPr>
+        <w:pStyle w:val="Lijstalinea"/>
+        <w:numPr>
+          <w:ilvl w:val="0"/>
+          <w:numId w:val="14"/>
+        </w:numPr>
+        <w:rPr>
+          <w:lang w:val="nl-NL"/>
+        </w:rPr>
+      </w:pPr>
+      <w:r>
+        <w:rPr>
+          <w:i w:val="0"/>
+        </w:rPr>
+        <w:t xml:space="preserve"> </w:t>
+      </w:r>
+      <w:r>
+        <w:rPr>
+          <w:i w:val="0"/>
+          <w:lang w:val="nl-NL"/>
+        </w:rPr>
+        <w:t>Intensiviteit van de game</w:t>
+      </w:r>
+    </w:p>
+    <w:p>
+      <w:pPr>
+        <w:pStyle w:val="Lijstalinea"/>
+        <w:numPr>
+          <w:ilvl w:val="1"/>
+          <w:numId w:val="14"/>
+        </w:numPr>
+        <w:rPr>
+          <w:lang w:val="nl-NL"/>
+        </w:rPr>
+      </w:pPr>
+      <w:r>
+        <w:rPr>
+          <w:i w:val="0"/>
+          <w:lang w:val="nl-NL"/>
+        </w:rPr>
+        <w:t>Intensiviteit viel mee,</w:t>
+      </w:r>
+      <w:r>
+        <w:rPr>
+          <w:i w:val="0"/>
+          <w:lang w:val="nl-NL"/>
+        </w:rPr>
+        <w:t xml:space="preserve"> misschien zouden andere houdingen helpen</w:t>
+      </w:r>
+    </w:p>
+    <w:p>
+      <w:pPr>
+        <w:pStyle w:val="Lijstalinea"/>
+        <w:numPr>
+          <w:ilvl w:val="0"/>
+          <w:numId w:val="14"/>
+        </w:numPr>
+        <w:rPr>
+          <w:lang w:val="nl-NL"/>
+        </w:rPr>
+      </w:pPr>
+      <w:r>
+        <w:rPr>
+          <w:i w:val="0"/>
+          <w:lang w:val="nl-NL"/>
+        </w:rPr>
+        <w:t xml:space="preserve"> Game </w:t>
+      </w:r>
+      <w:proofErr w:type="spellStart"/>
+      <w:r>
+        <w:rPr>
+          <w:i w:val="0"/>
+          <w:lang w:val="nl-NL"/>
+        </w:rPr>
+        <w:t>opinions</w:t>
+      </w:r>
+      <w:proofErr w:type="spellEnd"/>
+    </w:p>
+    <w:p>
+      <w:pPr>
+        <w:pStyle w:val="Lijstalinea"/>
+        <w:numPr>
+          <w:ilvl w:val="1"/>
+          <w:numId w:val="14"/>
+        </w:numPr>
+        <w:rPr>
+          <w:lang w:val="nl-NL"/>
+        </w:rPr>
+      </w:pPr>
+      <w:r>
+        <w:rPr>
+          <w:i w:val="0"/>
+          <w:lang w:val="nl-NL"/>
+        </w:rPr>
+        <w:t>Ze vonden het spel zelf leuk</w:t>
+      </w:r>
+    </w:p>
+    <w:p>
+      <w:pPr>
+        <w:pStyle w:val="Lijstalinea"/>
+        <w:numPr>
+          <w:ilvl w:val="1"/>
+          <w:numId w:val="14"/>
+        </w:numPr>
+        <w:rPr>
+          <w:lang w:val="nl-NL"/>
+        </w:rPr>
+      </w:pPr>
+      <w:r>
+        <w:rPr>
+          <w:i w:val="0"/>
+          <w:lang w:val="nl-NL"/>
+        </w:rPr>
+        <w:t>Opnieuw de opmerking over hartjes om extra leventjes te krijgen</w:t>
+      </w:r>
+    </w:p>
+    <w:p>
+      <w:pPr>
+        <w:rPr>
+          <w:lang w:val="nl-NL"/>
+        </w:rPr>
+      </w:pPr>
+    </w:p>
+    <w:p>
+      <w:pPr>
+        <w:rPr>
+          <w:sz w:val="32"/>
+          <w:lang w:val="nl-NL"/>
+        </w:rPr>
+      </w:pPr>
+      <w:r>
+        <w:rPr>
+          <w:lang w:val="nl-NL"/>
+        </w:rPr>
+        <w:t xml:space="preserve"> </w:t>
+      </w:r>
+      <w:r>
+        <w:rPr>
+          <w:lang w:val="nl-NL"/>
+        </w:rPr>
+        <w:t xml:space="preserve"> </w:t>
+      </w:r>
+      <w:r>
+        <w:rPr>
+          <w:sz w:val="32"/>
+          <w:lang w:val="nl-NL"/>
+        </w:rPr>
+        <w:t>Verbeteringen:</w:t>
+      </w:r>
+    </w:p>
+    <w:p>
+      <w:pPr>
+        <w:pStyle w:val="Lijstalinea"/>
+        <w:numPr>
+          <w:ilvl w:val="0"/>
+          <w:numId w:val="14"/>
+        </w:numPr>
+        <w:rPr>
+          <w:lang w:val="nl-NL"/>
+        </w:rPr>
+      </w:pPr>
+      <w:r>
+        <w:rPr>
+          <w:i w:val="0"/>
+          <w:lang w:val="nl-NL"/>
+        </w:rPr>
+        <w:t xml:space="preserve">Game </w:t>
+      </w:r>
+      <w:proofErr w:type="spellStart"/>
+      <w:r>
+        <w:rPr>
+          <w:i w:val="0"/>
+          <w:lang w:val="nl-NL"/>
+        </w:rPr>
+        <w:t>Testing</w:t>
+      </w:r>
+      <w:proofErr w:type="spellEnd"/>
+    </w:p>
+    <w:p>
+      <w:pPr>
+        <w:pStyle w:val="Lijstalinea"/>
+        <w:numPr>
+          <w:ilvl w:val="1"/>
+          <w:numId w:val="14"/>
+        </w:numPr>
+        <w:rPr>
+          <w:lang w:val="nl-NL"/>
+        </w:rPr>
+      </w:pPr>
+      <w:proofErr w:type="spellStart"/>
+      <w:r>
+        <w:rPr>
+          <w:b/>
+          <w:i w:val="0"/>
+        </w:rPr>
+        <w:t>Singleplayer</w:t>
+      </w:r>
+      <w:proofErr w:type="spellEnd"/>
+      <w:r>
+        <w:rPr>
+          <w:i w:val="0"/>
+        </w:rPr>
+        <w:t xml:space="preserve">: </w:t>
+      </w:r>
+    </w:p>
+    <w:p>
+      <w:pPr>
+        <w:pStyle w:val="Lijstalinea"/>
+        <w:numPr>
+          <w:ilvl w:val="2"/>
+          <w:numId w:val="14"/>
+        </w:numPr>
+        <w:rPr>
+          <w:lang w:val="nl-NL"/>
+        </w:rPr>
+      </w:pPr>
+      <w:r>
+        <w:rPr>
+          <w:i w:val="0"/>
+        </w:rPr>
+        <w:t>K</w:t>
+      </w:r>
+      <w:r>
+        <w:rPr>
+          <w:i w:val="0"/>
+        </w:rPr>
+        <w:t>euze om een houding te kiezen</w:t>
+      </w:r>
+    </w:p>
+    <w:p>
+      <w:pPr>
+        <w:pStyle w:val="Lijstalinea"/>
+        <w:numPr>
+          <w:ilvl w:val="2"/>
+          <w:numId w:val="14"/>
+        </w:numPr>
+        <w:rPr>
+          <w:lang w:val="nl-NL"/>
+        </w:rPr>
+      </w:pPr>
+      <w:r>
+        <w:rPr>
+          <w:i w:val="0"/>
+        </w:rPr>
+        <w:t xml:space="preserve">Vallende hartjes </w:t>
+      </w:r>
+      <w:r>
+        <w:rPr>
+          <w:i w:val="0"/>
+        </w:rPr>
+        <w:t>voor extra leventjes</w:t>
+      </w:r>
+      <w:r>
+        <w:rPr>
+          <w:i w:val="0"/>
+        </w:rPr>
+        <w:t xml:space="preserve"> </w:t>
+      </w:r>
+    </w:p>
+    <w:p>
+      <w:pPr>
+        <w:pStyle w:val="Lijstalinea"/>
+        <w:numPr>
+          <w:ilvl w:val="1"/>
+          <w:numId w:val="14"/>
+        </w:numPr>
+        <w:rPr>
+          <w:lang w:val="nl-NL"/>
+        </w:rPr>
+      </w:pPr>
+      <w:proofErr w:type="spellStart"/>
+      <w:r>
+        <w:rPr>
+          <w:b/>
+          <w:i w:val="0"/>
+          <w:lang w:val="nl-NL"/>
+        </w:rPr>
+        <w:t>Multiplayer</w:t>
+      </w:r>
+      <w:proofErr w:type="spellEnd"/>
+      <w:r>
+        <w:rPr>
+          <w:i w:val="0"/>
+          <w:lang w:val="nl-NL"/>
+        </w:rPr>
+        <w:t xml:space="preserve">: </w:t>
+      </w:r>
+    </w:p>
+    <w:p>
+      <w:pPr>
+        <w:pStyle w:val="Lijstalinea"/>
+        <w:numPr>
+          <w:ilvl w:val="2"/>
+          <w:numId w:val="14"/>
+        </w:numPr>
+        <w:rPr>
+          <w:lang w:val="nl-NL"/>
+        </w:rPr>
+      </w:pPr>
+      <w:r>
+        <w:rPr>
+          <w:i w:val="0"/>
+          <w:lang w:val="nl-NL"/>
+        </w:rPr>
+        <w:t>K</w:t>
+      </w:r>
+      <w:r>
+        <w:rPr>
+          <w:i w:val="0"/>
+          <w:lang w:val="nl-NL"/>
+        </w:rPr>
+        <w:t>euze om een houding te kiezen</w:t>
+      </w:r>
+    </w:p>
+    <w:p>
+      <w:pPr>
+        <w:pStyle w:val="Lijstalinea"/>
+        <w:numPr>
+          <w:ilvl w:val="2"/>
+          <w:numId w:val="14"/>
+        </w:numPr>
+        <w:rPr>
+          <w:lang w:val="nl-NL"/>
+        </w:rPr>
+      </w:pPr>
+      <w:proofErr w:type="spellStart"/>
+      <w:r>
+        <w:rPr>
+          <w:i w:val="0"/>
+          <w:lang w:val="nl-NL"/>
+        </w:rPr>
+        <w:t>Lobbies</w:t>
+      </w:r>
+      <w:proofErr w:type="spellEnd"/>
+      <w:r>
+        <w:rPr>
+          <w:i w:val="0"/>
+          <w:lang w:val="nl-NL"/>
+        </w:rPr>
+        <w:t xml:space="preserve"> verwijderen na de game of wanneer lobby leeg is</w:t>
+      </w:r>
+    </w:p>
+    <w:p>
+      <w:pPr>
+        <w:pStyle w:val="Lijstalinea"/>
+        <w:numPr>
+          <w:ilvl w:val="2"/>
+          <w:numId w:val="14"/>
+        </w:numPr>
+        <w:rPr>
+          <w:lang w:val="nl-NL"/>
+        </w:rPr>
+      </w:pPr>
+      <w:r>
+        <w:rPr>
+          <w:i w:val="0"/>
+          <w:lang w:val="nl-NL"/>
+        </w:rPr>
+        <w:t>2</w:t>
+      </w:r>
+      <w:r>
+        <w:rPr>
+          <w:i w:val="0"/>
+          <w:vertAlign w:val="superscript"/>
+          <w:lang w:val="nl-NL"/>
+        </w:rPr>
+        <w:t>e</w:t>
+      </w:r>
+      <w:r>
+        <w:rPr>
+          <w:i w:val="0"/>
+          <w:lang w:val="nl-NL"/>
+        </w:rPr>
+        <w:t xml:space="preserve"> avatar meer zichtbaar maken</w:t>
+      </w:r>
+    </w:p>
+    <w:p>
+      <w:pPr>
+        <w:pStyle w:val="Lijstalinea"/>
+        <w:numPr>
+          <w:ilvl w:val="2"/>
+          <w:numId w:val="14"/>
+        </w:numPr>
+        <w:rPr>
+          <w:lang w:val="nl-NL"/>
+        </w:rPr>
+      </w:pPr>
+      <w:r>
+        <w:rPr>
+          <w:i w:val="0"/>
+          <w:lang w:val="nl-NL"/>
+        </w:rPr>
+        <w:t>Vallende hartjes voor extra leventjes</w:t>
+      </w:r>
+    </w:p>
+    <w:p>
+      <w:pPr>
+        <w:pStyle w:val="Lijstalinea"/>
+        <w:numPr>
+          <w:ilvl w:val="2"/>
+          <w:numId w:val="14"/>
+        </w:numPr>
+      </w:pPr>
+      <w:r>
+        <w:rPr>
+          <w:i w:val="0"/>
+        </w:rPr>
+        <w:t>Maximum 2 spelers per game waardoor</w:t>
+      </w:r>
+      <w:r>
+        <w:rPr>
+          <w:i w:val="0"/>
+        </w:rPr>
+        <w:t xml:space="preserve"> je geen fictieve 3</w:t>
+      </w:r>
+      <w:r>
+        <w:rPr>
+          <w:i w:val="0"/>
+          <w:vertAlign w:val="superscript"/>
+        </w:rPr>
+        <w:t>e</w:t>
+      </w:r>
+      <w:r>
+        <w:rPr>
+          <w:i w:val="0"/>
+        </w:rPr>
+        <w:t xml:space="preserve"> speler hebt</w:t>
+      </w:r>
+    </w:p>
+    <w:p>
+      <w:pPr>
+        <w:pStyle w:val="Lijstalinea"/>
+        <w:numPr>
+          <w:ilvl w:val="2"/>
+          <w:numId w:val="14"/>
+        </w:numPr>
+      </w:pPr>
+      <w:r>
+        <w:rPr>
+          <w:i w:val="0"/>
+        </w:rPr>
+        <w:t xml:space="preserve">Pop-up wanneer </w:t>
+      </w:r>
+      <w:r>
+        <w:rPr>
+          <w:i w:val="0"/>
+        </w:rPr>
+        <w:t>de speler dood is terwijl deze nog wacht op de andere speler zodat deze weet dat hij/zij moet wachten</w:t>
+      </w:r>
+    </w:p>
+    <w:p>
+      <w:pPr>
+        <w:rPr>
           <w:lang w:val="nl-BE"/>
         </w:rPr>
       </w:pPr>
-      <w:r>
-        <w:rPr>
-          <w:sz w:val="32"/>
+    </w:p>
+    <w:p>
+      <w:pPr>
+        <w:pStyle w:val="Lijstalinea"/>
+        <w:numPr>
+          <w:ilvl w:val="0"/>
+          <w:numId w:val="14"/>
+        </w:numPr>
+        <w:rPr>
+          <w:lang w:val="nl-NL"/>
+        </w:rPr>
+      </w:pPr>
+      <w:r>
+        <w:rPr>
+          <w:i w:val="0"/>
+        </w:rPr>
+        <w:t xml:space="preserve"> </w:t>
+      </w:r>
+      <w:r>
+        <w:rPr>
+          <w:i w:val="0"/>
+          <w:lang w:val="nl-NL"/>
+        </w:rPr>
+        <w:t xml:space="preserve">User </w:t>
+      </w:r>
+      <w:proofErr w:type="spellStart"/>
+      <w:r>
+        <w:rPr>
+          <w:i w:val="0"/>
+          <w:lang w:val="nl-NL"/>
+        </w:rPr>
+        <w:t>Flows</w:t>
+      </w:r>
+      <w:proofErr w:type="spellEnd"/>
+    </w:p>
+    <w:p>
+      <w:pPr>
+        <w:pStyle w:val="Lijstalinea"/>
+        <w:numPr>
+          <w:ilvl w:val="1"/>
+          <w:numId w:val="14"/>
+        </w:numPr>
+      </w:pPr>
+      <w:r>
+        <w:rPr>
+          <w:i w:val="0"/>
+        </w:rPr>
+        <w:t>Weinig veranderingen nodig</w:t>
+      </w:r>
+    </w:p>
+    <w:p>
+      <w:pPr>
+        <w:pStyle w:val="Lijstalinea"/>
+        <w:numPr>
+          <w:ilvl w:val="1"/>
+          <w:numId w:val="14"/>
+        </w:numPr>
+      </w:pPr>
+      <w:r>
+        <w:rPr>
+          <w:i w:val="0"/>
+        </w:rPr>
+        <w:t>Misschien extra uitleg bij lo</w:t>
+      </w:r>
+      <w:r>
+        <w:rPr>
+          <w:i w:val="0"/>
+        </w:rPr>
+        <w:t>bb</w:t>
+      </w:r>
+      <w:r>
+        <w:rPr>
+          <w:i w:val="0"/>
+        </w:rPr>
+        <w:t xml:space="preserve">ykeuze </w:t>
+      </w:r>
+    </w:p>
+    <w:p>
+      <w:pPr>
+        <w:rPr>
           <w:lang w:val="nl-BE"/>
         </w:rPr>
-        <w:t xml:space="preserve">Test 1: </w:t>
-      </w:r>
-      <w:r>
-        <w:rPr>
-          <w:sz w:val="32"/>
-          <w:lang w:val="nl-BE"/>
-        </w:rPr>
-        <w:t>Leaderboard bekijken voor het starten van de game</w:t>
-      </w:r>
-    </w:p>
-    <w:p>
-      <w:pPr>
-        <w:pStyle w:val="Kop3"/>
-      </w:pPr>
-      <w:r>
-        <w:t>Omschrijving</w:t>
-      </w:r>
-    </w:p>
-    <w:p>
-      <w:pPr>
-        <w:pStyle w:val="Geenafstand"/>
-        <w:rPr>
-          <w:i/>
-          <w:sz w:val="22"/>
-          <w:lang w:val="nl-NL"/>
-        </w:rPr>
-      </w:pPr>
-      <w:r>
-        <w:rPr>
-          <w:i/>
-          <w:sz w:val="22"/>
-          <w:lang w:val="nl-NL"/>
-        </w:rPr>
-        <w:t>Het is de bedoeling dat de gebruiker makkelijk</w:t>
-      </w:r>
-      <w:r>
-        <w:rPr>
-          <w:i/>
-          <w:sz w:val="22"/>
-          <w:lang w:val="nl-NL"/>
-        </w:rPr>
-        <w:t xml:space="preserve"> bij </w:t>
-      </w:r>
-      <w:r>
-        <w:rPr>
-          <w:i/>
-          <w:sz w:val="22"/>
-          <w:lang w:val="nl-NL"/>
-        </w:rPr>
-        <w:t xml:space="preserve">het leaderboard </w:t>
-      </w:r>
-      <w:r>
-        <w:rPr>
-          <w:i/>
-          <w:sz w:val="22"/>
-          <w:lang w:val="nl-NL"/>
-        </w:rPr>
-        <w:t xml:space="preserve">komt. </w:t>
-      </w:r>
-      <w:r>
-        <w:rPr>
-          <w:i/>
-          <w:sz w:val="22"/>
-          <w:lang w:val="nl-NL"/>
-        </w:rPr>
-        <w:t xml:space="preserve">Via de </w:t>
-      </w:r>
-      <w:r>
-        <w:rPr>
-          <w:i/>
-          <w:sz w:val="22"/>
-          <w:lang w:val="nl-NL"/>
-        </w:rPr>
-        <w:t xml:space="preserve">pagina waar de lobby gekozen kan worden is het mogelijk het leaderboard te bekijken nog voor de gebruiker begonnen is met spelen. </w:t>
-      </w:r>
-      <w:r>
-        <w:rPr>
-          <w:i/>
-          <w:sz w:val="22"/>
-          <w:lang w:val="nl-NL"/>
-        </w:rPr>
-        <w:t xml:space="preserve">Dit zodat hij of zij dan kan zien wie de hoogste score heeft. </w:t>
-      </w:r>
-      <w:r>
-        <w:rPr>
-          <w:i/>
-          <w:sz w:val="22"/>
-          <w:lang w:val="nl-NL"/>
+      </w:pPr>
+    </w:p>
+    <w:p>
+      <w:pPr>
+        <w:pStyle w:val="Lijstalinea"/>
+        <w:numPr>
+          <w:ilvl w:val="0"/>
+          <w:numId w:val="14"/>
+        </w:numPr>
+        <w:rPr>
+          <w:lang w:val="nl-NL"/>
+        </w:rPr>
+      </w:pPr>
+      <w:r>
+        <w:rPr>
+          <w:i w:val="0"/>
         </w:rPr>
         <w:t xml:space="preserve"> </w:t>
       </w:r>
-    </w:p>
-    <w:p>
-      <w:pPr>
-        <w:pStyle w:val="Kop3"/>
-      </w:pPr>
-      <w:r>
-        <w:t>Testresultaat</w:t>
-      </w:r>
-      <w:r>
-        <w:br/>
-      </w:r>
-    </w:p>
-    <w:p>
-      <w:pPr>
+      <w:r>
+        <w:rPr>
+          <w:i w:val="0"/>
+          <w:lang w:val="nl-NL"/>
+        </w:rPr>
+        <w:t>Intensiviteit van de game</w:t>
+      </w:r>
+    </w:p>
+    <w:p>
+      <w:pPr>
+        <w:pStyle w:val="Lijstalinea"/>
+        <w:numPr>
+          <w:ilvl w:val="1"/>
+          <w:numId w:val="14"/>
+        </w:numPr>
+        <w:rPr>
+          <w:lang w:val="nl-NL"/>
+        </w:rPr>
+      </w:pPr>
+      <w:r>
+        <w:rPr>
+          <w:i w:val="0"/>
+          <w:lang w:val="nl-NL"/>
+        </w:rPr>
+        <w:t>Werken met verschillende houdingen waardoor het langer uit te houden is</w:t>
+      </w:r>
+    </w:p>
+    <w:p>
+      <w:pPr>
+        <w:pStyle w:val="Lijstalinea"/>
+        <w:numPr>
+          <w:ilvl w:val="1"/>
+          <w:numId w:val="14"/>
+        </w:numPr>
+        <w:rPr>
+          <w:lang w:val="nl-NL"/>
+        </w:rPr>
+      </w:pPr>
+      <w:r>
+        <w:rPr>
+          <w:i w:val="0"/>
+          <w:lang w:val="nl-NL"/>
+        </w:rPr>
+        <w:t>Het spel gaat sneller waardoor je minder lang in de houding moet wachten zonder score</w:t>
+      </w:r>
+    </w:p>
+    <w:p>
+      <w:pPr>
+        <w:pStyle w:val="Lijstalinea"/>
+        <w:numPr>
+          <w:ilvl w:val="1"/>
+          <w:numId w:val="14"/>
+        </w:numPr>
+        <w:rPr>
+          <w:lang w:val="nl-NL"/>
+        </w:rPr>
+      </w:pPr>
+      <w:r>
+        <w:rPr>
+          <w:i w:val="0"/>
+          <w:lang w:val="nl-NL"/>
+        </w:rPr>
+        <w:t>Naarmate de tijd wordt de houding ook lastiger waardoor het al zwaarder is de game te spelen</w:t>
+      </w:r>
+    </w:p>
+    <w:p>
+      <w:pPr>
+        <w:pStyle w:val="Lijstalinea"/>
+        <w:numPr>
+          <w:ilvl w:val="0"/>
+          <w:numId w:val="14"/>
+        </w:numPr>
         <w:rPr>
           <w:b/>
           <w:lang w:val="nl-NL"/>
@@ -3713,133 +6226,6 @@
       <w:r>
         <w:rPr>
           <w:b/>
-          <w:lang w:val="nl-NL"/>
-        </w:rPr>
-        <w:t>Afbeelding voor &amp; na.</w:t>
-      </w:r>
-    </w:p>
-    <w:p>
-      <w:pPr>
-        <w:rPr>
-          <w:b/>
-          <w:lang w:val="nl-NL"/>
-        </w:rPr>
-      </w:pPr>
-    </w:p>
-    <w:p>
-      <w:pPr>
-        <w:rPr>
-          <w:b/>
-          <w:lang w:val="nl-NL"/>
-        </w:rPr>
-      </w:pPr>
-    </w:p>
-    <w:p>
-      <w:pPr>
-        <w:rPr>
-          <w:b/>
-          <w:lang w:val="nl-NL"/>
-        </w:rPr>
-      </w:pPr>
-    </w:p>
-    <w:p>
-      <w:pPr>
-        <w:rPr>
-          <w:sz w:val="32"/>
-          <w:lang w:val="nl-BE"/>
-        </w:rPr>
-      </w:pPr>
-      <w:r>
-        <w:rPr>
-          <w:sz w:val="32"/>
-          <w:lang w:val="nl-BE"/>
-        </w:rPr>
-        <w:t xml:space="preserve">Test 2: </w:t>
-      </w:r>
-      <w:r>
-        <w:rPr>
-          <w:sz w:val="32"/>
-          <w:lang w:val="nl-BE"/>
-        </w:rPr>
-        <w:t>2</w:t>
-      </w:r>
-      <w:r>
-        <w:rPr>
-          <w:sz w:val="32"/>
-          <w:vertAlign w:val="superscript"/>
-          <w:lang w:val="nl-BE"/>
-        </w:rPr>
-        <w:t>e</w:t>
-      </w:r>
-      <w:r>
-        <w:rPr>
-          <w:sz w:val="32"/>
-          <w:lang w:val="nl-BE"/>
-        </w:rPr>
-        <w:t xml:space="preserve"> spel starten direct na de eerste keer</w:t>
-      </w:r>
-    </w:p>
-    <w:p>
-      <w:pPr>
-        <w:pStyle w:val="Kop3"/>
-      </w:pPr>
-      <w:r>
-        <w:t>Omschrijving</w:t>
-      </w:r>
-    </w:p>
-    <w:p>
-      <w:pPr>
-        <w:pStyle w:val="Geenafstand"/>
-        <w:rPr>
-          <w:i/>
-          <w:sz w:val="22"/>
-          <w:lang w:val="nl-NL"/>
-        </w:rPr>
-      </w:pPr>
-      <w:r>
-        <w:rPr>
-          <w:i/>
-          <w:sz w:val="22"/>
-          <w:lang w:val="nl-NL"/>
-        </w:rPr>
-        <w:t xml:space="preserve">Het is de bedoeling dat de gebruiker makkelijk </w:t>
-      </w:r>
-      <w:r>
-        <w:rPr>
-          <w:i/>
-          <w:sz w:val="22"/>
-          <w:lang w:val="nl-NL"/>
-        </w:rPr>
-        <w:t>een nieuw spel kan starten zonder ver te moeten zoeken. Via de resultaatpagina is het mogelijk om de leaderboard te bekijken maar ook om direct terug naar de lobby te gaan om een nieuw spel te starten</w:t>
-      </w:r>
-    </w:p>
-    <w:p>
-      <w:pPr>
-        <w:pStyle w:val="Kop3"/>
-      </w:pPr>
-      <w:r>
-        <w:t>Testresultaat</w:t>
-      </w:r>
-      <w:r>
-        <w:br/>
-      </w:r>
-    </w:p>
-    <w:p>
-      <w:pPr>
-        <w:rPr>
-          <w:b/>
-          <w:lang w:val="nl-NL"/>
-        </w:rPr>
-      </w:pPr>
-      <w:r>
-        <w:rPr>
-          <w:b/>
-          <w:lang w:val="nl-NL"/>
-        </w:rPr>
-        <w:t>Afbeelding voor &amp; na.</w:t>
-      </w:r>
-      <w:r>
-        <w:rPr>
           <w:lang w:val="nl-NL"/>
         </w:rPr>
         <w:br w:type="page"/>
@@ -3876,19 +6262,17 @@
           <w:lang w:val="nl-BE"/>
         </w:rPr>
       </w:pPr>
-      <w:bookmarkStart w:id="14" w:name="_Toc3987907"/>
-      <w:r>
-        <w:rPr>
-          <w:highlight w:val="green"/>
+      <w:bookmarkStart w:id="15" w:name="_Toc3987907"/>
+      <w:r>
+        <w:rPr>
           <w:lang w:val="nl-BE"/>
         </w:rPr>
         <w:t>Kleurschem</w:t>
       </w:r>
-      <w:bookmarkStart w:id="15" w:name="_Toc3987908"/>
-      <w:bookmarkEnd w:id="14"/>
-      <w:r>
-        <w:rPr>
-          <w:highlight w:val="green"/>
+      <w:bookmarkStart w:id="16" w:name="_Toc3987908"/>
+      <w:bookmarkEnd w:id="15"/>
+      <w:r>
+        <w:rPr>
           <w:lang w:val="nl-BE"/>
         </w:rPr>
         <w:t>a</w:t>
@@ -3898,6 +6282,7 @@
       <w:pPr>
         <w:rPr>
           <w:noProof/>
+          <w:lang w:val="nl-BE"/>
         </w:rPr>
       </w:pPr>
     </w:p>
@@ -3927,7 +6312,7 @@
                     <pic:cNvPicPr/>
                   </pic:nvPicPr>
                   <pic:blipFill rotWithShape="1">
-                    <a:blip r:embed="rId37"/>
+                    <a:blip r:embed="rId38"/>
                     <a:srcRect l="55735" t="10920" r="2616" b="4441"/>
                     <a:stretch/>
                   </pic:blipFill>
@@ -3988,7 +6373,7 @@
                     <pic:cNvPicPr/>
                   </pic:nvPicPr>
                   <pic:blipFill rotWithShape="1">
-                    <a:blip r:embed="rId38"/>
+                    <a:blip r:embed="rId39"/>
                     <a:srcRect l="8706" t="8129" r="21887" b="25541"/>
                     <a:stretch/>
                   </pic:blipFill>
@@ -4025,20 +6410,6 @@
     </w:p>
     <w:p>
       <w:pPr>
-        <w:rPr>
-          <w:lang w:val="nl-BE"/>
-        </w:rPr>
-      </w:pPr>
-    </w:p>
-    <w:p>
-      <w:pPr>
-        <w:rPr>
-          <w:lang w:val="nl-BE"/>
-        </w:rPr>
-      </w:pPr>
-    </w:p>
-    <w:p>
-      <w:pPr>
         <w:pStyle w:val="Kop1"/>
         <w:rPr>
           <w:lang w:val="nl-BE"/>
@@ -4076,7 +6447,7 @@
         <w:br/>
         <w:t xml:space="preserve">Te vinden op: </w:t>
       </w:r>
-      <w:hyperlink r:id="rId39" w:history="1">
+      <w:hyperlink r:id="rId40" w:history="1">
         <w:r>
           <w:rPr>
             <w:rStyle w:val="Hyperlink"/>
@@ -4124,7 +6495,7 @@
         <w:lastRenderedPageBreak/>
         <w:t>Contrast test</w:t>
       </w:r>
-      <w:bookmarkEnd w:id="15"/>
+      <w:bookmarkEnd w:id="16"/>
     </w:p>
     <w:p>
       <w:pPr>
@@ -4134,7 +6505,7 @@
           <w:lang w:val="nl-BE"/>
         </w:rPr>
       </w:pPr>
-      <w:hyperlink r:id="rId40" w:history="1">
+      <w:hyperlink r:id="rId41" w:history="1">
         <w:r>
           <w:rPr>
             <w:rStyle w:val="Hyperlink"/>
@@ -4169,54 +6540,6 @@
             <wp:extent cx="4019107" cy="1358553"/>
             <wp:effectExtent l="0" t="0" r="635" b="0"/>
             <wp:docPr id="1" name="Afbeelding 1"/>
-            <wp:cNvGraphicFramePr>
-              <a:graphicFrameLocks xmlns:a="http://schemas.openxmlformats.org/drawingml/2006/main" noChangeAspect="1"/>
-            </wp:cNvGraphicFramePr>
-            <a:graphic xmlns:a="http://schemas.openxmlformats.org/drawingml/2006/main">
-              <a:graphicData uri="http://schemas.openxmlformats.org/drawingml/2006/picture">
-                <pic:pic xmlns:pic="http://schemas.openxmlformats.org/drawingml/2006/picture">
-                  <pic:nvPicPr>
-                    <pic:cNvPr id="1" name=""/>
-                    <pic:cNvPicPr/>
-                  </pic:nvPicPr>
-                  <pic:blipFill>
-                    <a:blip r:embed="rId41"/>
-                    <a:stretch>
-                      <a:fillRect/>
-                    </a:stretch>
-                  </pic:blipFill>
-                  <pic:spPr>
-                    <a:xfrm>
-                      <a:off x="0" y="0"/>
-                      <a:ext cx="4082918" cy="1380123"/>
-                    </a:xfrm>
-                    <a:prstGeom prst="rect">
-                      <a:avLst/>
-                    </a:prstGeom>
-                  </pic:spPr>
-                </pic:pic>
-              </a:graphicData>
-            </a:graphic>
-          </wp:inline>
-        </w:drawing>
-      </w:r>
-    </w:p>
-    <w:p>
-      <w:pPr>
-        <w:rPr>
-          <w:lang w:val="nl-BE"/>
-        </w:rPr>
-      </w:pPr>
-      <w:bookmarkStart w:id="16" w:name="_Toc3987909"/>
-      <w:r>
-        <w:rPr>
-          <w:noProof/>
-        </w:rPr>
-        <w:drawing>
-          <wp:inline distT="0" distB="0" distL="0" distR="0" wp14:anchorId="5DE71FFF" wp14:editId="77101CD3">
-            <wp:extent cx="3997842" cy="1339406"/>
-            <wp:effectExtent l="0" t="0" r="3175" b="0"/>
-            <wp:docPr id="14" name="Afbeelding 14"/>
             <wp:cNvGraphicFramePr>
               <a:graphicFrameLocks xmlns:a="http://schemas.openxmlformats.org/drawingml/2006/main" noChangeAspect="1"/>
             </wp:cNvGraphicFramePr>
@@ -4236,6 +6559,54 @@
                   <pic:spPr>
                     <a:xfrm>
                       <a:off x="0" y="0"/>
+                      <a:ext cx="4082918" cy="1380123"/>
+                    </a:xfrm>
+                    <a:prstGeom prst="rect">
+                      <a:avLst/>
+                    </a:prstGeom>
+                  </pic:spPr>
+                </pic:pic>
+              </a:graphicData>
+            </a:graphic>
+          </wp:inline>
+        </w:drawing>
+      </w:r>
+    </w:p>
+    <w:p>
+      <w:pPr>
+        <w:rPr>
+          <w:lang w:val="nl-BE"/>
+        </w:rPr>
+      </w:pPr>
+      <w:bookmarkStart w:id="17" w:name="_Toc3987909"/>
+      <w:r>
+        <w:rPr>
+          <w:noProof/>
+        </w:rPr>
+        <w:drawing>
+          <wp:inline distT="0" distB="0" distL="0" distR="0" wp14:anchorId="5DE71FFF" wp14:editId="77101CD3">
+            <wp:extent cx="3997842" cy="1339406"/>
+            <wp:effectExtent l="0" t="0" r="3175" b="0"/>
+            <wp:docPr id="14" name="Afbeelding 14"/>
+            <wp:cNvGraphicFramePr>
+              <a:graphicFrameLocks xmlns:a="http://schemas.openxmlformats.org/drawingml/2006/main" noChangeAspect="1"/>
+            </wp:cNvGraphicFramePr>
+            <a:graphic xmlns:a="http://schemas.openxmlformats.org/drawingml/2006/main">
+              <a:graphicData uri="http://schemas.openxmlformats.org/drawingml/2006/picture">
+                <pic:pic xmlns:pic="http://schemas.openxmlformats.org/drawingml/2006/picture">
+                  <pic:nvPicPr>
+                    <pic:cNvPr id="1" name=""/>
+                    <pic:cNvPicPr/>
+                  </pic:nvPicPr>
+                  <pic:blipFill>
+                    <a:blip r:embed="rId43"/>
+                    <a:stretch>
+                      <a:fillRect/>
+                    </a:stretch>
+                  </pic:blipFill>
+                  <pic:spPr>
+                    <a:xfrm>
+                      <a:off x="0" y="0"/>
                       <a:ext cx="4064326" cy="1361680"/>
                     </a:xfrm>
                     <a:prstGeom prst="rect">
@@ -4260,7 +6631,7 @@
           <w:noProof/>
         </w:rPr>
         <w:drawing>
-          <wp:anchor distT="0" distB="0" distL="114300" distR="114300" simplePos="0" relativeHeight="251681792" behindDoc="0" locked="0" layoutInCell="1" allowOverlap="1" wp14:anchorId="33726B9F" wp14:editId="4B7E07B0">
+          <wp:anchor distT="0" distB="0" distL="114300" distR="114300" simplePos="0" relativeHeight="251658241" behindDoc="0" locked="0" layoutInCell="1" allowOverlap="1" wp14:anchorId="33726B9F" wp14:editId="4B7E07B0">
             <wp:simplePos x="0" y="0"/>
             <wp:positionH relativeFrom="margin">
               <wp:align>left</wp:align>
@@ -4283,7 +6654,7 @@
                     <pic:cNvPicPr/>
                   </pic:nvPicPr>
                   <pic:blipFill>
-                    <a:blip r:embed="rId43">
+                    <a:blip r:embed="rId44">
                       <a:extLst>
                         <a:ext uri="{28A0092B-C50C-407E-A947-70E740481C1C}">
                           <a14:useLocalDpi xmlns:a14="http://schemas.microsoft.com/office/drawing/2010/main" val="0"/>
@@ -4334,7 +6705,7 @@
           <w:noProof/>
         </w:rPr>
         <w:drawing>
-          <wp:anchor distT="0" distB="0" distL="114300" distR="114300" simplePos="0" relativeHeight="251683840" behindDoc="0" locked="0" layoutInCell="1" allowOverlap="1" wp14:anchorId="6A01DBDE" wp14:editId="4ED4F619">
+          <wp:anchor distT="0" distB="0" distL="114300" distR="114300" simplePos="0" relativeHeight="251658242" behindDoc="0" locked="0" layoutInCell="1" allowOverlap="1" wp14:anchorId="6A01DBDE" wp14:editId="4ED4F619">
             <wp:simplePos x="0" y="0"/>
             <wp:positionH relativeFrom="margin">
               <wp:align>left</wp:align>
@@ -4357,7 +6728,7 @@
                     <pic:cNvPicPr/>
                   </pic:nvPicPr>
                   <pic:blipFill>
-                    <a:blip r:embed="rId44">
+                    <a:blip r:embed="rId45">
                       <a:extLst>
                         <a:ext uri="{28A0092B-C50C-407E-A947-70E740481C1C}">
                           <a14:useLocalDpi xmlns:a14="http://schemas.microsoft.com/office/drawing/2010/main" val="0"/>
@@ -4389,7 +6760,7 @@
           </wp:anchor>
         </w:drawing>
       </w:r>
-      <w:bookmarkEnd w:id="16"/>
+      <w:bookmarkEnd w:id="17"/>
       <w:r>
         <w:rPr>
           <w:i/>
@@ -4398,8 +6769,6 @@
         </w:rPr>
         <w:br w:type="page"/>
       </w:r>
-      <w:bookmarkStart w:id="17" w:name="_GoBack"/>
-      <w:bookmarkEnd w:id="17"/>
     </w:p>
     <w:p>
       <w:pPr>
@@ -4442,7 +6811,7 @@
         </w:rPr>
         <w:br/>
       </w:r>
-      <w:hyperlink r:id="rId45" w:history="1">
+      <w:hyperlink r:id="rId46" w:history="1">
         <w:r>
           <w:rPr>
             <w:rStyle w:val="Hyperlink"/>
@@ -4458,7 +6827,7 @@
           <w:lang w:val="nl-BE"/>
         </w:rPr>
       </w:pPr>
-      <w:hyperlink r:id="rId46" w:history="1">
+      <w:hyperlink r:id="rId47" w:history="1">
         <w:r>
           <w:rPr>
             <w:rStyle w:val="Hyperlink"/>
@@ -4474,7 +6843,7 @@
           <w:lang w:val="nl-BE"/>
         </w:rPr>
       </w:pPr>
-      <w:hyperlink r:id="rId47" w:history="1">
+      <w:hyperlink r:id="rId48" w:history="1">
         <w:r>
           <w:rPr>
             <w:rStyle w:val="Hyperlink"/>
@@ -4492,7 +6861,7 @@
       </w:pPr>
     </w:p>
     <w:sectPr>
-      <w:footerReference w:type="default" r:id="rId48"/>
+      <w:footerReference w:type="default" r:id="rId49"/>
       <w:pgSz w:w="11906" w:h="16838"/>
       <w:pgMar w:top="1440" w:right="1440" w:bottom="1440" w:left="1440" w:header="708" w:footer="708" w:gutter="0"/>
       <w:cols w:space="708"/>
@@ -4522,6 +6891,13 @@
       <w:r>
         <w:continuationSeparator/>
       </w:r>
+    </w:p>
+  </w:endnote>
+  <w:endnote w:type="continuationNotice" w:id="1">
+    <w:p>
+      <w:pPr>
+        <w:spacing w:after="0"/>
+      </w:pPr>
     </w:p>
   </w:endnote>
 </w:endnotes>
@@ -4570,6 +6946,13 @@
       </w:r>
     </w:p>
   </w:footnote>
+  <w:footnote w:type="continuationNotice" w:id="1">
+    <w:p>
+      <w:pPr>
+        <w:spacing w:after="0"/>
+      </w:pPr>
+    </w:p>
+  </w:footnote>
 </w:footnotes>
 </file>
 
@@ -5040,6 +7423,118 @@
     </w:lvl>
   </w:abstractNum>
   <w:abstractNum w:abstractNumId="5" w15:restartNumberingAfterBreak="0">
+    <w:nsid w:val="325E7B51"/>
+    <w:multiLevelType w:val="hybridMultilevel"/>
+    <w:tmpl w:val="2AB49F06"/>
+    <w:lvl w:ilvl="0" w:tplc="3C76CC9C">
+      <w:numFmt w:val="bullet"/>
+      <w:lvlText w:val="-"/>
+      <w:lvlJc w:val="left"/>
+      <w:pPr>
+        <w:ind w:left="720" w:hanging="360"/>
+      </w:pPr>
+      <w:rPr>
+        <w:rFonts w:ascii="Inter UI" w:eastAsiaTheme="minorHAnsi" w:hAnsi="Inter UI" w:cstheme="minorBidi" w:hint="default"/>
+      </w:rPr>
+    </w:lvl>
+    <w:lvl w:ilvl="1" w:tplc="08130003">
+      <w:start w:val="1"/>
+      <w:numFmt w:val="bullet"/>
+      <w:lvlText w:val="o"/>
+      <w:lvlJc w:val="left"/>
+      <w:pPr>
+        <w:ind w:left="1440" w:hanging="360"/>
+      </w:pPr>
+      <w:rPr>
+        <w:rFonts w:ascii="Courier New" w:hAnsi="Courier New" w:cs="Courier New" w:hint="default"/>
+      </w:rPr>
+    </w:lvl>
+    <w:lvl w:ilvl="2" w:tplc="08130005">
+      <w:start w:val="1"/>
+      <w:numFmt w:val="bullet"/>
+      <w:lvlText w:val=""/>
+      <w:lvlJc w:val="left"/>
+      <w:pPr>
+        <w:ind w:left="2160" w:hanging="360"/>
+      </w:pPr>
+      <w:rPr>
+        <w:rFonts w:ascii="Wingdings" w:hAnsi="Wingdings" w:hint="default"/>
+      </w:rPr>
+    </w:lvl>
+    <w:lvl w:ilvl="3" w:tplc="08130001" w:tentative="1">
+      <w:start w:val="1"/>
+      <w:numFmt w:val="bullet"/>
+      <w:lvlText w:val=""/>
+      <w:lvlJc w:val="left"/>
+      <w:pPr>
+        <w:ind w:left="2880" w:hanging="360"/>
+      </w:pPr>
+      <w:rPr>
+        <w:rFonts w:ascii="Symbol" w:hAnsi="Symbol" w:hint="default"/>
+      </w:rPr>
+    </w:lvl>
+    <w:lvl w:ilvl="4" w:tplc="08130003" w:tentative="1">
+      <w:start w:val="1"/>
+      <w:numFmt w:val="bullet"/>
+      <w:lvlText w:val="o"/>
+      <w:lvlJc w:val="left"/>
+      <w:pPr>
+        <w:ind w:left="3600" w:hanging="360"/>
+      </w:pPr>
+      <w:rPr>
+        <w:rFonts w:ascii="Courier New" w:hAnsi="Courier New" w:cs="Courier New" w:hint="default"/>
+      </w:rPr>
+    </w:lvl>
+    <w:lvl w:ilvl="5" w:tplc="08130005" w:tentative="1">
+      <w:start w:val="1"/>
+      <w:numFmt w:val="bullet"/>
+      <w:lvlText w:val=""/>
+      <w:lvlJc w:val="left"/>
+      <w:pPr>
+        <w:ind w:left="4320" w:hanging="360"/>
+      </w:pPr>
+      <w:rPr>
+        <w:rFonts w:ascii="Wingdings" w:hAnsi="Wingdings" w:hint="default"/>
+      </w:rPr>
+    </w:lvl>
+    <w:lvl w:ilvl="6" w:tplc="08130001" w:tentative="1">
+      <w:start w:val="1"/>
+      <w:numFmt w:val="bullet"/>
+      <w:lvlText w:val=""/>
+      <w:lvlJc w:val="left"/>
+      <w:pPr>
+        <w:ind w:left="5040" w:hanging="360"/>
+      </w:pPr>
+      <w:rPr>
+        <w:rFonts w:ascii="Symbol" w:hAnsi="Symbol" w:hint="default"/>
+      </w:rPr>
+    </w:lvl>
+    <w:lvl w:ilvl="7" w:tplc="08130003" w:tentative="1">
+      <w:start w:val="1"/>
+      <w:numFmt w:val="bullet"/>
+      <w:lvlText w:val="o"/>
+      <w:lvlJc w:val="left"/>
+      <w:pPr>
+        <w:ind w:left="5760" w:hanging="360"/>
+      </w:pPr>
+      <w:rPr>
+        <w:rFonts w:ascii="Courier New" w:hAnsi="Courier New" w:cs="Courier New" w:hint="default"/>
+      </w:rPr>
+    </w:lvl>
+    <w:lvl w:ilvl="8" w:tplc="08130005" w:tentative="1">
+      <w:start w:val="1"/>
+      <w:numFmt w:val="bullet"/>
+      <w:lvlText w:val=""/>
+      <w:lvlJc w:val="left"/>
+      <w:pPr>
+        <w:ind w:left="6480" w:hanging="360"/>
+      </w:pPr>
+      <w:rPr>
+        <w:rFonts w:ascii="Wingdings" w:hAnsi="Wingdings" w:hint="default"/>
+      </w:rPr>
+    </w:lvl>
+  </w:abstractNum>
+  <w:abstractNum w:abstractNumId="6" w15:restartNumberingAfterBreak="0">
     <w:nsid w:val="33393E69"/>
     <w:multiLevelType w:val="hybridMultilevel"/>
     <w:tmpl w:val="2BBE692A"/>
@@ -5125,7 +7620,7 @@
       </w:pPr>
     </w:lvl>
   </w:abstractNum>
-  <w:abstractNum w:abstractNumId="6" w15:restartNumberingAfterBreak="0">
+  <w:abstractNum w:abstractNumId="7" w15:restartNumberingAfterBreak="0">
     <w:nsid w:val="45593337"/>
     <w:multiLevelType w:val="hybridMultilevel"/>
     <w:tmpl w:val="F3A6E654"/>
@@ -5238,7 +7733,7 @@
       </w:rPr>
     </w:lvl>
   </w:abstractNum>
-  <w:abstractNum w:abstractNumId="7" w15:restartNumberingAfterBreak="0">
+  <w:abstractNum w:abstractNumId="8" w15:restartNumberingAfterBreak="0">
     <w:nsid w:val="54EE6EB4"/>
     <w:multiLevelType w:val="hybridMultilevel"/>
     <w:tmpl w:val="8464754A"/>
@@ -5324,7 +7819,7 @@
       </w:pPr>
     </w:lvl>
   </w:abstractNum>
-  <w:abstractNum w:abstractNumId="8" w15:restartNumberingAfterBreak="0">
+  <w:abstractNum w:abstractNumId="9" w15:restartNumberingAfterBreak="0">
     <w:nsid w:val="687B0BA1"/>
     <w:multiLevelType w:val="hybridMultilevel"/>
     <w:tmpl w:val="8FC85132"/>
@@ -5410,7 +7905,7 @@
       </w:pPr>
     </w:lvl>
   </w:abstractNum>
-  <w:abstractNum w:abstractNumId="9" w15:restartNumberingAfterBreak="0">
+  <w:abstractNum w:abstractNumId="10" w15:restartNumberingAfterBreak="0">
     <w:nsid w:val="73C47C16"/>
     <w:multiLevelType w:val="hybridMultilevel"/>
     <w:tmpl w:val="8464754A"/>
@@ -5587,7 +8082,7 @@
     </w:lvlOverride>
   </w:num>
   <w:num w:numId="4">
-    <w:abstractNumId w:val="5"/>
+    <w:abstractNumId w:val="6"/>
     <w:lvlOverride w:ilvl="0">
       <w:startOverride w:val="1"/>
     </w:lvlOverride>
@@ -5617,6 +8112,42 @@
     </w:lvlOverride>
   </w:num>
   <w:num w:numId="5">
+    <w:abstractNumId w:val="9"/>
+    <w:lvlOverride w:ilvl="0">
+      <w:startOverride w:val="1"/>
+    </w:lvlOverride>
+    <w:lvlOverride w:ilvl="1">
+      <w:startOverride w:val="1"/>
+    </w:lvlOverride>
+    <w:lvlOverride w:ilvl="2">
+      <w:startOverride w:val="1"/>
+    </w:lvlOverride>
+    <w:lvlOverride w:ilvl="3">
+      <w:startOverride w:val="1"/>
+    </w:lvlOverride>
+    <w:lvlOverride w:ilvl="4">
+      <w:startOverride w:val="1"/>
+    </w:lvlOverride>
+    <w:lvlOverride w:ilvl="5">
+      <w:startOverride w:val="1"/>
+    </w:lvlOverride>
+    <w:lvlOverride w:ilvl="6">
+      <w:startOverride w:val="1"/>
+    </w:lvlOverride>
+    <w:lvlOverride w:ilvl="7">
+      <w:startOverride w:val="1"/>
+    </w:lvlOverride>
+    <w:lvlOverride w:ilvl="8">
+      <w:startOverride w:val="1"/>
+    </w:lvlOverride>
+  </w:num>
+  <w:num w:numId="6">
+    <w:abstractNumId w:val="7"/>
+  </w:num>
+  <w:num w:numId="7">
+    <w:abstractNumId w:val="0"/>
+  </w:num>
+  <w:num w:numId="8">
     <w:abstractNumId w:val="8"/>
     <w:lvlOverride w:ilvl="0">
       <w:startOverride w:val="1"/>
@@ -5646,44 +8177,8 @@
       <w:startOverride w:val="1"/>
     </w:lvlOverride>
   </w:num>
-  <w:num w:numId="6">
-    <w:abstractNumId w:val="6"/>
-  </w:num>
-  <w:num w:numId="7">
-    <w:abstractNumId w:val="0"/>
-  </w:num>
-  <w:num w:numId="8">
-    <w:abstractNumId w:val="7"/>
-    <w:lvlOverride w:ilvl="0">
-      <w:startOverride w:val="1"/>
-    </w:lvlOverride>
-    <w:lvlOverride w:ilvl="1">
-      <w:startOverride w:val="1"/>
-    </w:lvlOverride>
-    <w:lvlOverride w:ilvl="2">
-      <w:startOverride w:val="1"/>
-    </w:lvlOverride>
-    <w:lvlOverride w:ilvl="3">
-      <w:startOverride w:val="1"/>
-    </w:lvlOverride>
-    <w:lvlOverride w:ilvl="4">
-      <w:startOverride w:val="1"/>
-    </w:lvlOverride>
-    <w:lvlOverride w:ilvl="5">
-      <w:startOverride w:val="1"/>
-    </w:lvlOverride>
-    <w:lvlOverride w:ilvl="6">
-      <w:startOverride w:val="1"/>
-    </w:lvlOverride>
-    <w:lvlOverride w:ilvl="7">
-      <w:startOverride w:val="1"/>
-    </w:lvlOverride>
-    <w:lvlOverride w:ilvl="8">
-      <w:startOverride w:val="1"/>
-    </w:lvlOverride>
-  </w:num>
   <w:num w:numId="9">
-    <w:abstractNumId w:val="9"/>
+    <w:abstractNumId w:val="10"/>
     <w:lvlOverride w:ilvl="0">
       <w:startOverride w:val="1"/>
     </w:lvlOverride>
@@ -5729,6 +8224,9 @@
   </w:num>
   <w:num w:numId="13">
     <w:abstractNumId w:val="3"/>
+  </w:num>
+  <w:num w:numId="14">
+    <w:abstractNumId w:val="5"/>
   </w:num>
 </w:numbering>
 </file>
@@ -6281,7 +8779,6 @@
     <w:name w:val="Hyperlink"/>
     <w:basedOn w:val="Standaardalinea-lettertype"/>
     <w:uiPriority w:val="99"/>
-    <w:semiHidden/>
     <w:unhideWhenUsed/>
     <w:rsid w:val="00624710"/>
     <w:rPr>
@@ -6567,6 +9064,18 @@
       <w:sz w:val="24"/>
       <w:szCs w:val="24"/>
       <w:lang w:val="en-GB"/>
+    </w:rPr>
+  </w:style>
+  <w:style w:type="character" w:styleId="Onopgelostemelding">
+    <w:name w:val="Unresolved Mention"/>
+    <w:basedOn w:val="Standaardalinea-lettertype"/>
+    <w:uiPriority w:val="99"/>
+    <w:semiHidden/>
+    <w:unhideWhenUsed/>
+    <w:rsid w:val="002C16D2"/>
+    <w:rPr>
+      <w:color w:val="605E5C"/>
+      <w:shd w:val="clear" w:color="auto" w:fill="E1DFDD"/>
     </w:rPr>
   </w:style>
 </w:styles>
@@ -6868,6 +9377,21 @@
 </file>
 
 <file path=customXml/item1.xml><?xml version="1.0" encoding="utf-8"?>
+<?mso-contentType ?>
+<FormTemplates xmlns="http://schemas.microsoft.com/sharepoint/v3/contenttype/forms">
+  <Display>DocumentLibraryForm</Display>
+  <Edit>DocumentLibraryForm</Edit>
+  <New>DocumentLibraryForm</New>
+</FormTemplates>
+</file>
+
+<file path=customXml/item2.xml><?xml version="1.0" encoding="utf-8"?>
+<p:properties xmlns:p="http://schemas.microsoft.com/office/2006/metadata/properties" xmlns:xsi="http://www.w3.org/2001/XMLSchema-instance" xmlns:pc="http://schemas.microsoft.com/office/infopath/2007/PartnerControls">
+  <documentManagement/>
+</p:properties>
+</file>
+
+<file path=customXml/item3.xml><?xml version="1.0" encoding="utf-8"?>
 <ct:contentTypeSchema xmlns:ct="http://schemas.microsoft.com/office/2006/metadata/contentType" xmlns:ma="http://schemas.microsoft.com/office/2006/metadata/properties/metaAttributes" ct:_="" ma:_="" ma:contentTypeName="Document" ma:contentTypeID="0x010100A4CC25AB2F67E142AA1C25808ADD334D" ma:contentTypeVersion="8" ma:contentTypeDescription="Een nieuw document maken." ma:contentTypeScope="" ma:versionID="b599aab28c4ed6c0f920488b9defc847">
   <xsd:schema xmlns:xsd="http://www.w3.org/2001/XMLSchema" xmlns:xs="http://www.w3.org/2001/XMLSchema" xmlns:p="http://schemas.microsoft.com/office/2006/metadata/properties" xmlns:ns3="4a9e13cc-6b68-4224-b89d-29fa222b5a3e" targetNamespace="http://schemas.microsoft.com/office/2006/metadata/properties" ma:root="true" ma:fieldsID="dc59b7c54f12bfeb6c72b80a9fd666ae" ns3:_="">
     <xsd:import namespace="4a9e13cc-6b68-4224-b89d-29fa222b5a3e"/>
@@ -7037,22 +9561,28 @@
 </ct:contentTypeSchema>
 </file>
 
-<file path=customXml/item2.xml><?xml version="1.0" encoding="utf-8"?>
-<?mso-contentType ?>
-<FormTemplates xmlns="http://schemas.microsoft.com/sharepoint/v3/contenttype/forms">
-  <Display>DocumentLibraryForm</Display>
-  <Edit>DocumentLibraryForm</Edit>
-  <New>DocumentLibraryForm</New>
-</FormTemplates>
-</file>
-
-<file path=customXml/item3.xml><?xml version="1.0" encoding="utf-8"?>
-<p:properties xmlns:p="http://schemas.microsoft.com/office/2006/metadata/properties" xmlns:xsi="http://www.w3.org/2001/XMLSchema-instance" xmlns:pc="http://schemas.microsoft.com/office/infopath/2007/PartnerControls">
-  <documentManagement/>
-</p:properties>
+<file path=customXml/item4.xml><?xml version="1.0" encoding="utf-8"?>
+<b:Sources xmlns:b="http://schemas.openxmlformats.org/officeDocument/2006/bibliography" xmlns="http://schemas.openxmlformats.org/officeDocument/2006/bibliography" SelectedStyle="\APASixthEditionOfficeOnline.xsl" StyleName="APA" Version="6"/>
 </file>
 
 <file path=customXml/itemProps1.xml><?xml version="1.0" encoding="utf-8"?>
+<ds:datastoreItem xmlns:ds="http://schemas.openxmlformats.org/officeDocument/2006/customXml" ds:itemID="{BF8D4542-8BFE-41EE-9C0C-0A895EDAD97D}">
+  <ds:schemaRefs>
+    <ds:schemaRef ds:uri="http://schemas.microsoft.com/sharepoint/v3/contenttype/forms"/>
+  </ds:schemaRefs>
+</ds:datastoreItem>
+</file>
+
+<file path=customXml/itemProps2.xml><?xml version="1.0" encoding="utf-8"?>
+<ds:datastoreItem xmlns:ds="http://schemas.openxmlformats.org/officeDocument/2006/customXml" ds:itemID="{3C8829AC-2BB9-424F-927C-993D8FC217B4}">
+  <ds:schemaRefs>
+    <ds:schemaRef ds:uri="http://schemas.microsoft.com/office/2006/metadata/properties"/>
+    <ds:schemaRef ds:uri="http://schemas.microsoft.com/office/infopath/2007/PartnerControls"/>
+  </ds:schemaRefs>
+</ds:datastoreItem>
+</file>
+
+<file path=customXml/itemProps3.xml><?xml version="1.0" encoding="utf-8"?>
 <ds:datastoreItem xmlns:ds="http://schemas.openxmlformats.org/officeDocument/2006/customXml" ds:itemID="{93094172-3E6B-4AC8-9776-DEE7546241FD}">
   <ds:schemaRefs>
     <ds:schemaRef ds:uri="http://schemas.microsoft.com/office/2006/metadata/contentType"/>
@@ -7070,19 +9600,10 @@
 </ds:datastoreItem>
 </file>
 
-<file path=customXml/itemProps2.xml><?xml version="1.0" encoding="utf-8"?>
-<ds:datastoreItem xmlns:ds="http://schemas.openxmlformats.org/officeDocument/2006/customXml" ds:itemID="{BF8D4542-8BFE-41EE-9C0C-0A895EDAD97D}">
+<file path=customXml/itemProps4.xml><?xml version="1.0" encoding="utf-8"?>
+<ds:datastoreItem xmlns:ds="http://schemas.openxmlformats.org/officeDocument/2006/customXml" ds:itemID="{5F543692-C85B-47F3-B038-769FBC311001}">
   <ds:schemaRefs>
-    <ds:schemaRef ds:uri="http://schemas.microsoft.com/sharepoint/v3/contenttype/forms"/>
-  </ds:schemaRefs>
-</ds:datastoreItem>
-</file>
-
-<file path=customXml/itemProps3.xml><?xml version="1.0" encoding="utf-8"?>
-<ds:datastoreItem xmlns:ds="http://schemas.openxmlformats.org/officeDocument/2006/customXml" ds:itemID="{3C8829AC-2BB9-424F-927C-993D8FC217B4}">
-  <ds:schemaRefs>
-    <ds:schemaRef ds:uri="http://schemas.microsoft.com/office/2006/metadata/properties"/>
-    <ds:schemaRef ds:uri="http://schemas.microsoft.com/office/infopath/2007/PartnerControls"/>
+    <ds:schemaRef ds:uri="http://schemas.openxmlformats.org/officeDocument/2006/bibliography"/>
   </ds:schemaRefs>
 </ds:datastoreItem>
 </file>
</xml_diff>

<commit_message>
added position icons + turnscreen
</commit_message>
<xml_diff>
--- a/DesignDocument/AFLOAT_designdocument.docx
+++ b/DesignDocument/AFLOAT_designdocument.docx
@@ -352,7 +352,7 @@
       <w:pPr>
         <w:pStyle w:val="Inhopg1"/>
         <w:tabs>
-          <w:tab w:val="right" w:leader="dot" w:pos="9010"/>
+          <w:tab w:val="right" w:leader="dot" w:pos="9016"/>
         </w:tabs>
         <w:rPr>
           <w:rFonts w:asciiTheme="minorHAnsi" w:hAnsiTheme="minorHAnsi" w:cstheme="minorBidi"/>
@@ -360,9 +360,7 @@
           <w:iCs w:val="0"/>
           <w:noProof/>
           <w:color w:val="auto"/>
-          <w:sz w:val="24"/>
-          <w:szCs w:val="24"/>
-          <w:lang w:val="en-US"/>
+          <w:lang w:eastAsia="nl-BE"/>
         </w:rPr>
       </w:pPr>
       <w:r>
@@ -399,34 +397,17 @@
         </w:rPr>
         <w:fldChar w:fldCharType="separate"/>
       </w:r>
-      <w:hyperlink r:id="rId12" w:history="1">
+      <w:hyperlink w:anchor="_Toc30414292" w:history="1">
         <w:r>
           <w:rPr>
             <w:rStyle w:val="Hyperlink"/>
             <w:noProof/>
             <w:lang w:val="nl-NL"/>
           </w:rPr>
-          <w:t>Problee</w:t>
-        </w:r>
-        <w:r>
-          <w:rPr>
-            <w:rStyle w:val="Hyperlink"/>
-            <w:noProof/>
-            <w:lang w:val="nl-NL"/>
-          </w:rPr>
-          <w:t>m</w:t>
-        </w:r>
-        <w:r>
-          <w:rPr>
-            <w:rStyle w:val="Hyperlink"/>
-            <w:noProof/>
-            <w:lang w:val="nl-NL"/>
-          </w:rPr>
-          <w:t>stelling</w:t>
-        </w:r>
-        <w:r>
-          <w:rPr>
-            <w:rStyle w:val="Hyperlink"/>
+          <w:t>Probleemstelling</w:t>
+        </w:r>
+        <w:r>
+          <w:rPr>
             <w:noProof/>
             <w:webHidden/>
           </w:rPr>
@@ -434,7 +415,6 @@
         </w:r>
         <w:r>
           <w:rPr>
-            <w:rStyle w:val="Hyperlink"/>
             <w:noProof/>
             <w:webHidden/>
           </w:rPr>
@@ -442,22 +422,19 @@
         </w:r>
         <w:r>
           <w:rPr>
-            <w:rStyle w:val="Hyperlink"/>
-            <w:noProof/>
-            <w:webHidden/>
-          </w:rPr>
-          <w:instrText xml:space="preserve"> PAGEREF _Toc3987892 \h </w:instrText>
-        </w:r>
-        <w:r>
-          <w:rPr>
-            <w:rStyle w:val="Hyperlink"/>
-            <w:noProof/>
-            <w:webHidden/>
-          </w:rPr>
-        </w:r>
-        <w:r>
-          <w:rPr>
-            <w:rStyle w:val="Hyperlink"/>
+            <w:noProof/>
+            <w:webHidden/>
+          </w:rPr>
+          <w:instrText xml:space="preserve"> PAGEREF _Toc30414292 \h </w:instrText>
+        </w:r>
+        <w:r>
+          <w:rPr>
+            <w:noProof/>
+            <w:webHidden/>
+          </w:rPr>
+        </w:r>
+        <w:r>
+          <w:rPr>
             <w:noProof/>
             <w:webHidden/>
           </w:rPr>
@@ -465,15 +442,13 @@
         </w:r>
         <w:r>
           <w:rPr>
-            <w:rStyle w:val="Hyperlink"/>
-            <w:noProof/>
-            <w:webHidden/>
-          </w:rPr>
-          <w:t>2</w:t>
-        </w:r>
-        <w:r>
-          <w:rPr>
-            <w:rStyle w:val="Hyperlink"/>
+            <w:noProof/>
+            <w:webHidden/>
+          </w:rPr>
+          <w:t>3</w:t>
+        </w:r>
+        <w:r>
+          <w:rPr>
             <w:noProof/>
             <w:webHidden/>
           </w:rPr>
@@ -485,7 +460,7 @@
       <w:pPr>
         <w:pStyle w:val="Inhopg1"/>
         <w:tabs>
-          <w:tab w:val="right" w:leader="dot" w:pos="9010"/>
+          <w:tab w:val="right" w:leader="dot" w:pos="9016"/>
         </w:tabs>
         <w:rPr>
           <w:rFonts w:asciiTheme="minorHAnsi" w:hAnsiTheme="minorHAnsi" w:cstheme="minorBidi"/>
@@ -493,11 +468,10 @@
           <w:iCs w:val="0"/>
           <w:noProof/>
           <w:color w:val="auto"/>
-          <w:szCs w:val="24"/>
-          <w:lang w:val="en-US"/>
-        </w:rPr>
-      </w:pPr>
-      <w:hyperlink r:id="rId13" w:anchor="_Toc3987893" w:history="1">
+          <w:lang w:eastAsia="nl-BE"/>
+        </w:rPr>
+      </w:pPr>
+      <w:hyperlink w:anchor="_Toc30414293" w:history="1">
         <w:r>
           <w:rPr>
             <w:rStyle w:val="Hyperlink"/>
@@ -508,7 +482,6 @@
         </w:r>
         <w:r>
           <w:rPr>
-            <w:rStyle w:val="Hyperlink"/>
             <w:noProof/>
             <w:webHidden/>
           </w:rPr>
@@ -516,7 +489,6 @@
         </w:r>
         <w:r>
           <w:rPr>
-            <w:rStyle w:val="Hyperlink"/>
             <w:noProof/>
             <w:webHidden/>
           </w:rPr>
@@ -524,22 +496,19 @@
         </w:r>
         <w:r>
           <w:rPr>
-            <w:rStyle w:val="Hyperlink"/>
-            <w:noProof/>
-            <w:webHidden/>
-          </w:rPr>
-          <w:instrText xml:space="preserve"> PAGEREF _Toc3987893 \h </w:instrText>
-        </w:r>
-        <w:r>
-          <w:rPr>
-            <w:rStyle w:val="Hyperlink"/>
-            <w:noProof/>
-            <w:webHidden/>
-          </w:rPr>
-        </w:r>
-        <w:r>
-          <w:rPr>
-            <w:rStyle w:val="Hyperlink"/>
+            <w:noProof/>
+            <w:webHidden/>
+          </w:rPr>
+          <w:instrText xml:space="preserve"> PAGEREF _Toc30414293 \h </w:instrText>
+        </w:r>
+        <w:r>
+          <w:rPr>
+            <w:noProof/>
+            <w:webHidden/>
+          </w:rPr>
+        </w:r>
+        <w:r>
+          <w:rPr>
             <w:noProof/>
             <w:webHidden/>
           </w:rPr>
@@ -547,40 +516,35 @@
         </w:r>
         <w:r>
           <w:rPr>
-            <w:rStyle w:val="Hyperlink"/>
-            <w:noProof/>
-            <w:webHidden/>
-          </w:rPr>
-          <w:t>2</w:t>
-        </w:r>
-        <w:r>
-          <w:rPr>
-            <w:rStyle w:val="Hyperlink"/>
+            <w:noProof/>
+            <w:webHidden/>
+          </w:rPr>
+          <w:t>3</w:t>
+        </w:r>
+        <w:r>
+          <w:rPr>
             <w:noProof/>
             <w:webHidden/>
           </w:rPr>
           <w:fldChar w:fldCharType="end"/>
         </w:r>
       </w:hyperlink>
-      <w:bookmarkStart w:id="0" w:name="_GoBack"/>
-      <w:bookmarkEnd w:id="0"/>
     </w:p>
     <w:p>
       <w:pPr>
         <w:pStyle w:val="Inhopg2"/>
         <w:tabs>
-          <w:tab w:val="right" w:leader="dot" w:pos="9010"/>
+          <w:tab w:val="right" w:leader="dot" w:pos="9016"/>
         </w:tabs>
         <w:rPr>
           <w:rFonts w:asciiTheme="minorHAnsi" w:hAnsiTheme="minorHAnsi" w:cstheme="minorBidi"/>
           <w:iCs w:val="0"/>
           <w:noProof/>
           <w:color w:val="auto"/>
-          <w:szCs w:val="24"/>
-          <w:lang w:val="en-US"/>
-        </w:rPr>
-      </w:pPr>
-      <w:hyperlink r:id="rId14" w:anchor="_Toc3987894" w:history="1">
+          <w:lang w:eastAsia="nl-BE"/>
+        </w:rPr>
+      </w:pPr>
+      <w:hyperlink w:anchor="_Toc30414294" w:history="1">
         <w:r>
           <w:rPr>
             <w:rStyle w:val="Hyperlink"/>
@@ -591,7 +555,6 @@
         </w:r>
         <w:r>
           <w:rPr>
-            <w:rStyle w:val="Hyperlink"/>
             <w:noProof/>
             <w:webHidden/>
           </w:rPr>
@@ -599,7 +562,6 @@
         </w:r>
         <w:r>
           <w:rPr>
-            <w:rStyle w:val="Hyperlink"/>
             <w:noProof/>
             <w:webHidden/>
           </w:rPr>
@@ -607,22 +569,19 @@
         </w:r>
         <w:r>
           <w:rPr>
-            <w:rStyle w:val="Hyperlink"/>
-            <w:noProof/>
-            <w:webHidden/>
-          </w:rPr>
-          <w:instrText xml:space="preserve"> PAGEREF _Toc3987894 \h </w:instrText>
-        </w:r>
-        <w:r>
-          <w:rPr>
-            <w:rStyle w:val="Hyperlink"/>
-            <w:noProof/>
-            <w:webHidden/>
-          </w:rPr>
-        </w:r>
-        <w:r>
-          <w:rPr>
-            <w:rStyle w:val="Hyperlink"/>
+            <w:noProof/>
+            <w:webHidden/>
+          </w:rPr>
+          <w:instrText xml:space="preserve"> PAGEREF _Toc30414294 \h </w:instrText>
+        </w:r>
+        <w:r>
+          <w:rPr>
+            <w:noProof/>
+            <w:webHidden/>
+          </w:rPr>
+        </w:r>
+        <w:r>
+          <w:rPr>
             <w:noProof/>
             <w:webHidden/>
           </w:rPr>
@@ -630,15 +589,13 @@
         </w:r>
         <w:r>
           <w:rPr>
-            <w:rStyle w:val="Hyperlink"/>
-            <w:noProof/>
-            <w:webHidden/>
-          </w:rPr>
-          <w:t>2</w:t>
-        </w:r>
-        <w:r>
-          <w:rPr>
-            <w:rStyle w:val="Hyperlink"/>
+            <w:noProof/>
+            <w:webHidden/>
+          </w:rPr>
+          <w:t>3</w:t>
+        </w:r>
+        <w:r>
+          <w:rPr>
             <w:noProof/>
             <w:webHidden/>
           </w:rPr>
@@ -650,18 +607,17 @@
       <w:pPr>
         <w:pStyle w:val="Inhopg2"/>
         <w:tabs>
-          <w:tab w:val="right" w:leader="dot" w:pos="9010"/>
+          <w:tab w:val="right" w:leader="dot" w:pos="9016"/>
         </w:tabs>
         <w:rPr>
           <w:rFonts w:asciiTheme="minorHAnsi" w:hAnsiTheme="minorHAnsi" w:cstheme="minorBidi"/>
           <w:iCs w:val="0"/>
           <w:noProof/>
           <w:color w:val="auto"/>
-          <w:szCs w:val="24"/>
-          <w:lang w:val="en-US"/>
-        </w:rPr>
-      </w:pPr>
-      <w:hyperlink r:id="rId15" w:anchor="_Toc3987895" w:history="1">
+          <w:lang w:eastAsia="nl-BE"/>
+        </w:rPr>
+      </w:pPr>
+      <w:hyperlink w:anchor="_Toc30414295" w:history="1">
         <w:r>
           <w:rPr>
             <w:rStyle w:val="Hyperlink"/>
@@ -672,7 +628,6 @@
         </w:r>
         <w:r>
           <w:rPr>
-            <w:rStyle w:val="Hyperlink"/>
             <w:noProof/>
             <w:webHidden/>
           </w:rPr>
@@ -680,7 +635,6 @@
         </w:r>
         <w:r>
           <w:rPr>
-            <w:rStyle w:val="Hyperlink"/>
             <w:noProof/>
             <w:webHidden/>
           </w:rPr>
@@ -688,22 +642,19 @@
         </w:r>
         <w:r>
           <w:rPr>
-            <w:rStyle w:val="Hyperlink"/>
-            <w:noProof/>
-            <w:webHidden/>
-          </w:rPr>
-          <w:instrText xml:space="preserve"> PAGEREF _Toc3987895 \h </w:instrText>
-        </w:r>
-        <w:r>
-          <w:rPr>
-            <w:rStyle w:val="Hyperlink"/>
-            <w:noProof/>
-            <w:webHidden/>
-          </w:rPr>
-        </w:r>
-        <w:r>
-          <w:rPr>
-            <w:rStyle w:val="Hyperlink"/>
+            <w:noProof/>
+            <w:webHidden/>
+          </w:rPr>
+          <w:instrText xml:space="preserve"> PAGEREF _Toc30414295 \h </w:instrText>
+        </w:r>
+        <w:r>
+          <w:rPr>
+            <w:noProof/>
+            <w:webHidden/>
+          </w:rPr>
+        </w:r>
+        <w:r>
+          <w:rPr>
             <w:noProof/>
             <w:webHidden/>
           </w:rPr>
@@ -711,15 +662,13 @@
         </w:r>
         <w:r>
           <w:rPr>
-            <w:rStyle w:val="Hyperlink"/>
-            <w:noProof/>
-            <w:webHidden/>
-          </w:rPr>
-          <w:t>2</w:t>
-        </w:r>
-        <w:r>
-          <w:rPr>
-            <w:rStyle w:val="Hyperlink"/>
+            <w:noProof/>
+            <w:webHidden/>
+          </w:rPr>
+          <w:t>3</w:t>
+        </w:r>
+        <w:r>
+          <w:rPr>
             <w:noProof/>
             <w:webHidden/>
           </w:rPr>
@@ -731,7 +680,7 @@
       <w:pPr>
         <w:pStyle w:val="Inhopg1"/>
         <w:tabs>
-          <w:tab w:val="right" w:leader="dot" w:pos="9010"/>
+          <w:tab w:val="right" w:leader="dot" w:pos="9016"/>
         </w:tabs>
         <w:rPr>
           <w:rFonts w:asciiTheme="minorHAnsi" w:hAnsiTheme="minorHAnsi" w:cstheme="minorBidi"/>
@@ -739,11 +688,10 @@
           <w:iCs w:val="0"/>
           <w:noProof/>
           <w:color w:val="auto"/>
-          <w:szCs w:val="24"/>
-          <w:lang w:val="en-US"/>
-        </w:rPr>
-      </w:pPr>
-      <w:hyperlink r:id="rId16" w:anchor="_Toc3987897" w:history="1">
+          <w:lang w:eastAsia="nl-BE"/>
+        </w:rPr>
+      </w:pPr>
+      <w:hyperlink w:anchor="_Toc30414296" w:history="1">
         <w:r>
           <w:rPr>
             <w:rStyle w:val="Hyperlink"/>
@@ -754,7 +702,6 @@
         </w:r>
         <w:r>
           <w:rPr>
-            <w:rStyle w:val="Hyperlink"/>
             <w:noProof/>
             <w:webHidden/>
           </w:rPr>
@@ -762,11 +709,44 @@
         </w:r>
         <w:r>
           <w:rPr>
-            <w:rStyle w:val="Hyperlink"/>
-            <w:noProof/>
-            <w:webHidden/>
-          </w:rPr>
-          <w:t>2</w:t>
+            <w:noProof/>
+            <w:webHidden/>
+          </w:rPr>
+          <w:fldChar w:fldCharType="begin"/>
+        </w:r>
+        <w:r>
+          <w:rPr>
+            <w:noProof/>
+            <w:webHidden/>
+          </w:rPr>
+          <w:instrText xml:space="preserve"> PAGEREF _Toc30414296 \h </w:instrText>
+        </w:r>
+        <w:r>
+          <w:rPr>
+            <w:noProof/>
+            <w:webHidden/>
+          </w:rPr>
+        </w:r>
+        <w:r>
+          <w:rPr>
+            <w:noProof/>
+            <w:webHidden/>
+          </w:rPr>
+          <w:fldChar w:fldCharType="separate"/>
+        </w:r>
+        <w:r>
+          <w:rPr>
+            <w:noProof/>
+            <w:webHidden/>
+          </w:rPr>
+          <w:t>3</w:t>
+        </w:r>
+        <w:r>
+          <w:rPr>
+            <w:noProof/>
+            <w:webHidden/>
+          </w:rPr>
+          <w:fldChar w:fldCharType="end"/>
         </w:r>
       </w:hyperlink>
     </w:p>
@@ -774,7 +754,7 @@
       <w:pPr>
         <w:pStyle w:val="Inhopg1"/>
         <w:tabs>
-          <w:tab w:val="right" w:leader="dot" w:pos="9010"/>
+          <w:tab w:val="right" w:leader="dot" w:pos="9016"/>
         </w:tabs>
         <w:rPr>
           <w:rFonts w:asciiTheme="minorHAnsi" w:hAnsiTheme="minorHAnsi" w:cstheme="minorBidi"/>
@@ -782,11 +762,10 @@
           <w:iCs w:val="0"/>
           <w:noProof/>
           <w:color w:val="auto"/>
-          <w:szCs w:val="24"/>
-          <w:lang w:val="en-US"/>
-        </w:rPr>
-      </w:pPr>
-      <w:hyperlink r:id="rId17" w:anchor="_Toc3987898" w:history="1">
+          <w:lang w:eastAsia="nl-BE"/>
+        </w:rPr>
+      </w:pPr>
+      <w:hyperlink w:anchor="_Toc30414297" w:history="1">
         <w:r>
           <w:rPr>
             <w:rStyle w:val="Hyperlink"/>
@@ -797,7 +776,6 @@
         </w:r>
         <w:r>
           <w:rPr>
-            <w:rStyle w:val="Hyperlink"/>
             <w:noProof/>
             <w:webHidden/>
           </w:rPr>
@@ -805,11 +783,44 @@
         </w:r>
         <w:r>
           <w:rPr>
-            <w:rStyle w:val="Hyperlink"/>
-            <w:noProof/>
-            <w:webHidden/>
-          </w:rPr>
-          <w:t>3</w:t>
+            <w:noProof/>
+            <w:webHidden/>
+          </w:rPr>
+          <w:fldChar w:fldCharType="begin"/>
+        </w:r>
+        <w:r>
+          <w:rPr>
+            <w:noProof/>
+            <w:webHidden/>
+          </w:rPr>
+          <w:instrText xml:space="preserve"> PAGEREF _Toc30414297 \h </w:instrText>
+        </w:r>
+        <w:r>
+          <w:rPr>
+            <w:noProof/>
+            <w:webHidden/>
+          </w:rPr>
+        </w:r>
+        <w:r>
+          <w:rPr>
+            <w:noProof/>
+            <w:webHidden/>
+          </w:rPr>
+          <w:fldChar w:fldCharType="separate"/>
+        </w:r>
+        <w:r>
+          <w:rPr>
+            <w:noProof/>
+            <w:webHidden/>
+          </w:rPr>
+          <w:t>4</w:t>
+        </w:r>
+        <w:r>
+          <w:rPr>
+            <w:noProof/>
+            <w:webHidden/>
+          </w:rPr>
+          <w:fldChar w:fldCharType="end"/>
         </w:r>
       </w:hyperlink>
     </w:p>
@@ -817,18 +828,17 @@
       <w:pPr>
         <w:pStyle w:val="Inhopg2"/>
         <w:tabs>
-          <w:tab w:val="right" w:leader="dot" w:pos="9010"/>
+          <w:tab w:val="right" w:leader="dot" w:pos="9016"/>
         </w:tabs>
         <w:rPr>
           <w:rFonts w:asciiTheme="minorHAnsi" w:hAnsiTheme="minorHAnsi" w:cstheme="minorBidi"/>
           <w:iCs w:val="0"/>
           <w:noProof/>
           <w:color w:val="auto"/>
-          <w:szCs w:val="24"/>
-          <w:lang w:val="en-US"/>
-        </w:rPr>
-      </w:pPr>
-      <w:hyperlink r:id="rId18" w:anchor="_Toc3987899" w:history="1">
+          <w:lang w:eastAsia="nl-BE"/>
+        </w:rPr>
+      </w:pPr>
+      <w:hyperlink w:anchor="_Toc30414298" w:history="1">
         <w:r>
           <w:rPr>
             <w:rStyle w:val="Hyperlink"/>
@@ -838,7 +848,6 @@
         </w:r>
         <w:r>
           <w:rPr>
-            <w:rStyle w:val="Hyperlink"/>
             <w:noProof/>
             <w:webHidden/>
           </w:rPr>
@@ -846,11 +855,44 @@
         </w:r>
         <w:r>
           <w:rPr>
-            <w:rStyle w:val="Hyperlink"/>
-            <w:noProof/>
-            <w:webHidden/>
-          </w:rPr>
-          <w:t>3</w:t>
+            <w:noProof/>
+            <w:webHidden/>
+          </w:rPr>
+          <w:fldChar w:fldCharType="begin"/>
+        </w:r>
+        <w:r>
+          <w:rPr>
+            <w:noProof/>
+            <w:webHidden/>
+          </w:rPr>
+          <w:instrText xml:space="preserve"> PAGEREF _Toc30414298 \h </w:instrText>
+        </w:r>
+        <w:r>
+          <w:rPr>
+            <w:noProof/>
+            <w:webHidden/>
+          </w:rPr>
+        </w:r>
+        <w:r>
+          <w:rPr>
+            <w:noProof/>
+            <w:webHidden/>
+          </w:rPr>
+          <w:fldChar w:fldCharType="separate"/>
+        </w:r>
+        <w:r>
+          <w:rPr>
+            <w:noProof/>
+            <w:webHidden/>
+          </w:rPr>
+          <w:t>4</w:t>
+        </w:r>
+        <w:r>
+          <w:rPr>
+            <w:noProof/>
+            <w:webHidden/>
+          </w:rPr>
+          <w:fldChar w:fldCharType="end"/>
         </w:r>
       </w:hyperlink>
     </w:p>
@@ -858,7 +900,7 @@
       <w:pPr>
         <w:pStyle w:val="Inhopg1"/>
         <w:tabs>
-          <w:tab w:val="right" w:leader="dot" w:pos="9010"/>
+          <w:tab w:val="right" w:leader="dot" w:pos="9016"/>
         </w:tabs>
         <w:rPr>
           <w:rFonts w:asciiTheme="minorHAnsi" w:hAnsiTheme="minorHAnsi" w:cstheme="minorBidi"/>
@@ -866,11 +908,10 @@
           <w:iCs w:val="0"/>
           <w:noProof/>
           <w:color w:val="auto"/>
-          <w:szCs w:val="24"/>
-          <w:lang w:val="en-US"/>
-        </w:rPr>
-      </w:pPr>
-      <w:hyperlink r:id="rId19" w:anchor="_Toc3987900" w:history="1">
+          <w:lang w:eastAsia="nl-BE"/>
+        </w:rPr>
+      </w:pPr>
+      <w:hyperlink w:anchor="_Toc30414299" w:history="1">
         <w:r>
           <w:rPr>
             <w:rStyle w:val="Hyperlink"/>
@@ -881,7 +922,6 @@
         </w:r>
         <w:r>
           <w:rPr>
-            <w:rStyle w:val="Hyperlink"/>
             <w:noProof/>
             <w:webHidden/>
           </w:rPr>
@@ -889,11 +929,44 @@
         </w:r>
         <w:r>
           <w:rPr>
-            <w:rStyle w:val="Hyperlink"/>
-            <w:noProof/>
-            <w:webHidden/>
-          </w:rPr>
-          <w:t>4</w:t>
+            <w:noProof/>
+            <w:webHidden/>
+          </w:rPr>
+          <w:fldChar w:fldCharType="begin"/>
+        </w:r>
+        <w:r>
+          <w:rPr>
+            <w:noProof/>
+            <w:webHidden/>
+          </w:rPr>
+          <w:instrText xml:space="preserve"> PAGEREF _Toc30414299 \h </w:instrText>
+        </w:r>
+        <w:r>
+          <w:rPr>
+            <w:noProof/>
+            <w:webHidden/>
+          </w:rPr>
+        </w:r>
+        <w:r>
+          <w:rPr>
+            <w:noProof/>
+            <w:webHidden/>
+          </w:rPr>
+          <w:fldChar w:fldCharType="separate"/>
+        </w:r>
+        <w:r>
+          <w:rPr>
+            <w:noProof/>
+            <w:webHidden/>
+          </w:rPr>
+          <w:t>5</w:t>
+        </w:r>
+        <w:r>
+          <w:rPr>
+            <w:noProof/>
+            <w:webHidden/>
+          </w:rPr>
+          <w:fldChar w:fldCharType="end"/>
         </w:r>
       </w:hyperlink>
     </w:p>
@@ -901,18 +974,17 @@
       <w:pPr>
         <w:pStyle w:val="Inhopg2"/>
         <w:tabs>
-          <w:tab w:val="right" w:leader="dot" w:pos="9010"/>
+          <w:tab w:val="right" w:leader="dot" w:pos="9016"/>
         </w:tabs>
         <w:rPr>
           <w:rFonts w:asciiTheme="minorHAnsi" w:hAnsiTheme="minorHAnsi" w:cstheme="minorBidi"/>
           <w:iCs w:val="0"/>
           <w:noProof/>
           <w:color w:val="auto"/>
-          <w:szCs w:val="24"/>
-          <w:lang w:val="en-US"/>
-        </w:rPr>
-      </w:pPr>
-      <w:hyperlink r:id="rId20" w:anchor="_Toc3987901" w:history="1">
+          <w:lang w:eastAsia="nl-BE"/>
+        </w:rPr>
+      </w:pPr>
+      <w:hyperlink w:anchor="_Toc30414300" w:history="1">
         <w:r>
           <w:rPr>
             <w:rStyle w:val="Hyperlink"/>
@@ -922,7 +994,6 @@
         </w:r>
         <w:r>
           <w:rPr>
-            <w:rStyle w:val="Hyperlink"/>
             <w:noProof/>
             <w:webHidden/>
           </w:rPr>
@@ -930,52 +1001,44 @@
         </w:r>
         <w:r>
           <w:rPr>
-            <w:rStyle w:val="Hyperlink"/>
-            <w:noProof/>
-            <w:webHidden/>
-          </w:rPr>
-          <w:t>4</w:t>
-        </w:r>
-      </w:hyperlink>
-    </w:p>
-    <w:p>
-      <w:pPr>
-        <w:pStyle w:val="Inhopg2"/>
-        <w:tabs>
-          <w:tab w:val="right" w:leader="dot" w:pos="9010"/>
-        </w:tabs>
-        <w:rPr>
-          <w:rFonts w:asciiTheme="minorHAnsi" w:hAnsiTheme="minorHAnsi" w:cstheme="minorBidi"/>
-          <w:iCs w:val="0"/>
-          <w:noProof/>
-          <w:color w:val="auto"/>
-          <w:szCs w:val="24"/>
-          <w:lang w:val="en-US"/>
-        </w:rPr>
-      </w:pPr>
-      <w:hyperlink r:id="rId21" w:anchor="_Toc3987902" w:history="1">
-        <w:r>
-          <w:rPr>
-            <w:rStyle w:val="Hyperlink"/>
-            <w:noProof/>
-          </w:rPr>
-          <w:t>Minimum Viable Product</w:t>
-        </w:r>
-        <w:r>
-          <w:rPr>
-            <w:rStyle w:val="Hyperlink"/>
-            <w:noProof/>
-            <w:webHidden/>
-          </w:rPr>
-          <w:tab/>
-        </w:r>
-        <w:r>
-          <w:rPr>
-            <w:rStyle w:val="Hyperlink"/>
-            <w:noProof/>
-            <w:webHidden/>
-          </w:rPr>
-          <w:t>4</w:t>
+            <w:noProof/>
+            <w:webHidden/>
+          </w:rPr>
+          <w:fldChar w:fldCharType="begin"/>
+        </w:r>
+        <w:r>
+          <w:rPr>
+            <w:noProof/>
+            <w:webHidden/>
+          </w:rPr>
+          <w:instrText xml:space="preserve"> PAGEREF _Toc30414300 \h </w:instrText>
+        </w:r>
+        <w:r>
+          <w:rPr>
+            <w:noProof/>
+            <w:webHidden/>
+          </w:rPr>
+        </w:r>
+        <w:r>
+          <w:rPr>
+            <w:noProof/>
+            <w:webHidden/>
+          </w:rPr>
+          <w:fldChar w:fldCharType="separate"/>
+        </w:r>
+        <w:r>
+          <w:rPr>
+            <w:noProof/>
+            <w:webHidden/>
+          </w:rPr>
+          <w:t>5</w:t>
+        </w:r>
+        <w:r>
+          <w:rPr>
+            <w:noProof/>
+            <w:webHidden/>
+          </w:rPr>
+          <w:fldChar w:fldCharType="end"/>
         </w:r>
       </w:hyperlink>
     </w:p>
@@ -983,7 +1046,7 @@
       <w:pPr>
         <w:pStyle w:val="Inhopg1"/>
         <w:tabs>
-          <w:tab w:val="right" w:leader="dot" w:pos="9010"/>
+          <w:tab w:val="right" w:leader="dot" w:pos="9016"/>
         </w:tabs>
         <w:rPr>
           <w:rFonts w:asciiTheme="minorHAnsi" w:hAnsiTheme="minorHAnsi" w:cstheme="minorBidi"/>
@@ -991,22 +1054,19 @@
           <w:iCs w:val="0"/>
           <w:noProof/>
           <w:color w:val="auto"/>
-          <w:szCs w:val="24"/>
-          <w:lang w:val="en-US"/>
-        </w:rPr>
-      </w:pPr>
-      <w:hyperlink r:id="rId22" w:anchor="_Toc3987903" w:history="1">
+          <w:lang w:eastAsia="nl-BE"/>
+        </w:rPr>
+      </w:pPr>
+      <w:hyperlink w:anchor="_Toc30414301" w:history="1">
         <w:r>
           <w:rPr>
             <w:rStyle w:val="Hyperlink"/>
             <w:noProof/>
-            <w:lang w:val="nl-NL"/>
-          </w:rPr>
-          <w:t>Flows</w:t>
-        </w:r>
-        <w:r>
-          <w:rPr>
-            <w:rStyle w:val="Hyperlink"/>
+          </w:rPr>
+          <w:t>Minimum Viable Product</w:t>
+        </w:r>
+        <w:r>
+          <w:rPr>
             <w:noProof/>
             <w:webHidden/>
           </w:rPr>
@@ -1014,11 +1074,44 @@
         </w:r>
         <w:r>
           <w:rPr>
-            <w:rStyle w:val="Hyperlink"/>
+            <w:noProof/>
+            <w:webHidden/>
+          </w:rPr>
+          <w:fldChar w:fldCharType="begin"/>
+        </w:r>
+        <w:r>
+          <w:rPr>
+            <w:noProof/>
+            <w:webHidden/>
+          </w:rPr>
+          <w:instrText xml:space="preserve"> PAGEREF _Toc30414301 \h </w:instrText>
+        </w:r>
+        <w:r>
+          <w:rPr>
+            <w:noProof/>
+            <w:webHidden/>
+          </w:rPr>
+        </w:r>
+        <w:r>
+          <w:rPr>
+            <w:noProof/>
+            <w:webHidden/>
+          </w:rPr>
+          <w:fldChar w:fldCharType="separate"/>
+        </w:r>
+        <w:r>
+          <w:rPr>
             <w:noProof/>
             <w:webHidden/>
           </w:rPr>
           <w:t>5</w:t>
+        </w:r>
+        <w:r>
+          <w:rPr>
+            <w:noProof/>
+            <w:webHidden/>
+          </w:rPr>
+          <w:fldChar w:fldCharType="end"/>
         </w:r>
       </w:hyperlink>
     </w:p>
@@ -1026,7 +1119,7 @@
       <w:pPr>
         <w:pStyle w:val="Inhopg1"/>
         <w:tabs>
-          <w:tab w:val="right" w:leader="dot" w:pos="9010"/>
+          <w:tab w:val="right" w:leader="dot" w:pos="9016"/>
         </w:tabs>
         <w:rPr>
           <w:rFonts w:asciiTheme="minorHAnsi" w:hAnsiTheme="minorHAnsi" w:cstheme="minorBidi"/>
@@ -1034,22 +1127,20 @@
           <w:iCs w:val="0"/>
           <w:noProof/>
           <w:color w:val="auto"/>
-          <w:szCs w:val="24"/>
-          <w:lang w:val="en-US"/>
-        </w:rPr>
-      </w:pPr>
-      <w:hyperlink r:id="rId23" w:anchor="_Toc3987904" w:history="1">
+          <w:lang w:eastAsia="nl-BE"/>
+        </w:rPr>
+      </w:pPr>
+      <w:hyperlink w:anchor="_Toc30414302" w:history="1">
         <w:r>
           <w:rPr>
             <w:rStyle w:val="Hyperlink"/>
             <w:noProof/>
             <w:lang w:val="nl-NL"/>
           </w:rPr>
-          <w:t>Wireframes</w:t>
-        </w:r>
-        <w:r>
-          <w:rPr>
-            <w:rStyle w:val="Hyperlink"/>
+          <w:t>Flows</w:t>
+        </w:r>
+        <w:r>
+          <w:rPr>
             <w:noProof/>
             <w:webHidden/>
           </w:rPr>
@@ -1057,31 +1148,52 @@
         </w:r>
         <w:r>
           <w:rPr>
-            <w:rStyle w:val="Hyperlink"/>
+            <w:noProof/>
+            <w:webHidden/>
+          </w:rPr>
+          <w:fldChar w:fldCharType="begin"/>
+        </w:r>
+        <w:r>
+          <w:rPr>
+            <w:noProof/>
+            <w:webHidden/>
+          </w:rPr>
+          <w:instrText xml:space="preserve"> PAGEREF _Toc30414302 \h </w:instrText>
+        </w:r>
+        <w:r>
+          <w:rPr>
+            <w:noProof/>
+            <w:webHidden/>
+          </w:rPr>
+        </w:r>
+        <w:r>
+          <w:rPr>
+            <w:noProof/>
+            <w:webHidden/>
+          </w:rPr>
+          <w:fldChar w:fldCharType="separate"/>
+        </w:r>
+        <w:r>
+          <w:rPr>
             <w:noProof/>
             <w:webHidden/>
           </w:rPr>
           <w:t>6</w:t>
         </w:r>
+        <w:r>
+          <w:rPr>
+            <w:noProof/>
+            <w:webHidden/>
+          </w:rPr>
+          <w:fldChar w:fldCharType="end"/>
+        </w:r>
       </w:hyperlink>
-      <w:r>
-        <w:rPr>
-          <w:noProof/>
-        </w:rPr>
-        <w:t>-</w:t>
-      </w:r>
-      <w:r>
-        <w:rPr>
-          <w:noProof/>
-        </w:rPr>
-        <w:t>9</w:t>
-      </w:r>
     </w:p>
     <w:p>
       <w:pPr>
         <w:pStyle w:val="Inhopg1"/>
         <w:tabs>
-          <w:tab w:val="right" w:leader="dot" w:pos="9010"/>
+          <w:tab w:val="right" w:leader="dot" w:pos="9016"/>
         </w:tabs>
         <w:rPr>
           <w:rFonts w:asciiTheme="minorHAnsi" w:hAnsiTheme="minorHAnsi" w:cstheme="minorBidi"/>
@@ -1089,22 +1201,20 @@
           <w:iCs w:val="0"/>
           <w:noProof/>
           <w:color w:val="auto"/>
-          <w:szCs w:val="24"/>
-          <w:lang w:val="en-US"/>
-        </w:rPr>
-      </w:pPr>
-      <w:hyperlink r:id="rId24" w:anchor="_Toc3987905" w:history="1">
+          <w:lang w:eastAsia="nl-BE"/>
+        </w:rPr>
+      </w:pPr>
+      <w:hyperlink w:anchor="_Toc30414303" w:history="1">
         <w:r>
           <w:rPr>
             <w:rStyle w:val="Hyperlink"/>
             <w:noProof/>
             <w:lang w:val="nl-NL"/>
           </w:rPr>
-          <w:t>Testresultaten</w:t>
-        </w:r>
-        <w:r>
-          <w:rPr>
-            <w:rStyle w:val="Hyperlink"/>
+          <w:t>Wireframes</w:t>
+        </w:r>
+        <w:r>
+          <w:rPr>
             <w:noProof/>
             <w:webHidden/>
           </w:rPr>
@@ -1112,19 +1222,44 @@
         </w:r>
         <w:r>
           <w:rPr>
-            <w:rStyle w:val="Hyperlink"/>
-            <w:noProof/>
-            <w:webHidden/>
-          </w:rPr>
-          <w:t>10-</w:t>
-        </w:r>
-        <w:r>
-          <w:rPr>
-            <w:rStyle w:val="Hyperlink"/>
-            <w:noProof/>
-            <w:webHidden/>
-          </w:rPr>
-          <w:t>12</w:t>
+            <w:noProof/>
+            <w:webHidden/>
+          </w:rPr>
+          <w:fldChar w:fldCharType="begin"/>
+        </w:r>
+        <w:r>
+          <w:rPr>
+            <w:noProof/>
+            <w:webHidden/>
+          </w:rPr>
+          <w:instrText xml:space="preserve"> PAGEREF _Toc30414303 \h </w:instrText>
+        </w:r>
+        <w:r>
+          <w:rPr>
+            <w:noProof/>
+            <w:webHidden/>
+          </w:rPr>
+        </w:r>
+        <w:r>
+          <w:rPr>
+            <w:noProof/>
+            <w:webHidden/>
+          </w:rPr>
+          <w:fldChar w:fldCharType="separate"/>
+        </w:r>
+        <w:r>
+          <w:rPr>
+            <w:noProof/>
+            <w:webHidden/>
+          </w:rPr>
+          <w:t>7</w:t>
+        </w:r>
+        <w:r>
+          <w:rPr>
+            <w:noProof/>
+            <w:webHidden/>
+          </w:rPr>
+          <w:fldChar w:fldCharType="end"/>
         </w:r>
       </w:hyperlink>
     </w:p>
@@ -1132,46 +1267,7 @@
       <w:pPr>
         <w:pStyle w:val="Inhopg1"/>
         <w:tabs>
-          <w:tab w:val="right" w:leader="dot" w:pos="9010"/>
-        </w:tabs>
-        <w:rPr>
-          <w:rStyle w:val="Hyperlink"/>
-          <w:noProof/>
-        </w:rPr>
-      </w:pPr>
-      <w:r>
-        <w:rPr>
-          <w:noProof/>
-        </w:rPr>
-        <w:t>Kleurschema</w:t>
-      </w:r>
-      <w:r>
-        <w:rPr>
-          <w:noProof/>
-          <w:webHidden/>
-        </w:rPr>
-        <w:tab/>
-      </w:r>
-      <w:r>
-        <w:rPr>
-          <w:noProof/>
-          <w:webHidden/>
-        </w:rPr>
-        <w:t>1</w:t>
-      </w:r>
-      <w:r>
-        <w:rPr>
-          <w:noProof/>
-          <w:webHidden/>
-        </w:rPr>
-        <w:t>3</w:t>
-      </w:r>
-    </w:p>
-    <w:p>
-      <w:pPr>
-        <w:pStyle w:val="Inhopg1"/>
-        <w:tabs>
-          <w:tab w:val="right" w:leader="dot" w:pos="9010"/>
+          <w:tab w:val="right" w:leader="dot" w:pos="9016"/>
         </w:tabs>
         <w:rPr>
           <w:rFonts w:asciiTheme="minorHAnsi" w:hAnsiTheme="minorHAnsi" w:cstheme="minorBidi"/>
@@ -1179,21 +1275,20 @@
           <w:iCs w:val="0"/>
           <w:noProof/>
           <w:color w:val="auto"/>
-          <w:szCs w:val="24"/>
-          <w:lang w:val="en-US"/>
-        </w:rPr>
-      </w:pPr>
-      <w:hyperlink r:id="rId25" w:anchor="_Toc3987909" w:history="1">
+          <w:lang w:eastAsia="nl-BE"/>
+        </w:rPr>
+      </w:pPr>
+      <w:hyperlink w:anchor="_Toc30414304" w:history="1">
         <w:r>
           <w:rPr>
             <w:rStyle w:val="Hyperlink"/>
             <w:noProof/>
-          </w:rPr>
-          <w:t>Typografie</w:t>
-        </w:r>
-        <w:r>
-          <w:rPr>
-            <w:rStyle w:val="Hyperlink"/>
+            <w:lang w:val="nl-NL"/>
+          </w:rPr>
+          <w:t>Testresultaten</w:t>
+        </w:r>
+        <w:r>
+          <w:rPr>
             <w:noProof/>
             <w:webHidden/>
           </w:rPr>
@@ -1201,11 +1296,44 @@
         </w:r>
         <w:r>
           <w:rPr>
-            <w:rStyle w:val="Hyperlink"/>
-            <w:noProof/>
-            <w:webHidden/>
-          </w:rPr>
-          <w:t>13</w:t>
+            <w:noProof/>
+            <w:webHidden/>
+          </w:rPr>
+          <w:fldChar w:fldCharType="begin"/>
+        </w:r>
+        <w:r>
+          <w:rPr>
+            <w:noProof/>
+            <w:webHidden/>
+          </w:rPr>
+          <w:instrText xml:space="preserve"> PAGEREF _Toc30414304 \h </w:instrText>
+        </w:r>
+        <w:r>
+          <w:rPr>
+            <w:noProof/>
+            <w:webHidden/>
+          </w:rPr>
+        </w:r>
+        <w:r>
+          <w:rPr>
+            <w:noProof/>
+            <w:webHidden/>
+          </w:rPr>
+          <w:fldChar w:fldCharType="separate"/>
+        </w:r>
+        <w:r>
+          <w:rPr>
+            <w:noProof/>
+            <w:webHidden/>
+          </w:rPr>
+          <w:t>10</w:t>
+        </w:r>
+        <w:r>
+          <w:rPr>
+            <w:noProof/>
+            <w:webHidden/>
+          </w:rPr>
+          <w:fldChar w:fldCharType="end"/>
         </w:r>
       </w:hyperlink>
     </w:p>
@@ -1213,7 +1341,7 @@
       <w:pPr>
         <w:pStyle w:val="Inhopg1"/>
         <w:tabs>
-          <w:tab w:val="right" w:leader="dot" w:pos="9010"/>
+          <w:tab w:val="right" w:leader="dot" w:pos="9016"/>
         </w:tabs>
         <w:rPr>
           <w:rFonts w:asciiTheme="minorHAnsi" w:hAnsiTheme="minorHAnsi" w:cstheme="minorBidi"/>
@@ -1221,21 +1349,19 @@
           <w:iCs w:val="0"/>
           <w:noProof/>
           <w:color w:val="auto"/>
-          <w:szCs w:val="24"/>
-          <w:lang w:val="en-US"/>
-        </w:rPr>
-      </w:pPr>
-      <w:hyperlink r:id="rId26" w:anchor="_Toc3987908" w:history="1">
+          <w:lang w:eastAsia="nl-BE"/>
+        </w:rPr>
+      </w:pPr>
+      <w:hyperlink w:anchor="_Toc30414305" w:history="1">
         <w:r>
           <w:rPr>
             <w:rStyle w:val="Hyperlink"/>
             <w:noProof/>
           </w:rPr>
-          <w:t>Contrast test</w:t>
-        </w:r>
-        <w:r>
-          <w:rPr>
-            <w:rStyle w:val="Hyperlink"/>
+          <w:t>Kleurschema</w:t>
+        </w:r>
+        <w:r>
+          <w:rPr>
             <w:noProof/>
             <w:webHidden/>
           </w:rPr>
@@ -1243,11 +1369,44 @@
         </w:r>
         <w:r>
           <w:rPr>
-            <w:rStyle w:val="Hyperlink"/>
-            <w:noProof/>
-            <w:webHidden/>
-          </w:rPr>
-          <w:t>14</w:t>
+            <w:noProof/>
+            <w:webHidden/>
+          </w:rPr>
+          <w:fldChar w:fldCharType="begin"/>
+        </w:r>
+        <w:r>
+          <w:rPr>
+            <w:noProof/>
+            <w:webHidden/>
+          </w:rPr>
+          <w:instrText xml:space="preserve"> PAGEREF _Toc30414305 \h </w:instrText>
+        </w:r>
+        <w:r>
+          <w:rPr>
+            <w:noProof/>
+            <w:webHidden/>
+          </w:rPr>
+        </w:r>
+        <w:r>
+          <w:rPr>
+            <w:noProof/>
+            <w:webHidden/>
+          </w:rPr>
+          <w:fldChar w:fldCharType="separate"/>
+        </w:r>
+        <w:r>
+          <w:rPr>
+            <w:noProof/>
+            <w:webHidden/>
+          </w:rPr>
+          <w:t>13</w:t>
+        </w:r>
+        <w:r>
+          <w:rPr>
+            <w:noProof/>
+            <w:webHidden/>
+          </w:rPr>
+          <w:fldChar w:fldCharType="end"/>
         </w:r>
       </w:hyperlink>
     </w:p>
@@ -1255,7 +1414,7 @@
       <w:pPr>
         <w:pStyle w:val="Inhopg1"/>
         <w:tabs>
-          <w:tab w:val="right" w:leader="dot" w:pos="9010"/>
+          <w:tab w:val="right" w:leader="dot" w:pos="9016"/>
         </w:tabs>
         <w:rPr>
           <w:rFonts w:asciiTheme="minorHAnsi" w:hAnsiTheme="minorHAnsi" w:cstheme="minorBidi"/>
@@ -1263,21 +1422,165 @@
           <w:iCs w:val="0"/>
           <w:noProof/>
           <w:color w:val="auto"/>
-          <w:szCs w:val="24"/>
-          <w:lang w:val="en-US"/>
-        </w:rPr>
-      </w:pPr>
-      <w:hyperlink r:id="rId27" w:anchor="_Toc3987911" w:history="1">
+          <w:lang w:eastAsia="nl-BE"/>
+        </w:rPr>
+      </w:pPr>
+      <w:hyperlink w:anchor="_Toc30414306" w:history="1">
         <w:r>
           <w:rPr>
             <w:rStyle w:val="Hyperlink"/>
             <w:noProof/>
           </w:rPr>
+          <w:t>Typografie</w:t>
+        </w:r>
+        <w:r>
+          <w:rPr>
+            <w:noProof/>
+            <w:webHidden/>
+          </w:rPr>
+          <w:tab/>
+        </w:r>
+        <w:r>
+          <w:rPr>
+            <w:noProof/>
+            <w:webHidden/>
+          </w:rPr>
+          <w:fldChar w:fldCharType="begin"/>
+        </w:r>
+        <w:r>
+          <w:rPr>
+            <w:noProof/>
+            <w:webHidden/>
+          </w:rPr>
+          <w:instrText xml:space="preserve"> PAGEREF _Toc30414306 \h </w:instrText>
+        </w:r>
+        <w:r>
+          <w:rPr>
+            <w:noProof/>
+            <w:webHidden/>
+          </w:rPr>
+        </w:r>
+        <w:r>
+          <w:rPr>
+            <w:noProof/>
+            <w:webHidden/>
+          </w:rPr>
+          <w:fldChar w:fldCharType="separate"/>
+        </w:r>
+        <w:r>
+          <w:rPr>
+            <w:noProof/>
+            <w:webHidden/>
+          </w:rPr>
+          <w:t>13</w:t>
+        </w:r>
+        <w:r>
+          <w:rPr>
+            <w:noProof/>
+            <w:webHidden/>
+          </w:rPr>
+          <w:fldChar w:fldCharType="end"/>
+        </w:r>
+      </w:hyperlink>
+    </w:p>
+    <w:p>
+      <w:pPr>
+        <w:pStyle w:val="Inhopg1"/>
+        <w:tabs>
+          <w:tab w:val="right" w:leader="dot" w:pos="9016"/>
+        </w:tabs>
+        <w:rPr>
+          <w:rFonts w:asciiTheme="minorHAnsi" w:hAnsiTheme="minorHAnsi" w:cstheme="minorBidi"/>
+          <w:bCs w:val="0"/>
+          <w:iCs w:val="0"/>
+          <w:noProof/>
+          <w:color w:val="auto"/>
+          <w:lang w:eastAsia="nl-BE"/>
+        </w:rPr>
+      </w:pPr>
+      <w:hyperlink w:anchor="_Toc30414307" w:history="1">
+        <w:r>
+          <w:rPr>
+            <w:rStyle w:val="Hyperlink"/>
+            <w:noProof/>
+          </w:rPr>
+          <w:t>Contrast test</w:t>
+        </w:r>
+        <w:r>
+          <w:rPr>
+            <w:noProof/>
+            <w:webHidden/>
+          </w:rPr>
+          <w:tab/>
+        </w:r>
+        <w:r>
+          <w:rPr>
+            <w:noProof/>
+            <w:webHidden/>
+          </w:rPr>
+          <w:fldChar w:fldCharType="begin"/>
+        </w:r>
+        <w:r>
+          <w:rPr>
+            <w:noProof/>
+            <w:webHidden/>
+          </w:rPr>
+          <w:instrText xml:space="preserve"> PAGEREF _Toc30414307 \h </w:instrText>
+        </w:r>
+        <w:r>
+          <w:rPr>
+            <w:noProof/>
+            <w:webHidden/>
+          </w:rPr>
+        </w:r>
+        <w:r>
+          <w:rPr>
+            <w:noProof/>
+            <w:webHidden/>
+          </w:rPr>
+          <w:fldChar w:fldCharType="separate"/>
+        </w:r>
+        <w:r>
+          <w:rPr>
+            <w:noProof/>
+            <w:webHidden/>
+          </w:rPr>
+          <w:t>14</w:t>
+        </w:r>
+        <w:r>
+          <w:rPr>
+            <w:noProof/>
+            <w:webHidden/>
+          </w:rPr>
+          <w:fldChar w:fldCharType="end"/>
+        </w:r>
+      </w:hyperlink>
+    </w:p>
+    <w:p>
+      <w:pPr>
+        <w:pStyle w:val="Inhopg1"/>
+        <w:tabs>
+          <w:tab w:val="right" w:leader="dot" w:pos="9016"/>
+        </w:tabs>
+        <w:rPr>
+          <w:rFonts w:asciiTheme="minorHAnsi" w:hAnsiTheme="minorHAnsi" w:cstheme="minorBidi"/>
+          <w:bCs w:val="0"/>
+          <w:iCs w:val="0"/>
+          <w:noProof/>
+          <w:color w:val="auto"/>
+          <w:lang w:eastAsia="nl-BE"/>
+        </w:rPr>
+      </w:pPr>
+      <w:hyperlink w:anchor="_Toc30414308" w:history="1">
+        <w:r>
+          <w:rPr>
+            <w:rStyle w:val="Hyperlink"/>
+            <w:noProof/>
+          </w:rPr>
           <w:t>Bronnen</w:t>
         </w:r>
         <w:r>
           <w:rPr>
-            <w:rStyle w:val="Hyperlink"/>
             <w:noProof/>
             <w:webHidden/>
           </w:rPr>
@@ -1285,11 +1588,44 @@
         </w:r>
         <w:r>
           <w:rPr>
-            <w:rStyle w:val="Hyperlink"/>
+            <w:noProof/>
+            <w:webHidden/>
+          </w:rPr>
+          <w:fldChar w:fldCharType="begin"/>
+        </w:r>
+        <w:r>
+          <w:rPr>
+            <w:noProof/>
+            <w:webHidden/>
+          </w:rPr>
+          <w:instrText xml:space="preserve"> PAGEREF _Toc30414308 \h </w:instrText>
+        </w:r>
+        <w:r>
+          <w:rPr>
+            <w:noProof/>
+            <w:webHidden/>
+          </w:rPr>
+        </w:r>
+        <w:r>
+          <w:rPr>
+            <w:noProof/>
+            <w:webHidden/>
+          </w:rPr>
+          <w:fldChar w:fldCharType="separate"/>
+        </w:r>
+        <w:r>
+          <w:rPr>
             <w:noProof/>
             <w:webHidden/>
           </w:rPr>
           <w:t>15</w:t>
+        </w:r>
+        <w:r>
+          <w:rPr>
+            <w:noProof/>
+            <w:webHidden/>
+          </w:rPr>
+          <w:fldChar w:fldCharType="end"/>
         </w:r>
       </w:hyperlink>
     </w:p>
@@ -1357,14 +1693,14 @@
           <w:lang w:val="nl-NL"/>
         </w:rPr>
       </w:pPr>
-      <w:bookmarkStart w:id="1" w:name="_Toc3987892"/>
+      <w:bookmarkStart w:id="0" w:name="_Toc30414292"/>
       <w:r>
         <w:rPr>
           <w:lang w:val="nl-NL"/>
         </w:rPr>
         <w:t>Probleemstelling</w:t>
       </w:r>
-      <w:bookmarkEnd w:id="1"/>
+      <w:bookmarkEnd w:id="0"/>
     </w:p>
     <w:p>
       <w:pPr>
@@ -1374,7 +1710,6 @@
           <w:lang w:val="nl-NL"/>
         </w:rPr>
       </w:pPr>
-      <w:bookmarkStart w:id="2" w:name="_Toc3987893"/>
       <w:r>
         <w:rPr>
           <w:i/>
@@ -1406,13 +1741,14 @@
           <w:lang w:val="nl-NL"/>
         </w:rPr>
       </w:pPr>
+      <w:bookmarkStart w:id="1" w:name="_Toc30414293"/>
       <w:r>
         <w:rPr>
           <w:lang w:val="nl-NL"/>
         </w:rPr>
         <w:t>Oplossing</w:t>
       </w:r>
-      <w:bookmarkEnd w:id="2"/>
+      <w:bookmarkEnd w:id="1"/>
     </w:p>
     <w:p>
       <w:pPr>
@@ -1422,7 +1758,7 @@
           <w:lang w:val="nl-BE"/>
         </w:rPr>
       </w:pPr>
-      <w:bookmarkStart w:id="3" w:name="_Toc3987894"/>
+      <w:bookmarkStart w:id="2" w:name="_Toc30414294"/>
       <w:r>
         <w:rPr>
           <w:rFonts w:eastAsiaTheme="minorHAnsi" w:cstheme="minorBidi"/>
@@ -1430,7 +1766,7 @@
         </w:rPr>
         <w:t>Projectresultaat</w:t>
       </w:r>
-      <w:bookmarkEnd w:id="3"/>
+      <w:bookmarkEnd w:id="2"/>
       <w:r>
         <w:rPr>
           <w:rFonts w:eastAsiaTheme="minorHAnsi" w:cstheme="minorBidi"/>
@@ -1460,7 +1796,6 @@
           <w:lang w:val="nl-NL"/>
         </w:rPr>
       </w:pPr>
-      <w:bookmarkStart w:id="4" w:name="_Toc3987895"/>
       <w:r>
         <w:rPr>
           <w:i/>
@@ -1539,6 +1874,7 @@
           <w:lang w:val="nl-BE"/>
         </w:rPr>
       </w:pPr>
+      <w:bookmarkStart w:id="3" w:name="_Toc30414295"/>
       <w:r>
         <w:rPr>
           <w:rFonts w:eastAsiaTheme="minorHAnsi" w:cstheme="minorBidi"/>
@@ -1546,7 +1882,7 @@
         </w:rPr>
         <w:t>Functionele eisen</w:t>
       </w:r>
-      <w:bookmarkEnd w:id="4"/>
+      <w:bookmarkEnd w:id="3"/>
     </w:p>
     <w:p>
       <w:pPr>
@@ -1607,42 +1943,42 @@
       <w:r>
         <w:t xml:space="preserve"> mobile game worden</w:t>
       </w:r>
-      <w:bookmarkStart w:id="5" w:name="_gjdgxs"/>
+      <w:bookmarkStart w:id="4" w:name="_gjdgxs"/>
+      <w:bookmarkEnd w:id="4"/>
+      <w:r>
+        <w:t>, geschreven in HTML, CSS en</w:t>
+      </w:r>
+      <w:r>
+        <w:t xml:space="preserve"> </w:t>
+      </w:r>
+      <w:proofErr w:type="spellStart"/>
+      <w:r>
+        <w:t>JavaScript</w:t>
+      </w:r>
+      <w:proofErr w:type="spellEnd"/>
+    </w:p>
+    <w:p>
+      <w:pPr>
+        <w:rPr>
+          <w:lang w:val="nl-BE"/>
+        </w:rPr>
+      </w:pPr>
+    </w:p>
+    <w:p>
+      <w:pPr>
+        <w:pStyle w:val="Kop1"/>
+        <w:rPr>
+          <w:lang w:val="nl-NL"/>
+        </w:rPr>
+      </w:pPr>
+      <w:bookmarkStart w:id="5" w:name="_Toc30414296"/>
+      <w:r>
+        <w:rPr>
+          <w:lang w:val="nl-NL"/>
+        </w:rPr>
+        <w:t>Doelgroep</w:t>
+      </w:r>
       <w:bookmarkEnd w:id="5"/>
-      <w:r>
-        <w:t>, geschreven in HTML, CSS en</w:t>
-      </w:r>
-      <w:r>
-        <w:t xml:space="preserve"> </w:t>
-      </w:r>
-      <w:proofErr w:type="spellStart"/>
-      <w:r>
-        <w:t>JavaScript</w:t>
-      </w:r>
-      <w:proofErr w:type="spellEnd"/>
-    </w:p>
-    <w:p>
-      <w:pPr>
-        <w:rPr>
-          <w:lang w:val="nl-BE"/>
-        </w:rPr>
-      </w:pPr>
-    </w:p>
-    <w:p>
-      <w:pPr>
-        <w:pStyle w:val="Kop1"/>
-        <w:rPr>
-          <w:lang w:val="nl-NL"/>
-        </w:rPr>
-      </w:pPr>
-      <w:bookmarkStart w:id="6" w:name="_Toc3987897"/>
-      <w:r>
-        <w:rPr>
-          <w:lang w:val="nl-NL"/>
-        </w:rPr>
-        <w:t>Doelgroep</w:t>
-      </w:r>
-      <w:bookmarkEnd w:id="6"/>
     </w:p>
     <w:p>
       <w:pPr>
@@ -1712,17 +2048,18 @@
           <w:lang w:val="nl-NL"/>
         </w:rPr>
       </w:pPr>
-      <w:bookmarkStart w:id="7" w:name="_Toc3987898"/>
+      <w:bookmarkStart w:id="6" w:name="_Toc30414297"/>
+      <w:bookmarkStart w:id="7" w:name="_GoBack"/>
+      <w:bookmarkEnd w:id="7"/>
       <w:proofErr w:type="gramStart"/>
       <w:r>
         <w:rPr>
-          <w:highlight w:val="green"/>
           <w:lang w:val="nl-NL"/>
         </w:rPr>
         <w:lastRenderedPageBreak/>
         <w:t>Concurrentie analyse</w:t>
       </w:r>
-      <w:bookmarkEnd w:id="7"/>
+      <w:bookmarkEnd w:id="6"/>
       <w:proofErr w:type="gramEnd"/>
     </w:p>
     <w:p>
@@ -2174,7 +2511,6 @@
           <w:lang w:val="nl-BE"/>
         </w:rPr>
       </w:pPr>
-      <w:bookmarkStart w:id="8" w:name="_Toc3987899"/>
       <w:r>
         <w:rPr>
           <w:lang w:val="nl-BE"/>
@@ -2227,6 +2563,7 @@
           <w:lang w:val="nl-BE"/>
         </w:rPr>
       </w:pPr>
+      <w:bookmarkStart w:id="8" w:name="_Toc30414298"/>
       <w:r>
         <w:rPr>
           <w:lang w:val="nl-BE"/>
@@ -2328,7 +2665,7 @@
           <w:lang w:val="nl-NL"/>
         </w:rPr>
       </w:pPr>
-      <w:bookmarkStart w:id="9" w:name="_Toc3987900"/>
+      <w:bookmarkStart w:id="9" w:name="_Toc30414299"/>
       <w:r>
         <w:rPr>
           <w:lang w:val="nl-NL"/>
@@ -2345,7 +2682,7 @@
           <w:lang w:val="nl-BE"/>
         </w:rPr>
       </w:pPr>
-      <w:bookmarkStart w:id="10" w:name="_Toc3987901"/>
+      <w:bookmarkStart w:id="10" w:name="_Toc30414300"/>
       <w:r>
         <w:rPr>
           <w:lang w:val="nl-BE"/>
@@ -2465,7 +2802,7 @@
           <w:i/>
         </w:rPr>
       </w:pPr>
-      <w:bookmarkStart w:id="11" w:name="_Toc3987902"/>
+      <w:bookmarkStart w:id="11" w:name="_Toc30414301"/>
       <w:r>
         <w:t>Minimum Viable Product</w:t>
       </w:r>
@@ -2661,7 +2998,6 @@
           <w:lang w:val="nl-NL"/>
         </w:rPr>
       </w:pPr>
-      <w:bookmarkStart w:id="12" w:name="_Toc3987903"/>
       <w:r>
         <w:rPr>
           <w:lang w:val="nl-NL"/>
@@ -2676,6 +3012,7 @@
           <w:lang w:val="nl-NL"/>
         </w:rPr>
       </w:pPr>
+      <w:bookmarkStart w:id="12" w:name="_Toc30414302"/>
       <w:proofErr w:type="spellStart"/>
       <w:r>
         <w:rPr>
@@ -2713,7 +3050,7 @@
                     <pic:cNvPicPr/>
                   </pic:nvPicPr>
                   <pic:blipFill>
-                    <a:blip r:embed="rId28"/>
+                    <a:blip r:embed="rId12"/>
                     <a:stretch>
                       <a:fillRect/>
                     </a:stretch>
@@ -3045,7 +3382,6 @@
         </w:rPr>
         <w:br w:type="page"/>
       </w:r>
-      <w:bookmarkStart w:id="13" w:name="_Toc3987904"/>
     </w:p>
     <w:p>
       <w:pPr>
@@ -3055,6 +3391,7 @@
           <w:lang w:val="nl-NL"/>
         </w:rPr>
       </w:pPr>
+      <w:bookmarkStart w:id="13" w:name="_Toc30414303"/>
       <w:proofErr w:type="spellStart"/>
       <w:r>
         <w:rPr>
@@ -3063,7 +3400,6 @@
         <w:lastRenderedPageBreak/>
         <w:t>Wireframes</w:t>
       </w:r>
-      <w:bookmarkStart w:id="14" w:name="_Toc3987905"/>
       <w:bookmarkEnd w:id="13"/>
       <w:proofErr w:type="spellEnd"/>
     </w:p>
@@ -3103,7 +3439,7 @@
                     </pic:cNvPicPr>
                   </pic:nvPicPr>
                   <pic:blipFill>
-                    <a:blip r:embed="rId29" cstate="print">
+                    <a:blip r:embed="rId13" cstate="print">
                       <a:extLst>
                         <a:ext uri="{28A0092B-C50C-407E-A947-70E740481C1C}">
                           <a14:useLocalDpi xmlns:a14="http://schemas.microsoft.com/office/drawing/2010/main" val="0"/>
@@ -3182,7 +3518,7 @@
                     </pic:cNvPicPr>
                   </pic:nvPicPr>
                   <pic:blipFill>
-                    <a:blip r:embed="rId30" cstate="print">
+                    <a:blip r:embed="rId14" cstate="print">
                       <a:extLst>
                         <a:ext uri="{28A0092B-C50C-407E-A947-70E740481C1C}">
                           <a14:useLocalDpi xmlns:a14="http://schemas.microsoft.com/office/drawing/2010/main" val="0"/>
@@ -3249,7 +3585,7 @@
                     </pic:cNvPicPr>
                   </pic:nvPicPr>
                   <pic:blipFill>
-                    <a:blip r:embed="rId31" cstate="print">
+                    <a:blip r:embed="rId15" cstate="print">
                       <a:extLst>
                         <a:ext uri="{28A0092B-C50C-407E-A947-70E740481C1C}">
                           <a14:useLocalDpi xmlns:a14="http://schemas.microsoft.com/office/drawing/2010/main" val="0"/>
@@ -3335,7 +3671,7 @@
                     </pic:cNvPicPr>
                   </pic:nvPicPr>
                   <pic:blipFill>
-                    <a:blip r:embed="rId32" cstate="print">
+                    <a:blip r:embed="rId16" cstate="print">
                       <a:extLst>
                         <a:ext uri="{28A0092B-C50C-407E-A947-70E740481C1C}">
                           <a14:useLocalDpi xmlns:a14="http://schemas.microsoft.com/office/drawing/2010/main" val="0"/>
@@ -3402,7 +3738,7 @@
                     </pic:cNvPicPr>
                   </pic:nvPicPr>
                   <pic:blipFill>
-                    <a:blip r:embed="rId33" cstate="print">
+                    <a:blip r:embed="rId17" cstate="print">
                       <a:extLst>
                         <a:ext uri="{28A0092B-C50C-407E-A947-70E740481C1C}">
                           <a14:useLocalDpi xmlns:a14="http://schemas.microsoft.com/office/drawing/2010/main" val="0"/>
@@ -3469,7 +3805,7 @@
                     </pic:cNvPicPr>
                   </pic:nvPicPr>
                   <pic:blipFill>
-                    <a:blip r:embed="rId34" cstate="print">
+                    <a:blip r:embed="rId18" cstate="print">
                       <a:extLst>
                         <a:ext uri="{28A0092B-C50C-407E-A947-70E740481C1C}">
                           <a14:useLocalDpi xmlns:a14="http://schemas.microsoft.com/office/drawing/2010/main" val="0"/>
@@ -3543,7 +3879,7 @@
                     </pic:cNvPicPr>
                   </pic:nvPicPr>
                   <pic:blipFill>
-                    <a:blip r:embed="rId35" cstate="print">
+                    <a:blip r:embed="rId19" cstate="print">
                       <a:extLst>
                         <a:ext uri="{28A0092B-C50C-407E-A947-70E740481C1C}">
                           <a14:useLocalDpi xmlns:a14="http://schemas.microsoft.com/office/drawing/2010/main" val="0"/>
@@ -3609,7 +3945,7 @@
                     <pic:cNvPicPr/>
                   </pic:nvPicPr>
                   <pic:blipFill>
-                    <a:blip r:embed="rId36" cstate="print">
+                    <a:blip r:embed="rId20" cstate="print">
                       <a:extLst>
                         <a:ext uri="{28A0092B-C50C-407E-A947-70E740481C1C}">
                           <a14:useLocalDpi xmlns:a14="http://schemas.microsoft.com/office/drawing/2010/main" val="0"/>
@@ -3670,7 +4006,7 @@
                     <pic:cNvPicPr/>
                   </pic:nvPicPr>
                   <pic:blipFill>
-                    <a:blip r:embed="rId37" cstate="print">
+                    <a:blip r:embed="rId21" cstate="print">
                       <a:extLst>
                         <a:ext uri="{28A0092B-C50C-407E-A947-70E740481C1C}">
                           <a14:useLocalDpi xmlns:a14="http://schemas.microsoft.com/office/drawing/2010/main" val="0"/>
@@ -3716,6 +4052,7 @@
           <w:lang w:val="nl-NL"/>
         </w:rPr>
       </w:pPr>
+      <w:bookmarkStart w:id="14" w:name="_Toc30414304"/>
       <w:r>
         <w:rPr>
           <w:lang w:val="nl-NL"/>
@@ -6263,13 +6600,13 @@
         </w:rPr>
       </w:pPr>
       <w:bookmarkStart w:id="15" w:name="_Toc3987907"/>
+      <w:bookmarkStart w:id="16" w:name="_Toc30414305"/>
       <w:r>
         <w:rPr>
           <w:lang w:val="nl-BE"/>
         </w:rPr>
         <w:t>Kleurschem</w:t>
       </w:r>
-      <w:bookmarkStart w:id="16" w:name="_Toc3987908"/>
       <w:bookmarkEnd w:id="15"/>
       <w:r>
         <w:rPr>
@@ -6277,6 +6614,7 @@
         </w:rPr>
         <w:t>a</w:t>
       </w:r>
+      <w:bookmarkEnd w:id="16"/>
     </w:p>
     <w:p>
       <w:pPr>
@@ -6312,7 +6650,7 @@
                     <pic:cNvPicPr/>
                   </pic:nvPicPr>
                   <pic:blipFill rotWithShape="1">
-                    <a:blip r:embed="rId38"/>
+                    <a:blip r:embed="rId22"/>
                     <a:srcRect l="55735" t="10920" r="2616" b="4441"/>
                     <a:stretch/>
                   </pic:blipFill>
@@ -6373,7 +6711,7 @@
                     <pic:cNvPicPr/>
                   </pic:nvPicPr>
                   <pic:blipFill rotWithShape="1">
-                    <a:blip r:embed="rId39"/>
+                    <a:blip r:embed="rId23"/>
                     <a:srcRect l="8706" t="8129" r="21887" b="25541"/>
                     <a:stretch/>
                   </pic:blipFill>
@@ -6415,12 +6753,14 @@
           <w:lang w:val="nl-BE"/>
         </w:rPr>
       </w:pPr>
+      <w:bookmarkStart w:id="17" w:name="_Toc30414306"/>
       <w:r>
         <w:rPr>
           <w:lang w:val="nl-BE"/>
         </w:rPr>
         <w:t>Typografie</w:t>
       </w:r>
+      <w:bookmarkEnd w:id="17"/>
     </w:p>
     <w:p>
       <w:pPr>
@@ -6447,7 +6787,7 @@
         <w:br/>
         <w:t xml:space="preserve">Te vinden op: </w:t>
       </w:r>
-      <w:hyperlink r:id="rId40" w:history="1">
+      <w:hyperlink r:id="rId24" w:history="1">
         <w:r>
           <w:rPr>
             <w:rStyle w:val="Hyperlink"/>
@@ -6488,6 +6828,7 @@
           <w:lang w:val="nl-BE"/>
         </w:rPr>
       </w:pPr>
+      <w:bookmarkStart w:id="18" w:name="_Toc30414307"/>
       <w:r>
         <w:rPr>
           <w:lang w:val="nl-BE"/>
@@ -6495,7 +6836,7 @@
         <w:lastRenderedPageBreak/>
         <w:t>Contrast test</w:t>
       </w:r>
-      <w:bookmarkEnd w:id="16"/>
+      <w:bookmarkEnd w:id="18"/>
     </w:p>
     <w:p>
       <w:pPr>
@@ -6505,7 +6846,7 @@
           <w:lang w:val="nl-BE"/>
         </w:rPr>
       </w:pPr>
-      <w:hyperlink r:id="rId41" w:history="1">
+      <w:hyperlink r:id="rId25" w:history="1">
         <w:r>
           <w:rPr>
             <w:rStyle w:val="Hyperlink"/>
@@ -6551,7 +6892,7 @@
                     <pic:cNvPicPr/>
                   </pic:nvPicPr>
                   <pic:blipFill>
-                    <a:blip r:embed="rId42"/>
+                    <a:blip r:embed="rId26"/>
                     <a:stretch>
                       <a:fillRect/>
                     </a:stretch>
@@ -6578,7 +6919,6 @@
           <w:lang w:val="nl-BE"/>
         </w:rPr>
       </w:pPr>
-      <w:bookmarkStart w:id="17" w:name="_Toc3987909"/>
       <w:r>
         <w:rPr>
           <w:noProof/>
@@ -6599,7 +6939,7 @@
                     <pic:cNvPicPr/>
                   </pic:nvPicPr>
                   <pic:blipFill>
-                    <a:blip r:embed="rId43"/>
+                    <a:blip r:embed="rId27"/>
                     <a:stretch>
                       <a:fillRect/>
                     </a:stretch>
@@ -6654,7 +6994,7 @@
                     <pic:cNvPicPr/>
                   </pic:nvPicPr>
                   <pic:blipFill>
-                    <a:blip r:embed="rId44">
+                    <a:blip r:embed="rId28">
                       <a:extLst>
                         <a:ext uri="{28A0092B-C50C-407E-A947-70E740481C1C}">
                           <a14:useLocalDpi xmlns:a14="http://schemas.microsoft.com/office/drawing/2010/main" val="0"/>
@@ -6728,7 +7068,7 @@
                     <pic:cNvPicPr/>
                   </pic:nvPicPr>
                   <pic:blipFill>
-                    <a:blip r:embed="rId45">
+                    <a:blip r:embed="rId29">
                       <a:extLst>
                         <a:ext uri="{28A0092B-C50C-407E-A947-70E740481C1C}">
                           <a14:useLocalDpi xmlns:a14="http://schemas.microsoft.com/office/drawing/2010/main" val="0"/>
@@ -6760,7 +7100,6 @@
           </wp:anchor>
         </w:drawing>
       </w:r>
-      <w:bookmarkEnd w:id="17"/>
       <w:r>
         <w:rPr>
           <w:i/>
@@ -6777,7 +7116,7 @@
           <w:lang w:val="nl-BE"/>
         </w:rPr>
       </w:pPr>
-      <w:bookmarkStart w:id="18" w:name="_Toc3987911"/>
+      <w:bookmarkStart w:id="19" w:name="_Toc30414308"/>
       <w:r>
         <w:rPr>
           <w:lang w:val="nl-BE"/>
@@ -6785,13 +7124,13 @@
         <w:lastRenderedPageBreak/>
         <w:t>Bron</w:t>
       </w:r>
-      <w:bookmarkEnd w:id="18"/>
       <w:r>
         <w:rPr>
           <w:lang w:val="nl-BE"/>
         </w:rPr>
         <w:t>nen</w:t>
       </w:r>
+      <w:bookmarkEnd w:id="19"/>
     </w:p>
     <w:p>
       <w:pPr>
@@ -6811,7 +7150,7 @@
         </w:rPr>
         <w:br/>
       </w:r>
-      <w:hyperlink r:id="rId46" w:history="1">
+      <w:hyperlink r:id="rId30" w:history="1">
         <w:r>
           <w:rPr>
             <w:rStyle w:val="Hyperlink"/>
@@ -6827,7 +7166,7 @@
           <w:lang w:val="nl-BE"/>
         </w:rPr>
       </w:pPr>
-      <w:hyperlink r:id="rId47" w:history="1">
+      <w:hyperlink r:id="rId31" w:history="1">
         <w:r>
           <w:rPr>
             <w:rStyle w:val="Hyperlink"/>
@@ -6843,7 +7182,7 @@
           <w:lang w:val="nl-BE"/>
         </w:rPr>
       </w:pPr>
-      <w:hyperlink r:id="rId48" w:history="1">
+      <w:hyperlink r:id="rId32" w:history="1">
         <w:r>
           <w:rPr>
             <w:rStyle w:val="Hyperlink"/>
@@ -6861,7 +7200,7 @@
       </w:pPr>
     </w:p>
     <w:sectPr>
-      <w:footerReference w:type="default" r:id="rId49"/>
+      <w:footerReference w:type="default" r:id="rId33"/>
       <w:pgSz w:w="11906" w:h="16838"/>
       <w:pgMar w:top="1440" w:right="1440" w:bottom="1440" w:left="1440" w:header="708" w:footer="708" w:gutter="0"/>
       <w:cols w:space="708"/>
@@ -8248,7 +8587,7 @@
       </w:pPr>
     </w:pPrDefault>
   </w:docDefaults>
-  <w:latentStyles w:defLockedState="0" w:defUIPriority="99" w:defSemiHidden="0" w:defUnhideWhenUsed="0" w:defQFormat="0" w:count="375">
+  <w:latentStyles w:defLockedState="0" w:defUIPriority="99" w:defSemiHidden="0" w:defUnhideWhenUsed="0" w:defQFormat="0" w:count="377">
     <w:lsdException w:name="Normal" w:uiPriority="0" w:qFormat="1"/>
     <w:lsdException w:name="heading 1" w:uiPriority="9" w:qFormat="1"/>
     <w:lsdException w:name="heading 2" w:semiHidden="1" w:uiPriority="9" w:unhideWhenUsed="1" w:qFormat="1"/>
@@ -8354,7 +8693,6 @@
     <w:lsdException w:name="HTML Sample" w:semiHidden="1" w:unhideWhenUsed="1"/>
     <w:lsdException w:name="HTML Typewriter" w:semiHidden="1" w:unhideWhenUsed="1"/>
     <w:lsdException w:name="HTML Variable" w:semiHidden="1" w:unhideWhenUsed="1"/>
-    <w:lsdException w:name="Normal Table" w:semiHidden="1" w:unhideWhenUsed="1"/>
     <w:lsdException w:name="annotation subject" w:semiHidden="1" w:unhideWhenUsed="1"/>
     <w:lsdException w:name="No List" w:semiHidden="1" w:unhideWhenUsed="1"/>
     <w:lsdException w:name="Outline List 1" w:semiHidden="1" w:unhideWhenUsed="1"/>
@@ -8400,11 +8738,9 @@
     <w:lsdException w:name="Table Subtle 1" w:semiHidden="1" w:unhideWhenUsed="1"/>
     <w:lsdException w:name="Table Subtle 2" w:semiHidden="1" w:unhideWhenUsed="1"/>
     <w:lsdException w:name="Table Web 1" w:semiHidden="1" w:unhideWhenUsed="1"/>
-    <w:lsdException w:name="Table Web 2" w:semiHidden="1" w:unhideWhenUsed="1"/>
     <w:lsdException w:name="Table Web 3" w:semiHidden="1" w:unhideWhenUsed="1"/>
     <w:lsdException w:name="Balloon Text" w:semiHidden="1" w:unhideWhenUsed="1"/>
     <w:lsdException w:name="Table Grid" w:uiPriority="39"/>
-    <w:lsdException w:name="Table Theme" w:semiHidden="1" w:unhideWhenUsed="1"/>
     <w:lsdException w:name="Placeholder Text" w:semiHidden="1"/>
     <w:lsdException w:name="No Spacing" w:uiPriority="1" w:qFormat="1"/>
     <w:lsdException w:name="Light Shading" w:uiPriority="60"/>
@@ -8624,6 +8960,8 @@
     <w:lsdException w:name="Smart Hyperlink" w:semiHidden="1" w:unhideWhenUsed="1"/>
     <w:lsdException w:name="Hashtag" w:semiHidden="1" w:unhideWhenUsed="1"/>
     <w:lsdException w:name="Unresolved Mention" w:semiHidden="1" w:unhideWhenUsed="1"/>
+    <w:lsdException w:name="Smart Link" w:semiHidden="1" w:unhideWhenUsed="1"/>
+    <w:lsdException w:name="Smart Link Error" w:semiHidden="1" w:unhideWhenUsed="1"/>
   </w:latentStyles>
   <w:style w:type="paragraph" w:default="1" w:styleId="Standaard">
     <w:name w:val="Normal"/>
@@ -8854,7 +9192,6 @@
     <w:link w:val="Inhopg1Char"/>
     <w:autoRedefine/>
     <w:uiPriority w:val="39"/>
-    <w:semiHidden/>
     <w:unhideWhenUsed/>
     <w:rsid w:val="00624710"/>
     <w:pPr>
@@ -8874,7 +9211,6 @@
     <w:next w:val="Standaard"/>
     <w:autoRedefine/>
     <w:uiPriority w:val="39"/>
-    <w:semiHidden/>
     <w:unhideWhenUsed/>
     <w:rsid w:val="00624710"/>
     <w:pPr>
@@ -9377,21 +9713,6 @@
 </file>
 
 <file path=customXml/item1.xml><?xml version="1.0" encoding="utf-8"?>
-<?mso-contentType ?>
-<FormTemplates xmlns="http://schemas.microsoft.com/sharepoint/v3/contenttype/forms">
-  <Display>DocumentLibraryForm</Display>
-  <Edit>DocumentLibraryForm</Edit>
-  <New>DocumentLibraryForm</New>
-</FormTemplates>
-</file>
-
-<file path=customXml/item2.xml><?xml version="1.0" encoding="utf-8"?>
-<p:properties xmlns:p="http://schemas.microsoft.com/office/2006/metadata/properties" xmlns:xsi="http://www.w3.org/2001/XMLSchema-instance" xmlns:pc="http://schemas.microsoft.com/office/infopath/2007/PartnerControls">
-  <documentManagement/>
-</p:properties>
-</file>
-
-<file path=customXml/item3.xml><?xml version="1.0" encoding="utf-8"?>
 <ct:contentTypeSchema xmlns:ct="http://schemas.microsoft.com/office/2006/metadata/contentType" xmlns:ma="http://schemas.microsoft.com/office/2006/metadata/properties/metaAttributes" ct:_="" ma:_="" ma:contentTypeName="Document" ma:contentTypeID="0x010100A4CC25AB2F67E142AA1C25808ADD334D" ma:contentTypeVersion="8" ma:contentTypeDescription="Een nieuw document maken." ma:contentTypeScope="" ma:versionID="b599aab28c4ed6c0f920488b9defc847">
   <xsd:schema xmlns:xsd="http://www.w3.org/2001/XMLSchema" xmlns:xs="http://www.w3.org/2001/XMLSchema" xmlns:p="http://schemas.microsoft.com/office/2006/metadata/properties" xmlns:ns3="4a9e13cc-6b68-4224-b89d-29fa222b5a3e" targetNamespace="http://schemas.microsoft.com/office/2006/metadata/properties" ma:root="true" ma:fieldsID="dc59b7c54f12bfeb6c72b80a9fd666ae" ns3:_="">
     <xsd:import namespace="4a9e13cc-6b68-4224-b89d-29fa222b5a3e"/>
@@ -9561,28 +9882,26 @@
 </ct:contentTypeSchema>
 </file>
 
+<file path=customXml/item2.xml><?xml version="1.0" encoding="utf-8"?>
+<p:properties xmlns:p="http://schemas.microsoft.com/office/2006/metadata/properties" xmlns:xsi="http://www.w3.org/2001/XMLSchema-instance" xmlns:pc="http://schemas.microsoft.com/office/infopath/2007/PartnerControls">
+  <documentManagement/>
+</p:properties>
+</file>
+
+<file path=customXml/item3.xml><?xml version="1.0" encoding="utf-8"?>
+<?mso-contentType ?>
+<FormTemplates xmlns="http://schemas.microsoft.com/sharepoint/v3/contenttype/forms">
+  <Display>DocumentLibraryForm</Display>
+  <Edit>DocumentLibraryForm</Edit>
+  <New>DocumentLibraryForm</New>
+</FormTemplates>
+</file>
+
 <file path=customXml/item4.xml><?xml version="1.0" encoding="utf-8"?>
 <b:Sources xmlns:b="http://schemas.openxmlformats.org/officeDocument/2006/bibliography" xmlns="http://schemas.openxmlformats.org/officeDocument/2006/bibliography" SelectedStyle="\APASixthEditionOfficeOnline.xsl" StyleName="APA" Version="6"/>
 </file>
 
 <file path=customXml/itemProps1.xml><?xml version="1.0" encoding="utf-8"?>
-<ds:datastoreItem xmlns:ds="http://schemas.openxmlformats.org/officeDocument/2006/customXml" ds:itemID="{BF8D4542-8BFE-41EE-9C0C-0A895EDAD97D}">
-  <ds:schemaRefs>
-    <ds:schemaRef ds:uri="http://schemas.microsoft.com/sharepoint/v3/contenttype/forms"/>
-  </ds:schemaRefs>
-</ds:datastoreItem>
-</file>
-
-<file path=customXml/itemProps2.xml><?xml version="1.0" encoding="utf-8"?>
-<ds:datastoreItem xmlns:ds="http://schemas.openxmlformats.org/officeDocument/2006/customXml" ds:itemID="{3C8829AC-2BB9-424F-927C-993D8FC217B4}">
-  <ds:schemaRefs>
-    <ds:schemaRef ds:uri="http://schemas.microsoft.com/office/2006/metadata/properties"/>
-    <ds:schemaRef ds:uri="http://schemas.microsoft.com/office/infopath/2007/PartnerControls"/>
-  </ds:schemaRefs>
-</ds:datastoreItem>
-</file>
-
-<file path=customXml/itemProps3.xml><?xml version="1.0" encoding="utf-8"?>
 <ds:datastoreItem xmlns:ds="http://schemas.openxmlformats.org/officeDocument/2006/customXml" ds:itemID="{93094172-3E6B-4AC8-9776-DEE7546241FD}">
   <ds:schemaRefs>
     <ds:schemaRef ds:uri="http://schemas.microsoft.com/office/2006/metadata/contentType"/>
@@ -9600,8 +9919,25 @@
 </ds:datastoreItem>
 </file>
 
+<file path=customXml/itemProps2.xml><?xml version="1.0" encoding="utf-8"?>
+<ds:datastoreItem xmlns:ds="http://schemas.openxmlformats.org/officeDocument/2006/customXml" ds:itemID="{3C8829AC-2BB9-424F-927C-993D8FC217B4}">
+  <ds:schemaRefs>
+    <ds:schemaRef ds:uri="http://schemas.microsoft.com/office/2006/metadata/properties"/>
+    <ds:schemaRef ds:uri="http://schemas.microsoft.com/office/infopath/2007/PartnerControls"/>
+  </ds:schemaRefs>
+</ds:datastoreItem>
+</file>
+
+<file path=customXml/itemProps3.xml><?xml version="1.0" encoding="utf-8"?>
+<ds:datastoreItem xmlns:ds="http://schemas.openxmlformats.org/officeDocument/2006/customXml" ds:itemID="{BF8D4542-8BFE-41EE-9C0C-0A895EDAD97D}">
+  <ds:schemaRefs>
+    <ds:schemaRef ds:uri="http://schemas.microsoft.com/sharepoint/v3/contenttype/forms"/>
+  </ds:schemaRefs>
+</ds:datastoreItem>
+</file>
+
 <file path=customXml/itemProps4.xml><?xml version="1.0" encoding="utf-8"?>
-<ds:datastoreItem xmlns:ds="http://schemas.openxmlformats.org/officeDocument/2006/customXml" ds:itemID="{5F543692-C85B-47F3-B038-769FBC311001}">
+<ds:datastoreItem xmlns:ds="http://schemas.openxmlformats.org/officeDocument/2006/customXml" ds:itemID="{9754D7B0-9EEA-44D2-AF6D-A1DA9AF7B229}">
   <ds:schemaRefs>
     <ds:schemaRef ds:uri="http://schemas.openxmlformats.org/officeDocument/2006/bibliography"/>
   </ds:schemaRefs>

</xml_diff>

<commit_message>
new wireframes + colortable in designdocument + colortable in xd
</commit_message>
<xml_diff>
--- a/DesignDocument/AFLOAT_designdocument.docx
+++ b/DesignDocument/AFLOAT_designdocument.docx
@@ -1287,6 +1287,8 @@
           </w:rPr>
           <w:t>Testresultaten</w:t>
         </w:r>
+        <w:bookmarkStart w:id="0" w:name="_GoBack"/>
+        <w:bookmarkEnd w:id="0"/>
         <w:r>
           <w:rPr>
             <w:noProof/>
@@ -1693,14 +1695,14 @@
           <w:lang w:val="nl-NL"/>
         </w:rPr>
       </w:pPr>
-      <w:bookmarkStart w:id="0" w:name="_Toc30414292"/>
+      <w:bookmarkStart w:id="1" w:name="_Toc30414292"/>
       <w:r>
         <w:rPr>
           <w:lang w:val="nl-NL"/>
         </w:rPr>
         <w:t>Probleemstelling</w:t>
       </w:r>
-      <w:bookmarkEnd w:id="0"/>
+      <w:bookmarkEnd w:id="1"/>
     </w:p>
     <w:p>
       <w:pPr>
@@ -1741,14 +1743,14 @@
           <w:lang w:val="nl-NL"/>
         </w:rPr>
       </w:pPr>
-      <w:bookmarkStart w:id="1" w:name="_Toc30414293"/>
+      <w:bookmarkStart w:id="2" w:name="_Toc30414293"/>
       <w:r>
         <w:rPr>
           <w:lang w:val="nl-NL"/>
         </w:rPr>
         <w:t>Oplossing</w:t>
       </w:r>
-      <w:bookmarkEnd w:id="1"/>
+      <w:bookmarkEnd w:id="2"/>
     </w:p>
     <w:p>
       <w:pPr>
@@ -1758,7 +1760,7 @@
           <w:lang w:val="nl-BE"/>
         </w:rPr>
       </w:pPr>
-      <w:bookmarkStart w:id="2" w:name="_Toc30414294"/>
+      <w:bookmarkStart w:id="3" w:name="_Toc30414294"/>
       <w:r>
         <w:rPr>
           <w:rFonts w:eastAsiaTheme="minorHAnsi" w:cstheme="minorBidi"/>
@@ -1766,7 +1768,7 @@
         </w:rPr>
         <w:t>Projectresultaat</w:t>
       </w:r>
-      <w:bookmarkEnd w:id="2"/>
+      <w:bookmarkEnd w:id="3"/>
       <w:r>
         <w:rPr>
           <w:rFonts w:eastAsiaTheme="minorHAnsi" w:cstheme="minorBidi"/>
@@ -1874,7 +1876,7 @@
           <w:lang w:val="nl-BE"/>
         </w:rPr>
       </w:pPr>
-      <w:bookmarkStart w:id="3" w:name="_Toc30414295"/>
+      <w:bookmarkStart w:id="4" w:name="_Toc30414295"/>
       <w:r>
         <w:rPr>
           <w:rFonts w:eastAsiaTheme="minorHAnsi" w:cstheme="minorBidi"/>
@@ -1882,7 +1884,7 @@
         </w:rPr>
         <w:t>Functionele eisen</w:t>
       </w:r>
-      <w:bookmarkEnd w:id="3"/>
+      <w:bookmarkEnd w:id="4"/>
     </w:p>
     <w:p>
       <w:pPr>
@@ -1943,8 +1945,8 @@
       <w:r>
         <w:t xml:space="preserve"> mobile game worden</w:t>
       </w:r>
-      <w:bookmarkStart w:id="4" w:name="_gjdgxs"/>
-      <w:bookmarkEnd w:id="4"/>
+      <w:bookmarkStart w:id="5" w:name="_gjdgxs"/>
+      <w:bookmarkEnd w:id="5"/>
       <w:r>
         <w:t>, geschreven in HTML, CSS en</w:t>
       </w:r>
@@ -1971,14 +1973,14 @@
           <w:lang w:val="nl-NL"/>
         </w:rPr>
       </w:pPr>
-      <w:bookmarkStart w:id="5" w:name="_Toc30414296"/>
+      <w:bookmarkStart w:id="6" w:name="_Toc30414296"/>
       <w:r>
         <w:rPr>
           <w:lang w:val="nl-NL"/>
         </w:rPr>
         <w:t>Doelgroep</w:t>
       </w:r>
-      <w:bookmarkEnd w:id="5"/>
+      <w:bookmarkEnd w:id="6"/>
     </w:p>
     <w:p>
       <w:pPr>
@@ -2048,9 +2050,7 @@
           <w:lang w:val="nl-NL"/>
         </w:rPr>
       </w:pPr>
-      <w:bookmarkStart w:id="6" w:name="_Toc30414297"/>
-      <w:bookmarkStart w:id="7" w:name="_GoBack"/>
-      <w:bookmarkEnd w:id="7"/>
+      <w:bookmarkStart w:id="7" w:name="_Toc30414297"/>
       <w:proofErr w:type="gramStart"/>
       <w:r>
         <w:rPr>
@@ -2059,7 +2059,7 @@
         <w:lastRenderedPageBreak/>
         <w:t>Concurrentie analyse</w:t>
       </w:r>
-      <w:bookmarkEnd w:id="6"/>
+      <w:bookmarkEnd w:id="7"/>
       <w:proofErr w:type="gramEnd"/>
     </w:p>
     <w:p>
@@ -3414,18 +3414,18 @@
           <w:noProof/>
         </w:rPr>
         <w:drawing>
-          <wp:anchor distT="0" distB="0" distL="114300" distR="114300" simplePos="0" relativeHeight="251658245" behindDoc="0" locked="0" layoutInCell="1" allowOverlap="1" wp14:anchorId="2084AE1E" wp14:editId="54571D5B">
+          <wp:anchor distT="0" distB="0" distL="114300" distR="114300" simplePos="0" relativeHeight="251660298" behindDoc="1" locked="0" layoutInCell="1" allowOverlap="1" wp14:anchorId="6CA82A3C" wp14:editId="3BD45A2B">
             <wp:simplePos x="0" y="0"/>
             <wp:positionH relativeFrom="margin">
               <wp:align>left</wp:align>
             </wp:positionH>
             <wp:positionV relativeFrom="paragraph">
-              <wp:posOffset>185420</wp:posOffset>
+              <wp:posOffset>154569</wp:posOffset>
             </wp:positionV>
-            <wp:extent cx="4622913" cy="2600325"/>
-            <wp:effectExtent l="0" t="0" r="6350" b="0"/>
+            <wp:extent cx="4690753" cy="2621334"/>
+            <wp:effectExtent l="0" t="0" r="0" b="7620"/>
             <wp:wrapNone/>
-            <wp:docPr id="2" name="Afbeelding 2"/>
+            <wp:docPr id="8" name="Afbeelding 8"/>
             <wp:cNvGraphicFramePr>
               <a:graphicFrameLocks xmlns:a="http://schemas.openxmlformats.org/drawingml/2006/main" noChangeAspect="1"/>
             </wp:cNvGraphicFramePr>
@@ -3433,36 +3433,29 @@
               <a:graphicData uri="http://schemas.openxmlformats.org/drawingml/2006/picture">
                 <pic:pic xmlns:pic="http://schemas.openxmlformats.org/drawingml/2006/picture">
                   <pic:nvPicPr>
-                    <pic:cNvPr id="0" name="Picture 1"/>
-                    <pic:cNvPicPr>
-                      <a:picLocks noChangeAspect="1" noChangeArrowheads="1"/>
-                    </pic:cNvPicPr>
+                    <pic:cNvPr id="1" name=""/>
+                    <pic:cNvPicPr/>
                   </pic:nvPicPr>
                   <pic:blipFill>
-                    <a:blip r:embed="rId13" cstate="print">
+                    <a:blip r:embed="rId13">
                       <a:extLst>
                         <a:ext uri="{28A0092B-C50C-407E-A947-70E740481C1C}">
                           <a14:useLocalDpi xmlns:a14="http://schemas.microsoft.com/office/drawing/2010/main" val="0"/>
                         </a:ext>
                       </a:extLst>
                     </a:blip>
-                    <a:srcRect/>
                     <a:stretch>
                       <a:fillRect/>
                     </a:stretch>
                   </pic:blipFill>
-                  <pic:spPr bwMode="auto">
+                  <pic:spPr>
                     <a:xfrm>
                       <a:off x="0" y="0"/>
-                      <a:ext cx="4637937" cy="2608776"/>
+                      <a:ext cx="4690753" cy="2621334"/>
                     </a:xfrm>
                     <a:prstGeom prst="rect">
                       <a:avLst/>
                     </a:prstGeom>
-                    <a:noFill/>
-                    <a:ln>
-                      <a:noFill/>
-                    </a:ln>
                   </pic:spPr>
                 </pic:pic>
               </a:graphicData>
@@ -3493,18 +3486,18 @@
           <w:noProof/>
         </w:rPr>
         <w:drawing>
-          <wp:anchor distT="0" distB="0" distL="114300" distR="114300" simplePos="0" relativeHeight="251658247" behindDoc="0" locked="0" layoutInCell="1" allowOverlap="1" wp14:anchorId="75EDC74A" wp14:editId="388EB55B">
+          <wp:anchor distT="0" distB="0" distL="114300" distR="114300" simplePos="0" relativeHeight="251661322" behindDoc="0" locked="0" layoutInCell="1" allowOverlap="1" wp14:anchorId="6E61C672" wp14:editId="2581ED02">
             <wp:simplePos x="0" y="0"/>
             <wp:positionH relativeFrom="margin">
               <wp:align>left</wp:align>
             </wp:positionH>
             <wp:positionV relativeFrom="paragraph">
-              <wp:posOffset>5352415</wp:posOffset>
+              <wp:posOffset>2544989</wp:posOffset>
             </wp:positionV>
-            <wp:extent cx="4676775" cy="2630621"/>
-            <wp:effectExtent l="0" t="0" r="0" b="0"/>
+            <wp:extent cx="4720856" cy="2648617"/>
+            <wp:effectExtent l="0" t="0" r="3810" b="0"/>
             <wp:wrapNone/>
-            <wp:docPr id="13" name="Afbeelding 13"/>
+            <wp:docPr id="10" name="Afbeelding 10"/>
             <wp:cNvGraphicFramePr>
               <a:graphicFrameLocks xmlns:a="http://schemas.openxmlformats.org/drawingml/2006/main" noChangeAspect="1"/>
             </wp:cNvGraphicFramePr>
@@ -3512,36 +3505,29 @@
               <a:graphicData uri="http://schemas.openxmlformats.org/drawingml/2006/picture">
                 <pic:pic xmlns:pic="http://schemas.openxmlformats.org/drawingml/2006/picture">
                   <pic:nvPicPr>
-                    <pic:cNvPr id="0" name="Picture 5"/>
-                    <pic:cNvPicPr>
-                      <a:picLocks noChangeAspect="1" noChangeArrowheads="1"/>
-                    </pic:cNvPicPr>
+                    <pic:cNvPr id="1" name=""/>
+                    <pic:cNvPicPr/>
                   </pic:nvPicPr>
                   <pic:blipFill>
-                    <a:blip r:embed="rId14" cstate="print">
+                    <a:blip r:embed="rId14">
                       <a:extLst>
                         <a:ext uri="{28A0092B-C50C-407E-A947-70E740481C1C}">
                           <a14:useLocalDpi xmlns:a14="http://schemas.microsoft.com/office/drawing/2010/main" val="0"/>
                         </a:ext>
                       </a:extLst>
                     </a:blip>
-                    <a:srcRect/>
                     <a:stretch>
                       <a:fillRect/>
                     </a:stretch>
                   </pic:blipFill>
-                  <pic:spPr bwMode="auto">
+                  <pic:spPr>
                     <a:xfrm>
                       <a:off x="0" y="0"/>
-                      <a:ext cx="4676775" cy="2630621"/>
+                      <a:ext cx="4720856" cy="2648617"/>
                     </a:xfrm>
                     <a:prstGeom prst="rect">
                       <a:avLst/>
                     </a:prstGeom>
-                    <a:noFill/>
-                    <a:ln>
-                      <a:noFill/>
-                    </a:ln>
                   </pic:spPr>
                 </pic:pic>
               </a:graphicData>
@@ -3560,18 +3546,18 @@
           <w:noProof/>
         </w:rPr>
         <w:drawing>
-          <wp:anchor distT="0" distB="0" distL="114300" distR="114300" simplePos="0" relativeHeight="251658246" behindDoc="0" locked="0" layoutInCell="1" allowOverlap="1" wp14:anchorId="41180948" wp14:editId="59BF7204">
+          <wp:anchor distT="0" distB="0" distL="114300" distR="114300" simplePos="0" relativeHeight="251662346" behindDoc="0" locked="0" layoutInCell="1" allowOverlap="1" wp14:anchorId="2B327C8B" wp14:editId="2ACEF1E7">
             <wp:simplePos x="0" y="0"/>
             <wp:positionH relativeFrom="margin">
               <wp:align>left</wp:align>
             </wp:positionH>
             <wp:positionV relativeFrom="paragraph">
-              <wp:posOffset>2590165</wp:posOffset>
+              <wp:posOffset>5350683</wp:posOffset>
             </wp:positionV>
-            <wp:extent cx="4648200" cy="2614548"/>
-            <wp:effectExtent l="0" t="0" r="0" b="0"/>
+            <wp:extent cx="4708528" cy="2626242"/>
+            <wp:effectExtent l="0" t="0" r="0" b="3175"/>
             <wp:wrapNone/>
-            <wp:docPr id="11" name="Afbeelding 11"/>
+            <wp:docPr id="19" name="Afbeelding 19"/>
             <wp:cNvGraphicFramePr>
               <a:graphicFrameLocks xmlns:a="http://schemas.openxmlformats.org/drawingml/2006/main" noChangeAspect="1"/>
             </wp:cNvGraphicFramePr>
@@ -3579,36 +3565,29 @@
               <a:graphicData uri="http://schemas.openxmlformats.org/drawingml/2006/picture">
                 <pic:pic xmlns:pic="http://schemas.openxmlformats.org/drawingml/2006/picture">
                   <pic:nvPicPr>
-                    <pic:cNvPr id="0" name="Picture 3"/>
-                    <pic:cNvPicPr>
-                      <a:picLocks noChangeAspect="1" noChangeArrowheads="1"/>
-                    </pic:cNvPicPr>
+                    <pic:cNvPr id="1" name=""/>
+                    <pic:cNvPicPr/>
                   </pic:nvPicPr>
                   <pic:blipFill>
-                    <a:blip r:embed="rId15" cstate="print">
+                    <a:blip r:embed="rId15">
                       <a:extLst>
                         <a:ext uri="{28A0092B-C50C-407E-A947-70E740481C1C}">
                           <a14:useLocalDpi xmlns:a14="http://schemas.microsoft.com/office/drawing/2010/main" val="0"/>
                         </a:ext>
                       </a:extLst>
                     </a:blip>
-                    <a:srcRect/>
                     <a:stretch>
                       <a:fillRect/>
                     </a:stretch>
                   </pic:blipFill>
-                  <pic:spPr bwMode="auto">
+                  <pic:spPr>
                     <a:xfrm>
                       <a:off x="0" y="0"/>
-                      <a:ext cx="4648200" cy="2614548"/>
+                      <a:ext cx="4718384" cy="2631739"/>
                     </a:xfrm>
                     <a:prstGeom prst="rect">
                       <a:avLst/>
                     </a:prstGeom>
-                    <a:noFill/>
-                    <a:ln>
-                      <a:noFill/>
-                    </a:ln>
                   </pic:spPr>
                 </pic:pic>
               </a:graphicData>
@@ -3645,6 +3624,66 @@
           <w:noProof/>
         </w:rPr>
         <w:lastRenderedPageBreak/>
+        <w:drawing>
+          <wp:anchor distT="0" distB="0" distL="114300" distR="114300" simplePos="0" relativeHeight="251663370" behindDoc="0" locked="0" layoutInCell="1" allowOverlap="1" wp14:anchorId="21A99B13" wp14:editId="4C1D61B2">
+            <wp:simplePos x="0" y="0"/>
+            <wp:positionH relativeFrom="margin">
+              <wp:align>left</wp:align>
+            </wp:positionH>
+            <wp:positionV relativeFrom="paragraph">
+              <wp:posOffset>552893</wp:posOffset>
+            </wp:positionV>
+            <wp:extent cx="4557369" cy="2562447"/>
+            <wp:effectExtent l="0" t="0" r="0" b="0"/>
+            <wp:wrapNone/>
+            <wp:docPr id="20" name="Afbeelding 20"/>
+            <wp:cNvGraphicFramePr>
+              <a:graphicFrameLocks xmlns:a="http://schemas.openxmlformats.org/drawingml/2006/main" noChangeAspect="1"/>
+            </wp:cNvGraphicFramePr>
+            <a:graphic xmlns:a="http://schemas.openxmlformats.org/drawingml/2006/main">
+              <a:graphicData uri="http://schemas.openxmlformats.org/drawingml/2006/picture">
+                <pic:pic xmlns:pic="http://schemas.openxmlformats.org/drawingml/2006/picture">
+                  <pic:nvPicPr>
+                    <pic:cNvPr id="1" name=""/>
+                    <pic:cNvPicPr/>
+                  </pic:nvPicPr>
+                  <pic:blipFill>
+                    <a:blip r:embed="rId16">
+                      <a:extLst>
+                        <a:ext uri="{28A0092B-C50C-407E-A947-70E740481C1C}">
+                          <a14:useLocalDpi xmlns:a14="http://schemas.microsoft.com/office/drawing/2010/main" val="0"/>
+                        </a:ext>
+                      </a:extLst>
+                    </a:blip>
+                    <a:stretch>
+                      <a:fillRect/>
+                    </a:stretch>
+                  </pic:blipFill>
+                  <pic:spPr>
+                    <a:xfrm>
+                      <a:off x="0" y="0"/>
+                      <a:ext cx="4557369" cy="2562447"/>
+                    </a:xfrm>
+                    <a:prstGeom prst="rect">
+                      <a:avLst/>
+                    </a:prstGeom>
+                  </pic:spPr>
+                </pic:pic>
+              </a:graphicData>
+            </a:graphic>
+            <wp14:sizeRelH relativeFrom="page">
+              <wp14:pctWidth>0</wp14:pctWidth>
+            </wp14:sizeRelH>
+            <wp14:sizeRelV relativeFrom="page">
+              <wp14:pctHeight>0</wp14:pctHeight>
+            </wp14:sizeRelV>
+          </wp:anchor>
+        </w:drawing>
+      </w:r>
+      <w:r>
+        <w:rPr>
+          <w:noProof/>
+        </w:rPr>
         <w:drawing>
           <wp:anchor distT="0" distB="0" distL="114300" distR="114300" simplePos="0" relativeHeight="251658250" behindDoc="0" locked="0" layoutInCell="1" allowOverlap="1" wp14:anchorId="389E8D79" wp14:editId="7163EE80">
             <wp:simplePos x="0" y="0"/>
@@ -3671,7 +3710,7 @@
                     </pic:cNvPicPr>
                   </pic:nvPicPr>
                   <pic:blipFill>
-                    <a:blip r:embed="rId16" cstate="print">
+                    <a:blip r:embed="rId17" cstate="print">
                       <a:extLst>
                         <a:ext uri="{28A0092B-C50C-407E-A947-70E740481C1C}">
                           <a14:useLocalDpi xmlns:a14="http://schemas.microsoft.com/office/drawing/2010/main" val="0"/>
@@ -3713,7 +3752,7 @@
           <w:noProof/>
         </w:rPr>
         <w:drawing>
-          <wp:anchor distT="0" distB="0" distL="114300" distR="114300" simplePos="0" relativeHeight="251658249" behindDoc="0" locked="0" layoutInCell="1" allowOverlap="1" wp14:anchorId="6A88A9FC" wp14:editId="112E40CF">
+          <wp:anchor distT="0" distB="0" distL="114300" distR="114300" simplePos="0" relativeHeight="251658249" behindDoc="0" locked="0" layoutInCell="1" allowOverlap="1" wp14:anchorId="6A88A9FC" wp14:editId="41075C29">
             <wp:simplePos x="0" y="0"/>
             <wp:positionH relativeFrom="column">
               <wp:posOffset>19050</wp:posOffset>
@@ -3738,7 +3777,7 @@
                     </pic:cNvPicPr>
                   </pic:nvPicPr>
                   <pic:blipFill>
-                    <a:blip r:embed="rId17" cstate="print">
+                    <a:blip r:embed="rId18" cstate="print">
                       <a:extLst>
                         <a:ext uri="{28A0092B-C50C-407E-A947-70E740481C1C}">
                           <a14:useLocalDpi xmlns:a14="http://schemas.microsoft.com/office/drawing/2010/main" val="0"/>
@@ -3777,21 +3816,28 @@
       </w:r>
       <w:r>
         <w:rPr>
+          <w:lang w:val="nl-NL"/>
+        </w:rPr>
+        <w:br w:type="page"/>
+      </w:r>
+      <w:r>
+        <w:rPr>
           <w:noProof/>
         </w:rPr>
+        <w:lastRenderedPageBreak/>
         <w:drawing>
-          <wp:anchor distT="0" distB="0" distL="114300" distR="114300" simplePos="0" relativeHeight="251658248" behindDoc="0" locked="0" layoutInCell="1" allowOverlap="1" wp14:anchorId="5D1EA946" wp14:editId="02803842">
+          <wp:anchor distT="0" distB="0" distL="114300" distR="114300" simplePos="0" relativeHeight="251664394" behindDoc="0" locked="0" layoutInCell="1" allowOverlap="1" wp14:anchorId="1C7A75F7" wp14:editId="486D6C59">
             <wp:simplePos x="0" y="0"/>
             <wp:positionH relativeFrom="margin">
               <wp:align>left</wp:align>
             </wp:positionH>
             <wp:positionV relativeFrom="paragraph">
-              <wp:posOffset>600075</wp:posOffset>
+              <wp:posOffset>380011</wp:posOffset>
             </wp:positionV>
-            <wp:extent cx="4589046" cy="2581275"/>
-            <wp:effectExtent l="0" t="0" r="2540" b="0"/>
+            <wp:extent cx="4669478" cy="2624447"/>
+            <wp:effectExtent l="0" t="0" r="0" b="5080"/>
             <wp:wrapNone/>
-            <wp:docPr id="15" name="Afbeelding 15"/>
+            <wp:docPr id="21" name="Afbeelding 21"/>
             <wp:cNvGraphicFramePr>
               <a:graphicFrameLocks xmlns:a="http://schemas.openxmlformats.org/drawingml/2006/main" noChangeAspect="1"/>
             </wp:cNvGraphicFramePr>
@@ -3799,153 +3845,11 @@
               <a:graphicData uri="http://schemas.openxmlformats.org/drawingml/2006/picture">
                 <pic:pic xmlns:pic="http://schemas.openxmlformats.org/drawingml/2006/picture">
                   <pic:nvPicPr>
-                    <pic:cNvPr id="0" name="Picture 7"/>
-                    <pic:cNvPicPr>
-                      <a:picLocks noChangeAspect="1" noChangeArrowheads="1"/>
-                    </pic:cNvPicPr>
-                  </pic:nvPicPr>
-                  <pic:blipFill>
-                    <a:blip r:embed="rId18" cstate="print">
-                      <a:extLst>
-                        <a:ext uri="{28A0092B-C50C-407E-A947-70E740481C1C}">
-                          <a14:useLocalDpi xmlns:a14="http://schemas.microsoft.com/office/drawing/2010/main" val="0"/>
-                        </a:ext>
-                      </a:extLst>
-                    </a:blip>
-                    <a:srcRect/>
-                    <a:stretch>
-                      <a:fillRect/>
-                    </a:stretch>
-                  </pic:blipFill>
-                  <pic:spPr bwMode="auto">
-                    <a:xfrm>
-                      <a:off x="0" y="0"/>
-                      <a:ext cx="4589046" cy="2581275"/>
-                    </a:xfrm>
-                    <a:prstGeom prst="rect">
-                      <a:avLst/>
-                    </a:prstGeom>
-                    <a:noFill/>
-                    <a:ln>
-                      <a:noFill/>
-                    </a:ln>
-                  </pic:spPr>
-                </pic:pic>
-              </a:graphicData>
-            </a:graphic>
-            <wp14:sizeRelH relativeFrom="page">
-              <wp14:pctWidth>0</wp14:pctWidth>
-            </wp14:sizeRelH>
-            <wp14:sizeRelV relativeFrom="page">
-              <wp14:pctHeight>0</wp14:pctHeight>
-            </wp14:sizeRelV>
-          </wp:anchor>
-        </w:drawing>
-      </w:r>
-      <w:r>
-        <w:rPr>
-          <w:lang w:val="nl-NL"/>
-        </w:rPr>
-        <w:br w:type="page"/>
-      </w:r>
-      <w:r>
-        <w:rPr>
-          <w:noProof/>
-        </w:rPr>
-        <w:lastRenderedPageBreak/>
-        <w:drawing>
-          <wp:anchor distT="0" distB="0" distL="114300" distR="114300" simplePos="0" relativeHeight="251658251" behindDoc="1" locked="0" layoutInCell="1" allowOverlap="1" wp14:anchorId="6B3CB906" wp14:editId="276B57F1">
-            <wp:simplePos x="0" y="0"/>
-            <wp:positionH relativeFrom="margin">
-              <wp:align>left</wp:align>
-            </wp:positionH>
-            <wp:positionV relativeFrom="paragraph">
-              <wp:posOffset>6124575</wp:posOffset>
-            </wp:positionV>
-            <wp:extent cx="4658360" cy="2620263"/>
-            <wp:effectExtent l="0" t="0" r="8890" b="8890"/>
-            <wp:wrapNone/>
-            <wp:docPr id="18" name="Afbeelding 18"/>
-            <wp:cNvGraphicFramePr>
-              <a:graphicFrameLocks xmlns:a="http://schemas.openxmlformats.org/drawingml/2006/main" noChangeAspect="1"/>
-            </wp:cNvGraphicFramePr>
-            <a:graphic xmlns:a="http://schemas.openxmlformats.org/drawingml/2006/main">
-              <a:graphicData uri="http://schemas.openxmlformats.org/drawingml/2006/picture">
-                <pic:pic xmlns:pic="http://schemas.openxmlformats.org/drawingml/2006/picture">
-                  <pic:nvPicPr>
-                    <pic:cNvPr id="0" name="Picture 13"/>
-                    <pic:cNvPicPr>
-                      <a:picLocks noChangeAspect="1" noChangeArrowheads="1"/>
-                    </pic:cNvPicPr>
-                  </pic:nvPicPr>
-                  <pic:blipFill>
-                    <a:blip r:embed="rId19" cstate="print">
-                      <a:extLst>
-                        <a:ext uri="{28A0092B-C50C-407E-A947-70E740481C1C}">
-                          <a14:useLocalDpi xmlns:a14="http://schemas.microsoft.com/office/drawing/2010/main" val="0"/>
-                        </a:ext>
-                      </a:extLst>
-                    </a:blip>
-                    <a:srcRect/>
-                    <a:stretch>
-                      <a:fillRect/>
-                    </a:stretch>
-                  </pic:blipFill>
-                  <pic:spPr bwMode="auto">
-                    <a:xfrm>
-                      <a:off x="0" y="0"/>
-                      <a:ext cx="4658360" cy="2620263"/>
-                    </a:xfrm>
-                    <a:prstGeom prst="rect">
-                      <a:avLst/>
-                    </a:prstGeom>
-                    <a:noFill/>
-                    <a:ln>
-                      <a:noFill/>
-                    </a:ln>
-                  </pic:spPr>
-                </pic:pic>
-              </a:graphicData>
-            </a:graphic>
-            <wp14:sizeRelH relativeFrom="page">
-              <wp14:pctWidth>0</wp14:pctWidth>
-            </wp14:sizeRelH>
-            <wp14:sizeRelV relativeFrom="page">
-              <wp14:pctHeight>0</wp14:pctHeight>
-            </wp14:sizeRelV>
-          </wp:anchor>
-        </w:drawing>
-      </w:r>
-      <w:r>
-        <w:rPr>
-          <w:noProof/>
-          <w:lang w:val="nl-NL"/>
-        </w:rPr>
-        <w:drawing>
-          <wp:anchor distT="0" distB="0" distL="114300" distR="114300" simplePos="0" relativeHeight="251658243" behindDoc="0" locked="0" layoutInCell="1" allowOverlap="1" wp14:anchorId="0B6DBE16" wp14:editId="60A16226">
-            <wp:simplePos x="0" y="0"/>
-            <wp:positionH relativeFrom="margin">
-              <wp:align>left</wp:align>
-            </wp:positionH>
-            <wp:positionV relativeFrom="paragraph">
-              <wp:posOffset>3294683</wp:posOffset>
-            </wp:positionV>
-            <wp:extent cx="4648200" cy="2614548"/>
-            <wp:effectExtent l="0" t="0" r="0" b="0"/>
-            <wp:wrapNone/>
-            <wp:docPr id="6" name="Afbeelding 6"/>
-            <wp:cNvGraphicFramePr>
-              <a:graphicFrameLocks xmlns:a="http://schemas.openxmlformats.org/drawingml/2006/main" noChangeAspect="1"/>
-            </wp:cNvGraphicFramePr>
-            <a:graphic xmlns:a="http://schemas.openxmlformats.org/drawingml/2006/main">
-              <a:graphicData uri="http://schemas.openxmlformats.org/drawingml/2006/picture">
-                <pic:pic xmlns:pic="http://schemas.openxmlformats.org/drawingml/2006/picture">
-                  <pic:nvPicPr>
-                    <pic:cNvPr id="6" name="Leaderboards page.png"/>
+                    <pic:cNvPr id="1" name=""/>
                     <pic:cNvPicPr/>
                   </pic:nvPicPr>
                   <pic:blipFill>
-                    <a:blip r:embed="rId20" cstate="print">
+                    <a:blip r:embed="rId19">
                       <a:extLst>
                         <a:ext uri="{28A0092B-C50C-407E-A947-70E740481C1C}">
                           <a14:useLocalDpi xmlns:a14="http://schemas.microsoft.com/office/drawing/2010/main" val="0"/>
@@ -3959,7 +3863,7 @@
                   <pic:spPr>
                     <a:xfrm>
                       <a:off x="0" y="0"/>
-                      <a:ext cx="4653475" cy="2617515"/>
+                      <a:ext cx="4669478" cy="2624447"/>
                     </a:xfrm>
                     <a:prstGeom prst="rect">
                       <a:avLst/>
@@ -3980,21 +3884,20 @@
       <w:r>
         <w:rPr>
           <w:noProof/>
-          <w:lang w:val="nl-NL"/>
         </w:rPr>
         <w:drawing>
-          <wp:anchor distT="0" distB="0" distL="114300" distR="114300" simplePos="0" relativeHeight="251658244" behindDoc="0" locked="0" layoutInCell="1" allowOverlap="1" wp14:anchorId="65B75A6F" wp14:editId="7059F27D">
+          <wp:anchor distT="0" distB="0" distL="114300" distR="114300" simplePos="0" relativeHeight="251665418" behindDoc="0" locked="0" layoutInCell="1" allowOverlap="1" wp14:anchorId="730201E1" wp14:editId="22052D57">
             <wp:simplePos x="0" y="0"/>
             <wp:positionH relativeFrom="margin">
               <wp:align>left</wp:align>
             </wp:positionH>
             <wp:positionV relativeFrom="paragraph">
-              <wp:posOffset>480971</wp:posOffset>
+              <wp:posOffset>3217297</wp:posOffset>
             </wp:positionV>
-            <wp:extent cx="4658550" cy="2620370"/>
-            <wp:effectExtent l="0" t="0" r="8890" b="8890"/>
+            <wp:extent cx="4669155" cy="2610816"/>
+            <wp:effectExtent l="0" t="0" r="0" b="0"/>
             <wp:wrapNone/>
-            <wp:docPr id="9" name="Afbeelding 9"/>
+            <wp:docPr id="22" name="Afbeelding 22"/>
             <wp:cNvGraphicFramePr>
               <a:graphicFrameLocks xmlns:a="http://schemas.openxmlformats.org/drawingml/2006/main" noChangeAspect="1"/>
             </wp:cNvGraphicFramePr>
@@ -4002,11 +3905,11 @@
               <a:graphicData uri="http://schemas.openxmlformats.org/drawingml/2006/picture">
                 <pic:pic xmlns:pic="http://schemas.openxmlformats.org/drawingml/2006/picture">
                   <pic:nvPicPr>
-                    <pic:cNvPr id="9" name="Resultaten lobby page.png"/>
+                    <pic:cNvPr id="1" name=""/>
                     <pic:cNvPicPr/>
                   </pic:nvPicPr>
                   <pic:blipFill>
-                    <a:blip r:embed="rId21" cstate="print">
+                    <a:blip r:embed="rId20">
                       <a:extLst>
                         <a:ext uri="{28A0092B-C50C-407E-A947-70E740481C1C}">
                           <a14:useLocalDpi xmlns:a14="http://schemas.microsoft.com/office/drawing/2010/main" val="0"/>
@@ -4020,7 +3923,7 @@
                   <pic:spPr>
                     <a:xfrm>
                       <a:off x="0" y="0"/>
-                      <a:ext cx="4658550" cy="2620370"/>
+                      <a:ext cx="4669155" cy="2610816"/>
                     </a:xfrm>
                     <a:prstGeom prst="rect">
                       <a:avLst/>
@@ -4040,6 +3943,66 @@
       </w:r>
       <w:r>
         <w:rPr>
+          <w:noProof/>
+        </w:rPr>
+        <w:drawing>
+          <wp:anchor distT="0" distB="0" distL="114300" distR="114300" simplePos="0" relativeHeight="251659274" behindDoc="0" locked="0" layoutInCell="1" allowOverlap="1" wp14:anchorId="5F2013FD" wp14:editId="61718943">
+            <wp:simplePos x="0" y="0"/>
+            <wp:positionH relativeFrom="column">
+              <wp:posOffset>11875</wp:posOffset>
+            </wp:positionH>
+            <wp:positionV relativeFrom="paragraph">
+              <wp:posOffset>6068291</wp:posOffset>
+            </wp:positionV>
+            <wp:extent cx="4636325" cy="2620710"/>
+            <wp:effectExtent l="0" t="0" r="0" b="8255"/>
+            <wp:wrapNone/>
+            <wp:docPr id="7" name="Afbeelding 7"/>
+            <wp:cNvGraphicFramePr>
+              <a:graphicFrameLocks xmlns:a="http://schemas.openxmlformats.org/drawingml/2006/main" noChangeAspect="1"/>
+            </wp:cNvGraphicFramePr>
+            <a:graphic xmlns:a="http://schemas.openxmlformats.org/drawingml/2006/main">
+              <a:graphicData uri="http://schemas.openxmlformats.org/drawingml/2006/picture">
+                <pic:pic xmlns:pic="http://schemas.openxmlformats.org/drawingml/2006/picture">
+                  <pic:nvPicPr>
+                    <pic:cNvPr id="1" name=""/>
+                    <pic:cNvPicPr/>
+                  </pic:nvPicPr>
+                  <pic:blipFill>
+                    <a:blip r:embed="rId21">
+                      <a:extLst>
+                        <a:ext uri="{28A0092B-C50C-407E-A947-70E740481C1C}">
+                          <a14:useLocalDpi xmlns:a14="http://schemas.microsoft.com/office/drawing/2010/main" val="0"/>
+                        </a:ext>
+                      </a:extLst>
+                    </a:blip>
+                    <a:stretch>
+                      <a:fillRect/>
+                    </a:stretch>
+                  </pic:blipFill>
+                  <pic:spPr>
+                    <a:xfrm>
+                      <a:off x="0" y="0"/>
+                      <a:ext cx="4659614" cy="2633874"/>
+                    </a:xfrm>
+                    <a:prstGeom prst="rect">
+                      <a:avLst/>
+                    </a:prstGeom>
+                  </pic:spPr>
+                </pic:pic>
+              </a:graphicData>
+            </a:graphic>
+            <wp14:sizeRelH relativeFrom="page">
+              <wp14:pctWidth>0</wp14:pctWidth>
+            </wp14:sizeRelH>
+            <wp14:sizeRelV relativeFrom="page">
+              <wp14:pctHeight>0</wp14:pctHeight>
+            </wp14:sizeRelV>
+          </wp:anchor>
+        </w:drawing>
+      </w:r>
+      <w:r>
+        <w:rPr>
           <w:lang w:val="nl-NL"/>
         </w:rPr>
         <w:br w:type="page"/>
@@ -6456,16 +6419,46 @@
         <w:rPr>
           <w:i w:val="0"/>
         </w:rPr>
-        <w:t xml:space="preserve">ykeuze </w:t>
-      </w:r>
-    </w:p>
-    <w:p>
-      <w:pPr>
-        <w:rPr>
-          <w:lang w:val="nl-BE"/>
-        </w:rPr>
-      </w:pPr>
-    </w:p>
+        <w:t>ykeuze</w:t>
+      </w:r>
+    </w:p>
+    <w:p>
+      <w:pPr>
+        <w:pStyle w:val="Lijstalinea"/>
+        <w:numPr>
+          <w:ilvl w:val="1"/>
+          <w:numId w:val="14"/>
+        </w:numPr>
+      </w:pPr>
+      <w:r>
+        <w:rPr>
+          <w:i w:val="0"/>
+        </w:rPr>
+        <w:t>+ knop veranderd naar tekst “nieuwe lobby”</w:t>
+      </w:r>
+      <w:r>
+        <w:rPr>
+          <w:i w:val="0"/>
+        </w:rPr>
+        <w:t xml:space="preserve"> </w:t>
+      </w:r>
+    </w:p>
+    <w:p>
+      <w:pPr>
+        <w:pStyle w:val="Lijstalinea"/>
+        <w:numPr>
+          <w:ilvl w:val="1"/>
+          <w:numId w:val="14"/>
+        </w:numPr>
+      </w:pPr>
+      <w:r>
+        <w:rPr>
+          <w:i w:val="0"/>
+        </w:rPr>
+        <w:t>Kleuren donkerder gemaakt</w:t>
+      </w:r>
+    </w:p>
+    <w:p/>
     <w:p>
       <w:pPr>
         <w:pStyle w:val="Lijstalinea"/>
@@ -6628,6 +6621,7 @@
       <w:pPr>
         <w:rPr>
           <w:noProof/>
+          <w:lang w:val="nl-BE"/>
         </w:rPr>
       </w:pPr>
       <w:r>
@@ -6635,9 +6629,9 @@
           <w:noProof/>
         </w:rPr>
         <w:drawing>
-          <wp:inline distT="0" distB="0" distL="0" distR="0" wp14:anchorId="6CD420F9" wp14:editId="3D00C73E">
-            <wp:extent cx="2385837" cy="2208811"/>
-            <wp:effectExtent l="0" t="0" r="0" b="1270"/>
+          <wp:inline distT="0" distB="0" distL="0" distR="0" wp14:anchorId="6CD420F9" wp14:editId="5FB19D4F">
+            <wp:extent cx="2857500" cy="2645477"/>
+            <wp:effectExtent l="0" t="0" r="0" b="2540"/>
             <wp:docPr id="37" name="Afbeelding 37"/>
             <wp:cNvGraphicFramePr>
               <a:graphicFrameLocks xmlns:a="http://schemas.openxmlformats.org/drawingml/2006/main" noChangeAspect="1"/>
@@ -6657,7 +6651,7 @@
                   <pic:spPr bwMode="auto">
                     <a:xfrm>
                       <a:off x="0" y="0"/>
-                      <a:ext cx="2387150" cy="2210026"/>
+                      <a:ext cx="2863454" cy="2650989"/>
                     </a:xfrm>
                     <a:prstGeom prst="rect">
                       <a:avLst/>
@@ -6696,10 +6690,10 @@
           <w:noProof/>
         </w:rPr>
         <w:drawing>
-          <wp:inline distT="0" distB="0" distL="0" distR="0" wp14:anchorId="321DE68C" wp14:editId="48A79778">
-            <wp:extent cx="3976370" cy="1840676"/>
-            <wp:effectExtent l="0" t="0" r="5080" b="7620"/>
-            <wp:docPr id="12" name="Afbeelding 12"/>
+          <wp:inline distT="0" distB="0" distL="0" distR="0" wp14:anchorId="334A5581" wp14:editId="5CE0AB7A">
+            <wp:extent cx="4960961" cy="2215213"/>
+            <wp:effectExtent l="0" t="0" r="0" b="0"/>
+            <wp:docPr id="3" name="Afbeelding 3"/>
             <wp:cNvGraphicFramePr>
               <a:graphicFrameLocks xmlns:a="http://schemas.openxmlformats.org/drawingml/2006/main" noChangeAspect="1"/>
             </wp:cNvGraphicFramePr>
@@ -6710,27 +6704,20 @@
                     <pic:cNvPr id="1" name=""/>
                     <pic:cNvPicPr/>
                   </pic:nvPicPr>
-                  <pic:blipFill rotWithShape="1">
+                  <pic:blipFill>
                     <a:blip r:embed="rId23"/>
-                    <a:srcRect l="8706" t="8129" r="21887" b="25541"/>
-                    <a:stretch/>
+                    <a:stretch>
+                      <a:fillRect/>
+                    </a:stretch>
                   </pic:blipFill>
-                  <pic:spPr bwMode="auto">
+                  <pic:spPr>
                     <a:xfrm>
                       <a:off x="0" y="0"/>
-                      <a:ext cx="3978105" cy="1841479"/>
+                      <a:ext cx="5020252" cy="2241688"/>
                     </a:xfrm>
                     <a:prstGeom prst="rect">
                       <a:avLst/>
                     </a:prstGeom>
-                    <a:ln>
-                      <a:noFill/>
-                    </a:ln>
-                    <a:extLst>
-                      <a:ext uri="{53640926-AAD7-44D8-BBD7-CCE9431645EC}">
-                        <a14:shadowObscured xmlns:a14="http://schemas.microsoft.com/office/drawing/2010/main"/>
-                      </a:ext>
-                    </a:extLst>
                   </pic:spPr>
                 </pic:pic>
               </a:graphicData>
@@ -6799,28 +6786,6 @@
     </w:p>
     <w:p>
       <w:pPr>
-        <w:spacing w:after="160" w:line="259" w:lineRule="auto"/>
-        <w:rPr>
-          <w:rFonts w:eastAsiaTheme="majorEastAsia" w:cstheme="majorBidi"/>
-          <w:b/>
-          <w:sz w:val="40"/>
-          <w:szCs w:val="32"/>
-          <w:lang w:val="nl-BE"/>
-        </w:rPr>
-      </w:pPr>
-      <w:r>
-        <w:rPr>
-          <w:rFonts w:eastAsiaTheme="majorEastAsia" w:cstheme="majorBidi"/>
-          <w:b/>
-          <w:sz w:val="40"/>
-          <w:szCs w:val="32"/>
-          <w:lang w:val="nl-BE"/>
-        </w:rPr>
-        <w:br w:type="page"/>
-      </w:r>
-    </w:p>
-    <w:p>
-      <w:pPr>
         <w:pStyle w:val="Kop1"/>
         <w:rPr>
           <w:i/>
@@ -6877,9 +6842,9 @@
           <w:noProof/>
         </w:rPr>
         <w:drawing>
-          <wp:inline distT="0" distB="0" distL="0" distR="0" wp14:anchorId="6247DF6D" wp14:editId="798F63A0">
-            <wp:extent cx="4019107" cy="1358553"/>
-            <wp:effectExtent l="0" t="0" r="635" b="0"/>
+          <wp:inline distT="0" distB="0" distL="0" distR="0" wp14:anchorId="7500503C" wp14:editId="28FA96A9">
+            <wp:extent cx="3961130" cy="1323595"/>
+            <wp:effectExtent l="0" t="0" r="1270" b="0"/>
             <wp:docPr id="1" name="Afbeelding 1"/>
             <wp:cNvGraphicFramePr>
               <a:graphicFrameLocks xmlns:a="http://schemas.openxmlformats.org/drawingml/2006/main" noChangeAspect="1"/>
@@ -6900,7 +6865,7 @@
                   <pic:spPr>
                     <a:xfrm>
                       <a:off x="0" y="0"/>
-                      <a:ext cx="4082918" cy="1380123"/>
+                      <a:ext cx="3999175" cy="1336307"/>
                     </a:xfrm>
                     <a:prstGeom prst="rect">
                       <a:avLst/>
@@ -6971,18 +6936,10 @@
           <w:noProof/>
         </w:rPr>
         <w:drawing>
-          <wp:anchor distT="0" distB="0" distL="114300" distR="114300" simplePos="0" relativeHeight="251658241" behindDoc="0" locked="0" layoutInCell="1" allowOverlap="1" wp14:anchorId="33726B9F" wp14:editId="4B7E07B0">
-            <wp:simplePos x="0" y="0"/>
-            <wp:positionH relativeFrom="margin">
-              <wp:align>left</wp:align>
-            </wp:positionH>
-            <wp:positionV relativeFrom="paragraph">
-              <wp:posOffset>9909</wp:posOffset>
-            </wp:positionV>
-            <wp:extent cx="3961751" cy="1329070"/>
-            <wp:effectExtent l="0" t="0" r="1270" b="4445"/>
-            <wp:wrapNone/>
-            <wp:docPr id="33" name="Afbeelding 33"/>
+          <wp:inline distT="0" distB="0" distL="0" distR="0" wp14:anchorId="1AE0B352" wp14:editId="02ED7239">
+            <wp:extent cx="4120738" cy="1349992"/>
+            <wp:effectExtent l="0" t="0" r="0" b="3175"/>
+            <wp:docPr id="4" name="Afbeelding 4"/>
             <wp:cNvGraphicFramePr>
               <a:graphicFrameLocks xmlns:a="http://schemas.openxmlformats.org/drawingml/2006/main" noChangeAspect="1"/>
             </wp:cNvGraphicFramePr>
@@ -6994,7 +6951,109 @@
                     <pic:cNvPicPr/>
                   </pic:nvPicPr>
                   <pic:blipFill>
-                    <a:blip r:embed="rId28">
+                    <a:blip r:embed="rId28"/>
+                    <a:stretch>
+                      <a:fillRect/>
+                    </a:stretch>
+                  </pic:blipFill>
+                  <pic:spPr>
+                    <a:xfrm>
+                      <a:off x="0" y="0"/>
+                      <a:ext cx="4202602" cy="1376811"/>
+                    </a:xfrm>
+                    <a:prstGeom prst="rect">
+                      <a:avLst/>
+                    </a:prstGeom>
+                  </pic:spPr>
+                </pic:pic>
+              </a:graphicData>
+            </a:graphic>
+          </wp:inline>
+        </w:drawing>
+      </w:r>
+    </w:p>
+    <w:p>
+      <w:pPr>
+        <w:rPr>
+          <w:lang w:val="nl-BE"/>
+        </w:rPr>
+      </w:pPr>
+      <w:r>
+        <w:rPr>
+          <w:noProof/>
+        </w:rPr>
+        <w:drawing>
+          <wp:inline distT="0" distB="0" distL="0" distR="0" wp14:anchorId="40951095" wp14:editId="45B230E4">
+            <wp:extent cx="4132613" cy="1395088"/>
+            <wp:effectExtent l="0" t="0" r="1270" b="0"/>
+            <wp:docPr id="5" name="Afbeelding 5"/>
+            <wp:cNvGraphicFramePr>
+              <a:graphicFrameLocks xmlns:a="http://schemas.openxmlformats.org/drawingml/2006/main" noChangeAspect="1"/>
+            </wp:cNvGraphicFramePr>
+            <a:graphic xmlns:a="http://schemas.openxmlformats.org/drawingml/2006/main">
+              <a:graphicData uri="http://schemas.openxmlformats.org/drawingml/2006/picture">
+                <pic:pic xmlns:pic="http://schemas.openxmlformats.org/drawingml/2006/picture">
+                  <pic:nvPicPr>
+                    <pic:cNvPr id="1" name=""/>
+                    <pic:cNvPicPr/>
+                  </pic:nvPicPr>
+                  <pic:blipFill>
+                    <a:blip r:embed="rId29"/>
+                    <a:stretch>
+                      <a:fillRect/>
+                    </a:stretch>
+                  </pic:blipFill>
+                  <pic:spPr>
+                    <a:xfrm>
+                      <a:off x="0" y="0"/>
+                      <a:ext cx="4175776" cy="1409659"/>
+                    </a:xfrm>
+                    <a:prstGeom prst="rect">
+                      <a:avLst/>
+                    </a:prstGeom>
+                  </pic:spPr>
+                </pic:pic>
+              </a:graphicData>
+            </a:graphic>
+          </wp:inline>
+        </w:drawing>
+      </w:r>
+    </w:p>
+    <w:p>
+      <w:pPr>
+        <w:rPr>
+          <w:lang w:val="nl-BE"/>
+        </w:rPr>
+      </w:pPr>
+      <w:r>
+        <w:rPr>
+          <w:noProof/>
+        </w:rPr>
+        <w:drawing>
+          <wp:anchor distT="0" distB="0" distL="114300" distR="114300" simplePos="0" relativeHeight="251658242" behindDoc="0" locked="0" layoutInCell="1" allowOverlap="1" wp14:anchorId="6A01DBDE" wp14:editId="79CBFDDB">
+            <wp:simplePos x="0" y="0"/>
+            <wp:positionH relativeFrom="margin">
+              <wp:align>left</wp:align>
+            </wp:positionH>
+            <wp:positionV relativeFrom="paragraph">
+              <wp:posOffset>70254</wp:posOffset>
+            </wp:positionV>
+            <wp:extent cx="4251366" cy="1462519"/>
+            <wp:effectExtent l="0" t="0" r="0" b="4445"/>
+            <wp:wrapNone/>
+            <wp:docPr id="34" name="Afbeelding 34"/>
+            <wp:cNvGraphicFramePr>
+              <a:graphicFrameLocks xmlns:a="http://schemas.openxmlformats.org/drawingml/2006/main" noChangeAspect="1"/>
+            </wp:cNvGraphicFramePr>
+            <a:graphic xmlns:a="http://schemas.openxmlformats.org/drawingml/2006/main">
+              <a:graphicData uri="http://schemas.openxmlformats.org/drawingml/2006/picture">
+                <pic:pic xmlns:pic="http://schemas.openxmlformats.org/drawingml/2006/picture">
+                  <pic:nvPicPr>
+                    <pic:cNvPr id="1" name=""/>
+                    <pic:cNvPicPr/>
+                  </pic:nvPicPr>
+                  <pic:blipFill>
+                    <a:blip r:embed="rId30">
                       <a:extLst>
                         <a:ext uri="{28A0092B-C50C-407E-A947-70E740481C1C}">
                           <a14:useLocalDpi xmlns:a14="http://schemas.microsoft.com/office/drawing/2010/main" val="0"/>
@@ -7008,7 +7067,7 @@
                   <pic:spPr>
                     <a:xfrm>
                       <a:off x="0" y="0"/>
-                      <a:ext cx="3961751" cy="1329070"/>
+                      <a:ext cx="4259407" cy="1465285"/>
                     </a:xfrm>
                     <a:prstGeom prst="rect">
                       <a:avLst/>
@@ -7026,80 +7085,6 @@
           </wp:anchor>
         </w:drawing>
       </w:r>
-    </w:p>
-    <w:p>
-      <w:pPr>
-        <w:rPr>
-          <w:lang w:val="nl-BE"/>
-        </w:rPr>
-      </w:pPr>
-    </w:p>
-    <w:p>
-      <w:pPr>
-        <w:rPr>
-          <w:lang w:val="nl-BE"/>
-        </w:rPr>
-      </w:pPr>
-      <w:r>
-        <w:rPr>
-          <w:noProof/>
-        </w:rPr>
-        <w:drawing>
-          <wp:anchor distT="0" distB="0" distL="114300" distR="114300" simplePos="0" relativeHeight="251658242" behindDoc="0" locked="0" layoutInCell="1" allowOverlap="1" wp14:anchorId="6A01DBDE" wp14:editId="4ED4F619">
-            <wp:simplePos x="0" y="0"/>
-            <wp:positionH relativeFrom="margin">
-              <wp:align>left</wp:align>
-            </wp:positionH>
-            <wp:positionV relativeFrom="paragraph">
-              <wp:posOffset>812238</wp:posOffset>
-            </wp:positionV>
-            <wp:extent cx="3944620" cy="1356995"/>
-            <wp:effectExtent l="0" t="0" r="0" b="0"/>
-            <wp:wrapNone/>
-            <wp:docPr id="34" name="Afbeelding 34"/>
-            <wp:cNvGraphicFramePr>
-              <a:graphicFrameLocks xmlns:a="http://schemas.openxmlformats.org/drawingml/2006/main" noChangeAspect="1"/>
-            </wp:cNvGraphicFramePr>
-            <a:graphic xmlns:a="http://schemas.openxmlformats.org/drawingml/2006/main">
-              <a:graphicData uri="http://schemas.openxmlformats.org/drawingml/2006/picture">
-                <pic:pic xmlns:pic="http://schemas.openxmlformats.org/drawingml/2006/picture">
-                  <pic:nvPicPr>
-                    <pic:cNvPr id="1" name=""/>
-                    <pic:cNvPicPr/>
-                  </pic:nvPicPr>
-                  <pic:blipFill>
-                    <a:blip r:embed="rId29">
-                      <a:extLst>
-                        <a:ext uri="{28A0092B-C50C-407E-A947-70E740481C1C}">
-                          <a14:useLocalDpi xmlns:a14="http://schemas.microsoft.com/office/drawing/2010/main" val="0"/>
-                        </a:ext>
-                      </a:extLst>
-                    </a:blip>
-                    <a:stretch>
-                      <a:fillRect/>
-                    </a:stretch>
-                  </pic:blipFill>
-                  <pic:spPr>
-                    <a:xfrm>
-                      <a:off x="0" y="0"/>
-                      <a:ext cx="3944620" cy="1356995"/>
-                    </a:xfrm>
-                    <a:prstGeom prst="rect">
-                      <a:avLst/>
-                    </a:prstGeom>
-                  </pic:spPr>
-                </pic:pic>
-              </a:graphicData>
-            </a:graphic>
-            <wp14:sizeRelH relativeFrom="page">
-              <wp14:pctWidth>0</wp14:pctWidth>
-            </wp14:sizeRelH>
-            <wp14:sizeRelV relativeFrom="page">
-              <wp14:pctHeight>0</wp14:pctHeight>
-            </wp14:sizeRelV>
-          </wp:anchor>
-        </w:drawing>
-      </w:r>
       <w:r>
         <w:rPr>
           <w:i/>
@@ -7150,7 +7135,7 @@
         </w:rPr>
         <w:br/>
       </w:r>
-      <w:hyperlink r:id="rId30" w:history="1">
+      <w:hyperlink r:id="rId31" w:history="1">
         <w:r>
           <w:rPr>
             <w:rStyle w:val="Hyperlink"/>
@@ -7166,7 +7151,7 @@
           <w:lang w:val="nl-BE"/>
         </w:rPr>
       </w:pPr>
-      <w:hyperlink r:id="rId31" w:history="1">
+      <w:hyperlink r:id="rId32" w:history="1">
         <w:r>
           <w:rPr>
             <w:rStyle w:val="Hyperlink"/>
@@ -7182,7 +7167,7 @@
           <w:lang w:val="nl-BE"/>
         </w:rPr>
       </w:pPr>
-      <w:hyperlink r:id="rId32" w:history="1">
+      <w:hyperlink r:id="rId33" w:history="1">
         <w:r>
           <w:rPr>
             <w:rStyle w:val="Hyperlink"/>
@@ -7200,7 +7185,7 @@
       </w:pPr>
     </w:p>
     <w:sectPr>
-      <w:footerReference w:type="default" r:id="rId33"/>
+      <w:footerReference w:type="default" r:id="rId34"/>
       <w:pgSz w:w="11906" w:h="16838"/>
       <w:pgMar w:top="1440" w:right="1440" w:bottom="1440" w:left="1440" w:header="708" w:footer="708" w:gutter="0"/>
       <w:cols w:space="708"/>
@@ -8693,6 +8678,7 @@
     <w:lsdException w:name="HTML Sample" w:semiHidden="1" w:unhideWhenUsed="1"/>
     <w:lsdException w:name="HTML Typewriter" w:semiHidden="1" w:unhideWhenUsed="1"/>
     <w:lsdException w:name="HTML Variable" w:semiHidden="1" w:unhideWhenUsed="1"/>
+    <w:lsdException w:name="Normal Table" w:semiHidden="1" w:unhideWhenUsed="1"/>
     <w:lsdException w:name="annotation subject" w:semiHidden="1" w:unhideWhenUsed="1"/>
     <w:lsdException w:name="No List" w:semiHidden="1" w:unhideWhenUsed="1"/>
     <w:lsdException w:name="Outline List 1" w:semiHidden="1" w:unhideWhenUsed="1"/>
@@ -8738,9 +8724,11 @@
     <w:lsdException w:name="Table Subtle 1" w:semiHidden="1" w:unhideWhenUsed="1"/>
     <w:lsdException w:name="Table Subtle 2" w:semiHidden="1" w:unhideWhenUsed="1"/>
     <w:lsdException w:name="Table Web 1" w:semiHidden="1" w:unhideWhenUsed="1"/>
+    <w:lsdException w:name="Table Web 2" w:semiHidden="1" w:unhideWhenUsed="1"/>
     <w:lsdException w:name="Table Web 3" w:semiHidden="1" w:unhideWhenUsed="1"/>
     <w:lsdException w:name="Balloon Text" w:semiHidden="1" w:unhideWhenUsed="1"/>
     <w:lsdException w:name="Table Grid" w:uiPriority="39"/>
+    <w:lsdException w:name="Table Theme" w:semiHidden="1" w:unhideWhenUsed="1"/>
     <w:lsdException w:name="Placeholder Text" w:semiHidden="1"/>
     <w:lsdException w:name="No Spacing" w:uiPriority="1" w:qFormat="1"/>
     <w:lsdException w:name="Light Shading" w:uiPriority="60"/>
@@ -9713,6 +9701,12 @@
 </file>
 
 <file path=customXml/item1.xml><?xml version="1.0" encoding="utf-8"?>
+<p:properties xmlns:p="http://schemas.microsoft.com/office/2006/metadata/properties" xmlns:xsi="http://www.w3.org/2001/XMLSchema-instance" xmlns:pc="http://schemas.microsoft.com/office/infopath/2007/PartnerControls">
+  <documentManagement/>
+</p:properties>
+</file>
+
+<file path=customXml/item2.xml><?xml version="1.0" encoding="utf-8"?>
 <ct:contentTypeSchema xmlns:ct="http://schemas.microsoft.com/office/2006/metadata/contentType" xmlns:ma="http://schemas.microsoft.com/office/2006/metadata/properties/metaAttributes" ct:_="" ma:_="" ma:contentTypeName="Document" ma:contentTypeID="0x010100A4CC25AB2F67E142AA1C25808ADD334D" ma:contentTypeVersion="8" ma:contentTypeDescription="Een nieuw document maken." ma:contentTypeScope="" ma:versionID="b599aab28c4ed6c0f920488b9defc847">
   <xsd:schema xmlns:xsd="http://www.w3.org/2001/XMLSchema" xmlns:xs="http://www.w3.org/2001/XMLSchema" xmlns:p="http://schemas.microsoft.com/office/2006/metadata/properties" xmlns:ns3="4a9e13cc-6b68-4224-b89d-29fa222b5a3e" targetNamespace="http://schemas.microsoft.com/office/2006/metadata/properties" ma:root="true" ma:fieldsID="dc59b7c54f12bfeb6c72b80a9fd666ae" ns3:_="">
     <xsd:import namespace="4a9e13cc-6b68-4224-b89d-29fa222b5a3e"/>
@@ -9882,12 +9876,6 @@
 </ct:contentTypeSchema>
 </file>
 
-<file path=customXml/item2.xml><?xml version="1.0" encoding="utf-8"?>
-<p:properties xmlns:p="http://schemas.microsoft.com/office/2006/metadata/properties" xmlns:xsi="http://www.w3.org/2001/XMLSchema-instance" xmlns:pc="http://schemas.microsoft.com/office/infopath/2007/PartnerControls">
-  <documentManagement/>
-</p:properties>
-</file>
-
 <file path=customXml/item3.xml><?xml version="1.0" encoding="utf-8"?>
 <?mso-contentType ?>
 <FormTemplates xmlns="http://schemas.microsoft.com/sharepoint/v3/contenttype/forms">
@@ -9902,6 +9890,15 @@
 </file>
 
 <file path=customXml/itemProps1.xml><?xml version="1.0" encoding="utf-8"?>
+<ds:datastoreItem xmlns:ds="http://schemas.openxmlformats.org/officeDocument/2006/customXml" ds:itemID="{3C8829AC-2BB9-424F-927C-993D8FC217B4}">
+  <ds:schemaRefs>
+    <ds:schemaRef ds:uri="http://schemas.microsoft.com/office/2006/metadata/properties"/>
+    <ds:schemaRef ds:uri="http://schemas.microsoft.com/office/infopath/2007/PartnerControls"/>
+  </ds:schemaRefs>
+</ds:datastoreItem>
+</file>
+
+<file path=customXml/itemProps2.xml><?xml version="1.0" encoding="utf-8"?>
 <ds:datastoreItem xmlns:ds="http://schemas.openxmlformats.org/officeDocument/2006/customXml" ds:itemID="{93094172-3E6B-4AC8-9776-DEE7546241FD}">
   <ds:schemaRefs>
     <ds:schemaRef ds:uri="http://schemas.microsoft.com/office/2006/metadata/contentType"/>
@@ -9919,15 +9916,6 @@
 </ds:datastoreItem>
 </file>
 
-<file path=customXml/itemProps2.xml><?xml version="1.0" encoding="utf-8"?>
-<ds:datastoreItem xmlns:ds="http://schemas.openxmlformats.org/officeDocument/2006/customXml" ds:itemID="{3C8829AC-2BB9-424F-927C-993D8FC217B4}">
-  <ds:schemaRefs>
-    <ds:schemaRef ds:uri="http://schemas.microsoft.com/office/2006/metadata/properties"/>
-    <ds:schemaRef ds:uri="http://schemas.microsoft.com/office/infopath/2007/PartnerControls"/>
-  </ds:schemaRefs>
-</ds:datastoreItem>
-</file>
-
 <file path=customXml/itemProps3.xml><?xml version="1.0" encoding="utf-8"?>
 <ds:datastoreItem xmlns:ds="http://schemas.openxmlformats.org/officeDocument/2006/customXml" ds:itemID="{BF8D4542-8BFE-41EE-9C0C-0A895EDAD97D}">
   <ds:schemaRefs>
@@ -9937,7 +9925,7 @@
 </file>
 
 <file path=customXml/itemProps4.xml><?xml version="1.0" encoding="utf-8"?>
-<ds:datastoreItem xmlns:ds="http://schemas.openxmlformats.org/officeDocument/2006/customXml" ds:itemID="{9754D7B0-9EEA-44D2-AF6D-A1DA9AF7B229}">
+<ds:datastoreItem xmlns:ds="http://schemas.openxmlformats.org/officeDocument/2006/customXml" ds:itemID="{9E625C9E-7A8B-417B-95C5-EB8D6C7E5D58}">
   <ds:schemaRefs>
     <ds:schemaRef ds:uri="http://schemas.openxmlformats.org/officeDocument/2006/bibliography"/>
   </ds:schemaRefs>

</xml_diff>